<commit_message>
adding the thompson construction algorithm to report.
</commit_message>
<xml_diff>
--- a/Compilers.docx
+++ b/Compilers.docx
@@ -1,6 +1,6 @@
 
 <file path=word/document.xml><?xml version="1.0" encoding="utf-8"?>
-<w:document xmlns:wpc="http://schemas.microsoft.com/office/word/2010/wordprocessingCanvas" xmlns:cx="http://schemas.microsoft.com/office/drawing/2014/chartex" xmlns:cx1="http://schemas.microsoft.com/office/drawing/2015/9/8/chartex" xmlns:cx2="http://schemas.microsoft.com/office/drawing/2015/10/21/chartex" xmlns:cx3="http://schemas.microsoft.com/office/drawing/2016/5/9/chartex" xmlns:cx4="http://schemas.microsoft.com/office/drawing/2016/5/10/chartex" xmlns:cx5="http://schemas.microsoft.com/office/drawing/2016/5/11/chartex" xmlns:cx6="http://schemas.microsoft.com/office/drawing/2016/5/12/chartex" xmlns:cx7="http://schemas.microsoft.com/office/drawing/2016/5/13/chartex" xmlns:cx8="http://schemas.microsoft.com/office/drawing/2016/5/14/chartex" xmlns:mc="http://schemas.openxmlformats.org/markup-compatibility/2006" xmlns:aink="http://schemas.microsoft.com/office/drawing/2016/ink" xmlns:am3d="http://schemas.microsoft.com/office/drawing/2017/model3d" xmlns:o="urn:schemas-microsoft-com:office:office" xmlns:r="http://schemas.openxmlformats.org/officeDocument/2006/relationships" xmlns:m="http://schemas.openxmlformats.org/officeDocument/2006/math" xmlns:v="urn:schemas-microsoft-com:vml" xmlns:wp14="http://schemas.microsoft.com/office/word/2010/wordprocessingDrawing" xmlns:wp="http://schemas.openxmlformats.org/drawingml/2006/wordprocessingDrawing" xmlns:w10="urn:schemas-microsoft-com:office:word" xmlns:w="http://schemas.openxmlformats.org/wordprocessingml/2006/main" xmlns:w14="http://schemas.microsoft.com/office/word/2010/wordml" xmlns:w15="http://schemas.microsoft.com/office/word/2012/wordml" xmlns:w16cex="http://schemas.microsoft.com/office/word/2018/wordml/cex" xmlns:w16cid="http://schemas.microsoft.com/office/word/2016/wordml/cid" xmlns:w16="http://schemas.microsoft.com/office/word/2018/wordml" xmlns:w16se="http://schemas.microsoft.com/office/word/2015/wordml/symex" xmlns:wpg="http://schemas.microsoft.com/office/word/2010/wordprocessingGroup" xmlns:wpi="http://schemas.microsoft.com/office/word/2010/wordprocessingInk" xmlns:wne="http://schemas.microsoft.com/office/word/2006/wordml" xmlns:wps="http://schemas.microsoft.com/office/word/2010/wordprocessingShape" mc:Ignorable="w14 w15 w16se w16cid w16 w16cex wp14">
+<w:document xmlns:wpc="http://schemas.microsoft.com/office/word/2010/wordprocessingCanvas" xmlns:cx="http://schemas.microsoft.com/office/drawing/2014/chartex" xmlns:cx1="http://schemas.microsoft.com/office/drawing/2015/9/8/chartex" xmlns:cx2="http://schemas.microsoft.com/office/drawing/2015/10/21/chartex" xmlns:cx3="http://schemas.microsoft.com/office/drawing/2016/5/9/chartex" xmlns:cx4="http://schemas.microsoft.com/office/drawing/2016/5/10/chartex" xmlns:cx5="http://schemas.microsoft.com/office/drawing/2016/5/11/chartex" xmlns:cx6="http://schemas.microsoft.com/office/drawing/2016/5/12/chartex" xmlns:cx7="http://schemas.microsoft.com/office/drawing/2016/5/13/chartex" xmlns:cx8="http://schemas.microsoft.com/office/drawing/2016/5/14/chartex" xmlns:mc="http://schemas.openxmlformats.org/markup-compatibility/2006" xmlns:aink="http://schemas.microsoft.com/office/drawing/2016/ink" xmlns:am3d="http://schemas.microsoft.com/office/drawing/2017/model3d" xmlns:o="urn:schemas-microsoft-com:office:office" xmlns:r="http://schemas.openxmlformats.org/officeDocument/2006/relationships" xmlns:m="http://schemas.openxmlformats.org/officeDocument/2006/math" xmlns:v="urn:schemas-microsoft-com:vml" xmlns:wp14="http://schemas.microsoft.com/office/word/2010/wordprocessingDrawing" xmlns:wp="http://schemas.openxmlformats.org/drawingml/2006/wordprocessingDrawing" xmlns:w10="urn:schemas-microsoft-com:office:word" xmlns:w="http://schemas.openxmlformats.org/wordprocessingml/2006/main" xmlns:w14="http://schemas.microsoft.com/office/word/2010/wordml" xmlns:w15="http://schemas.microsoft.com/office/word/2012/wordml" xmlns:w16cid="http://schemas.microsoft.com/office/word/2016/wordml/cid" xmlns:w16se="http://schemas.microsoft.com/office/word/2015/wordml/symex" xmlns:wpg="http://schemas.microsoft.com/office/word/2010/wordprocessingGroup" xmlns:wpi="http://schemas.microsoft.com/office/word/2010/wordprocessingInk" xmlns:wne="http://schemas.microsoft.com/office/word/2006/wordml" xmlns:wps="http://schemas.microsoft.com/office/word/2010/wordprocessingShape" mc:Ignorable="w14 w15 w16se w16cid wp14">
   <w:body>
     <w:p>
       <w:pPr>
@@ -323,7 +323,23 @@
           <w:sz w:val="22"/>
           <w:szCs w:val="22"/>
         </w:rPr>
-        <w:t>Set of pointer on nodes for all final states in this NFA.</w:t>
+        <w:t xml:space="preserve">Set of </w:t>
+      </w:r>
+      <w:proofErr w:type="gramStart"/>
+      <w:r>
+        <w:rPr>
+          <w:sz w:val="22"/>
+          <w:szCs w:val="22"/>
+        </w:rPr>
+        <w:t>pointer</w:t>
+      </w:r>
+      <w:proofErr w:type="gramEnd"/>
+      <w:r>
+        <w:rPr>
+          <w:sz w:val="22"/>
+          <w:szCs w:val="22"/>
+        </w:rPr>
+        <w:t xml:space="preserve"> on nodes for all final states in this NFA.</w:t>
       </w:r>
     </w:p>
     <w:p>
@@ -424,31 +440,387 @@
     </w:p>
     <w:p>
       <w:pPr>
-        <w:pStyle w:val="ListBullet"/>
+        <w:pStyle w:val="Heading2"/>
+        <w:rPr>
+          <w:sz w:val="32"/>
+          <w:szCs w:val="22"/>
+        </w:rPr>
+      </w:pPr>
+      <w:r>
+        <w:rPr>
+          <w:sz w:val="32"/>
+          <w:szCs w:val="22"/>
+        </w:rPr>
+        <w:t xml:space="preserve">We defined the following helping </w:t>
+      </w:r>
+      <w:proofErr w:type="spellStart"/>
+      <w:r>
+        <w:rPr>
+          <w:sz w:val="32"/>
+          <w:szCs w:val="22"/>
+        </w:rPr>
+        <w:t>enums</w:t>
+      </w:r>
+      <w:proofErr w:type="spellEnd"/>
+      <w:r>
+        <w:rPr>
+          <w:sz w:val="32"/>
+          <w:szCs w:val="22"/>
+        </w:rPr>
+        <w:t>:</w:t>
+      </w:r>
+    </w:p>
+    <w:p>
+      <w:pPr>
+        <w:pStyle w:val="ListParagraph"/>
+        <w:numPr>
+          <w:ilvl w:val="3"/>
+          <w:numId w:val="29"/>
+        </w:numPr>
+        <w:shd w:val="clear" w:color="auto" w:fill="FFFFFF"/>
+        <w:tabs>
+          <w:tab w:val="left" w:pos="916"/>
+          <w:tab w:val="left" w:pos="1832"/>
+          <w:tab w:val="left" w:pos="2748"/>
+          <w:tab w:val="left" w:pos="3664"/>
+          <w:tab w:val="left" w:pos="4580"/>
+          <w:tab w:val="left" w:pos="5496"/>
+          <w:tab w:val="left" w:pos="6412"/>
+          <w:tab w:val="left" w:pos="7328"/>
+          <w:tab w:val="left" w:pos="8244"/>
+          <w:tab w:val="left" w:pos="9160"/>
+          <w:tab w:val="left" w:pos="10076"/>
+          <w:tab w:val="left" w:pos="10992"/>
+          <w:tab w:val="left" w:pos="11908"/>
+          <w:tab w:val="left" w:pos="12824"/>
+          <w:tab w:val="left" w:pos="13740"/>
+          <w:tab w:val="left" w:pos="14656"/>
+        </w:tabs>
+        <w:spacing w:after="0" w:line="240" w:lineRule="auto"/>
+        <w:ind w:left="1080"/>
+        <w:rPr>
+          <w:rFonts w:ascii="Consolas" w:eastAsia="Times New Roman" w:hAnsi="Consolas" w:cs="Courier New"/>
+          <w:color w:val="000000"/>
+          <w:sz w:val="20"/>
+          <w:szCs w:val="20"/>
+          <w:lang w:eastAsia="en-US"/>
+        </w:rPr>
+      </w:pPr>
+      <w:proofErr w:type="spellStart"/>
+      <w:r>
+        <w:rPr>
+          <w:rFonts w:ascii="Consolas" w:eastAsia="Times New Roman" w:hAnsi="Consolas" w:cs="Courier New"/>
+          <w:color w:val="008080"/>
+          <w:sz w:val="20"/>
+          <w:szCs w:val="20"/>
+          <w:lang w:eastAsia="en-US"/>
+        </w:rPr>
+        <w:t>LexicalType</w:t>
+      </w:r>
+      <w:proofErr w:type="spellEnd"/>
+      <w:r>
+        <w:rPr>
+          <w:rFonts w:ascii="Consolas" w:eastAsia="Times New Roman" w:hAnsi="Consolas" w:cs="Courier New"/>
+          <w:color w:val="000000"/>
+          <w:sz w:val="20"/>
+          <w:szCs w:val="20"/>
+          <w:lang w:eastAsia="en-US"/>
+        </w:rPr>
+        <w:t xml:space="preserve">: </w:t>
+      </w:r>
+      <w:proofErr w:type="spellStart"/>
+      <w:r>
+        <w:rPr>
+          <w:rFonts w:ascii="Consolas" w:eastAsia="Times New Roman" w:hAnsi="Consolas" w:cs="Courier New"/>
+          <w:b/>
+          <w:bCs/>
+          <w:i/>
+          <w:iCs/>
+          <w:color w:val="660E7A"/>
+          <w:sz w:val="20"/>
+          <w:szCs w:val="20"/>
+          <w:lang w:eastAsia="en-US"/>
+        </w:rPr>
+        <w:t>RegularExpression</w:t>
+      </w:r>
+      <w:proofErr w:type="spellEnd"/>
+      <w:r>
+        <w:rPr>
+          <w:rFonts w:ascii="Consolas" w:eastAsia="Times New Roman" w:hAnsi="Consolas" w:cs="Courier New"/>
+          <w:color w:val="000000"/>
+          <w:sz w:val="20"/>
+          <w:szCs w:val="20"/>
+          <w:lang w:eastAsia="en-US"/>
+        </w:rPr>
+        <w:t xml:space="preserve">, </w:t>
+      </w:r>
+      <w:r>
+        <w:rPr>
+          <w:rFonts w:ascii="Consolas" w:eastAsia="Times New Roman" w:hAnsi="Consolas" w:cs="Courier New"/>
+          <w:b/>
+          <w:bCs/>
+          <w:i/>
+          <w:iCs/>
+          <w:color w:val="660E7A"/>
+          <w:sz w:val="20"/>
+          <w:szCs w:val="20"/>
+          <w:lang w:eastAsia="en-US"/>
+        </w:rPr>
+        <w:t>Keyword</w:t>
+      </w:r>
+      <w:r>
+        <w:rPr>
+          <w:rFonts w:ascii="Consolas" w:eastAsia="Times New Roman" w:hAnsi="Consolas" w:cs="Courier New"/>
+          <w:color w:val="000000"/>
+          <w:sz w:val="20"/>
+          <w:szCs w:val="20"/>
+          <w:lang w:eastAsia="en-US"/>
+        </w:rPr>
+        <w:t xml:space="preserve">, </w:t>
+      </w:r>
+      <w:proofErr w:type="gramStart"/>
+      <w:r>
+        <w:rPr>
+          <w:rFonts w:ascii="Consolas" w:eastAsia="Times New Roman" w:hAnsi="Consolas" w:cs="Courier New"/>
+          <w:b/>
+          <w:bCs/>
+          <w:i/>
+          <w:iCs/>
+          <w:color w:val="660E7A"/>
+          <w:sz w:val="20"/>
+          <w:szCs w:val="20"/>
+          <w:lang w:eastAsia="en-US"/>
+        </w:rPr>
+        <w:t xml:space="preserve">Punctuation </w:t>
+      </w:r>
+      <w:r>
+        <w:rPr>
+          <w:rFonts w:ascii="Consolas" w:eastAsia="Times New Roman" w:hAnsi="Consolas" w:cs="Courier New"/>
+          <w:color w:val="000000"/>
+          <w:sz w:val="20"/>
+          <w:szCs w:val="20"/>
+          <w:lang w:eastAsia="en-US"/>
+        </w:rPr>
+        <w:t>,</w:t>
+      </w:r>
+      <w:proofErr w:type="gramEnd"/>
+      <w:r>
+        <w:rPr>
+          <w:rFonts w:ascii="Consolas" w:eastAsia="Times New Roman" w:hAnsi="Consolas" w:cs="Courier New"/>
+          <w:color w:val="000000"/>
+          <w:sz w:val="20"/>
+          <w:szCs w:val="20"/>
+          <w:lang w:eastAsia="en-US"/>
+        </w:rPr>
+        <w:t xml:space="preserve"> </w:t>
+      </w:r>
+      <w:proofErr w:type="spellStart"/>
+      <w:r>
+        <w:rPr>
+          <w:rFonts w:ascii="Consolas" w:eastAsia="Times New Roman" w:hAnsi="Consolas" w:cs="Courier New"/>
+          <w:b/>
+          <w:bCs/>
+          <w:i/>
+          <w:iCs/>
+          <w:color w:val="660E7A"/>
+          <w:sz w:val="20"/>
+          <w:szCs w:val="20"/>
+          <w:lang w:eastAsia="en-US"/>
+        </w:rPr>
+        <w:t>RegularDefinition</w:t>
+      </w:r>
+      <w:proofErr w:type="spellEnd"/>
+      <w:r>
+        <w:rPr>
+          <w:rFonts w:ascii="Consolas" w:eastAsia="Times New Roman" w:hAnsi="Consolas" w:cs="Courier New"/>
+          <w:color w:val="000000"/>
+          <w:sz w:val="20"/>
+          <w:szCs w:val="20"/>
+          <w:lang w:eastAsia="en-US"/>
+        </w:rPr>
+        <w:t>.</w:t>
+      </w:r>
+    </w:p>
+    <w:p>
+      <w:pPr>
+        <w:pStyle w:val="ListParagraph"/>
         <w:numPr>
           <w:ilvl w:val="0"/>
-          <w:numId w:val="0"/>
+          <w:numId w:val="29"/>
         </w:numPr>
-        <w:ind w:left="288"/>
-        <w:rPr>
-          <w:sz w:val="22"/>
-          <w:szCs w:val="22"/>
-        </w:rPr>
-      </w:pPr>
-    </w:p>
-    <w:p>
-      <w:pPr>
-        <w:pStyle w:val="ListBullet"/>
-        <w:numPr>
-          <w:ilvl w:val="0"/>
-          <w:numId w:val="0"/>
-        </w:numPr>
-        <w:ind w:left="288"/>
-        <w:rPr>
-          <w:sz w:val="22"/>
-          <w:szCs w:val="22"/>
-        </w:rPr>
-      </w:pPr>
+        <w:shd w:val="clear" w:color="auto" w:fill="FFFFFF"/>
+        <w:tabs>
+          <w:tab w:val="left" w:pos="916"/>
+          <w:tab w:val="left" w:pos="1832"/>
+          <w:tab w:val="left" w:pos="2748"/>
+          <w:tab w:val="left" w:pos="3664"/>
+          <w:tab w:val="left" w:pos="4580"/>
+          <w:tab w:val="left" w:pos="5496"/>
+          <w:tab w:val="left" w:pos="6412"/>
+          <w:tab w:val="left" w:pos="7328"/>
+          <w:tab w:val="left" w:pos="8244"/>
+          <w:tab w:val="left" w:pos="9160"/>
+          <w:tab w:val="left" w:pos="10076"/>
+          <w:tab w:val="left" w:pos="10992"/>
+          <w:tab w:val="left" w:pos="11908"/>
+          <w:tab w:val="left" w:pos="12824"/>
+          <w:tab w:val="left" w:pos="13740"/>
+          <w:tab w:val="left" w:pos="14656"/>
+        </w:tabs>
+        <w:spacing w:after="0" w:line="240" w:lineRule="auto"/>
+        <w:ind w:left="1080"/>
+        <w:rPr>
+          <w:rFonts w:ascii="Consolas" w:eastAsia="Times New Roman" w:hAnsi="Consolas" w:cs="Courier New"/>
+          <w:color w:val="000000"/>
+          <w:sz w:val="20"/>
+          <w:szCs w:val="20"/>
+          <w:lang w:eastAsia="en-US"/>
+        </w:rPr>
+      </w:pPr>
+      <w:proofErr w:type="spellStart"/>
+      <w:r>
+        <w:rPr>
+          <w:rFonts w:ascii="Consolas" w:eastAsia="Times New Roman" w:hAnsi="Consolas" w:cs="Courier New"/>
+          <w:color w:val="008080"/>
+          <w:sz w:val="20"/>
+          <w:szCs w:val="20"/>
+          <w:lang w:eastAsia="en-US"/>
+        </w:rPr>
+        <w:t>LexicalTermType</w:t>
+      </w:r>
+      <w:proofErr w:type="spellEnd"/>
+      <w:r>
+        <w:rPr>
+          <w:rFonts w:ascii="Consolas" w:eastAsia="Times New Roman" w:hAnsi="Consolas" w:cs="Courier New"/>
+          <w:color w:val="008080"/>
+          <w:sz w:val="20"/>
+          <w:szCs w:val="20"/>
+          <w:lang w:eastAsia="en-US"/>
+        </w:rPr>
+        <w:t xml:space="preserve">: </w:t>
+      </w:r>
+      <w:r>
+        <w:rPr>
+          <w:rFonts w:ascii="Consolas" w:eastAsia="Times New Roman" w:hAnsi="Consolas" w:cs="Courier New"/>
+          <w:b/>
+          <w:bCs/>
+          <w:i/>
+          <w:iCs/>
+          <w:color w:val="660E7A"/>
+          <w:sz w:val="20"/>
+          <w:szCs w:val="20"/>
+          <w:lang w:eastAsia="en-US"/>
+        </w:rPr>
+        <w:t>Operation</w:t>
+      </w:r>
+      <w:r>
+        <w:rPr>
+          <w:rFonts w:ascii="Consolas" w:eastAsia="Times New Roman" w:hAnsi="Consolas" w:cs="Courier New"/>
+          <w:color w:val="000000"/>
+          <w:sz w:val="20"/>
+          <w:szCs w:val="20"/>
+          <w:lang w:eastAsia="en-US"/>
+        </w:rPr>
+        <w:t xml:space="preserve">, </w:t>
+      </w:r>
+      <w:proofErr w:type="spellStart"/>
+      <w:r>
+        <w:rPr>
+          <w:rFonts w:ascii="Consolas" w:eastAsia="Times New Roman" w:hAnsi="Consolas" w:cs="Courier New"/>
+          <w:b/>
+          <w:bCs/>
+          <w:i/>
+          <w:iCs/>
+          <w:color w:val="660E7A"/>
+          <w:sz w:val="20"/>
+          <w:szCs w:val="20"/>
+          <w:lang w:eastAsia="en-US"/>
+        </w:rPr>
+        <w:t>CharGroup</w:t>
+      </w:r>
+      <w:proofErr w:type="spellEnd"/>
+      <w:r>
+        <w:rPr>
+          <w:rFonts w:ascii="Consolas" w:eastAsia="Times New Roman" w:hAnsi="Consolas" w:cs="Courier New"/>
+          <w:color w:val="000000"/>
+          <w:sz w:val="20"/>
+          <w:szCs w:val="20"/>
+          <w:lang w:eastAsia="en-US"/>
+        </w:rPr>
+        <w:t xml:space="preserve">, </w:t>
+      </w:r>
+      <w:r>
+        <w:rPr>
+          <w:rFonts w:ascii="Consolas" w:eastAsia="Times New Roman" w:hAnsi="Consolas" w:cs="Courier New"/>
+          <w:b/>
+          <w:bCs/>
+          <w:i/>
+          <w:iCs/>
+          <w:color w:val="660E7A"/>
+          <w:sz w:val="20"/>
+          <w:szCs w:val="20"/>
+          <w:lang w:eastAsia="en-US"/>
+        </w:rPr>
+        <w:t>WORD</w:t>
+      </w:r>
+      <w:r>
+        <w:rPr>
+          <w:rFonts w:ascii="Consolas" w:eastAsia="Times New Roman" w:hAnsi="Consolas" w:cs="Courier New"/>
+          <w:color w:val="000000"/>
+          <w:sz w:val="20"/>
+          <w:szCs w:val="20"/>
+          <w:lang w:eastAsia="en-US"/>
+        </w:rPr>
+        <w:t xml:space="preserve">, </w:t>
+      </w:r>
+      <w:r>
+        <w:rPr>
+          <w:rFonts w:ascii="Consolas" w:eastAsia="Times New Roman" w:hAnsi="Consolas" w:cs="Courier New"/>
+          <w:b/>
+          <w:bCs/>
+          <w:i/>
+          <w:iCs/>
+          <w:color w:val="660E7A"/>
+          <w:sz w:val="20"/>
+          <w:szCs w:val="20"/>
+          <w:lang w:eastAsia="en-US"/>
+        </w:rPr>
+        <w:t>parenthesis</w:t>
+      </w:r>
+      <w:r>
+        <w:rPr>
+          <w:rFonts w:ascii="Consolas" w:eastAsia="Times New Roman" w:hAnsi="Consolas" w:cs="Courier New"/>
+          <w:color w:val="000000"/>
+          <w:sz w:val="20"/>
+          <w:szCs w:val="20"/>
+          <w:lang w:eastAsia="en-US"/>
+        </w:rPr>
+        <w:t xml:space="preserve">, </w:t>
+      </w:r>
+      <w:r>
+        <w:rPr>
+          <w:rFonts w:ascii="Consolas" w:eastAsia="Times New Roman" w:hAnsi="Consolas" w:cs="Courier New"/>
+          <w:b/>
+          <w:bCs/>
+          <w:i/>
+          <w:iCs/>
+          <w:color w:val="660E7A"/>
+          <w:sz w:val="20"/>
+          <w:szCs w:val="20"/>
+          <w:lang w:eastAsia="en-US"/>
+        </w:rPr>
+        <w:t>EPSILON</w:t>
+      </w:r>
+      <w:r>
+        <w:rPr>
+          <w:rFonts w:ascii="Consolas" w:eastAsia="Times New Roman" w:hAnsi="Consolas" w:cs="Courier New"/>
+          <w:color w:val="000000"/>
+          <w:sz w:val="20"/>
+          <w:szCs w:val="20"/>
+          <w:lang w:eastAsia="en-US"/>
+        </w:rPr>
+        <w:t>.</w:t>
+      </w:r>
     </w:p>
     <w:p>
       <w:pPr>
@@ -502,8 +874,8 @@
         <w:tblDescription w:val="Layout table"/>
       </w:tblPr>
       <w:tblGrid>
-        <w:gridCol w:w="577"/>
-        <w:gridCol w:w="8783"/>
+        <w:gridCol w:w="233"/>
+        <w:gridCol w:w="9127"/>
       </w:tblGrid>
       <w:tr>
         <w:tc>
@@ -1023,7 +1395,7 @@
                 </mc:Choice>
                 <mc:Fallback>
                   <w:pict>
-                    <v:group w14:anchorId="60A87C83" id="Group 5" o:spid="_x0000_s1026" alt="Tip icon" style="width:11.15pt;height:11.15pt;mso-position-horizontal-relative:char;mso-position-vertical-relative:line" coordsize="141605,141605" o:gfxdata="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">
+                    <v:group w14:anchorId="75790CE9" id="Group 5" o:spid="_x0000_s1026" alt="Tip icon" style="width:11.15pt;height:11.15pt;mso-position-horizontal-relative:char;mso-position-vertical-relative:line" coordsize="141605,141605" o:gfxdata="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">
                       <v:rect id="Rectangle 63" o:spid="_x0000_s1027" alt="Blue rectangle" style="position:absolute;width:141605;height:141605;visibility:visible;mso-wrap-style:square;v-text-anchor:top" o:gfxdata="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" fillcolor="#2e74b5 [2404]" stroked="f" strokeweight="0"/>
                       <v:shape id="Freeform 64" o:spid="_x0000_s1028" alt="Information icon" style="position:absolute;left:58420;top:22225;width:24765;height:97155;visibility:visible;mso-wrap-style:square;v-text-anchor:top" coordsize="541,2151" o:gfxdata="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" path="m30,791r481,l511,2151r-481,l30,791xm271,r40,3l349,11r35,15l418,44r29,22l475,93r22,30l516,157r14,36l538,230r3,40l538,310r-8,37l516,384r-19,33l475,447r-28,27l418,496r-34,19l349,529r-38,9l271,540r-40,-2l193,529,157,515,125,496,94,474,68,447,44,417,26,384,13,347,3,310,,270,3,230,13,193,26,157,44,123,68,93,94,66,125,44,157,26,193,11,231,3,271,xe" stroked="f" strokeweight="0">
                         <v:path arrowok="t" o:connecttype="custom" o:connectlocs="1373,35727;23392,35727;23392,97155;1373,97155;1373,35727;12405,0;14236,136;15976,497;17578,1174;19135,1987;20462,2981;21744,4201;22751,5556;23621,7091;24261,8717;24628,10388;24765,12195;24628,14002;24261,15673;23621,17344;22751,18835;21744,20190;20462,21409;19135,22403;17578,23261;15976,23894;14236,24300;12405,24390;10574,24300;8835,23894;7187,23261;5722,22403;4303,21409;3113,20190;2014,18835;1190,17344;595,15673;137,14002;0,12195;137,10388;595,8717;1190,7091;2014,5556;3113,4201;4303,2981;5722,1987;7187,1174;8835,497;10574,136;12405,0" o:connectangles="0,0,0,0,0,0,0,0,0,0,0,0,0,0,0,0,0,0,0,0,0,0,0,0,0,0,0,0,0,0,0,0,0,0,0,0,0,0,0,0,0,0,0,0,0,0,0,0,0,0"/>
@@ -1055,14 +1427,197 @@
                 <w:sz w:val="20"/>
                 <w:szCs w:val="22"/>
               </w:rPr>
-              <w:t xml:space="preserve">Describe </w:t>
-            </w:r>
-            <w:r>
-              <w:rPr>
-                <w:sz w:val="20"/>
-                <w:szCs w:val="22"/>
-              </w:rPr>
-              <w:t>THOMPSON’S CONSTRUCTION</w:t>
+              <w:t xml:space="preserve">To convert regular expressions to </w:t>
+            </w:r>
+            <w:r>
+              <w:rPr>
+                <w:sz w:val="20"/>
+                <w:szCs w:val="22"/>
+              </w:rPr>
+              <w:t>NFA; Thompson’s</w:t>
+            </w:r>
+            <w:r>
+              <w:rPr>
+                <w:sz w:val="20"/>
+                <w:szCs w:val="22"/>
+              </w:rPr>
+              <w:t xml:space="preserve"> construction algorithm is used.</w:t>
+            </w:r>
+          </w:p>
+          <w:p>
+            <w:pPr>
+              <w:pStyle w:val="TipText"/>
+              <w:cnfStyle w:val="000000000000" w:firstRow="0" w:lastRow="0" w:firstColumn="0" w:lastColumn="0" w:oddVBand="0" w:evenVBand="0" w:oddHBand="0" w:evenHBand="0" w:firstRowFirstColumn="0" w:firstRowLastColumn="0" w:lastRowFirstColumn="0" w:lastRowLastColumn="0"/>
+              <w:rPr>
+                <w:sz w:val="20"/>
+                <w:szCs w:val="22"/>
+              </w:rPr>
+            </w:pPr>
+            <w:r>
+              <w:rPr>
+                <w:sz w:val="20"/>
+                <w:szCs w:val="22"/>
+              </w:rPr>
+              <w:t>So,</w:t>
+            </w:r>
+            <w:r>
+              <w:rPr>
+                <w:sz w:val="20"/>
+                <w:szCs w:val="22"/>
+              </w:rPr>
+              <w:t xml:space="preserve"> there </w:t>
+            </w:r>
+            <w:r>
+              <w:rPr>
+                <w:sz w:val="20"/>
+                <w:szCs w:val="22"/>
+              </w:rPr>
+              <w:t>some</w:t>
+            </w:r>
+            <w:r>
+              <w:rPr>
+                <w:sz w:val="20"/>
+                <w:szCs w:val="22"/>
+              </w:rPr>
+              <w:t xml:space="preserve"> main </w:t>
+            </w:r>
+            <w:r>
+              <w:rPr>
+                <w:sz w:val="20"/>
+                <w:szCs w:val="22"/>
+              </w:rPr>
+              <w:t>procedures to do this construction.</w:t>
+            </w:r>
+          </w:p>
+          <w:p>
+            <w:pPr>
+              <w:pStyle w:val="TipText"/>
+              <w:numPr>
+                <w:ilvl w:val="0"/>
+                <w:numId w:val="25"/>
+              </w:numPr>
+              <w:cnfStyle w:val="000000000000" w:firstRow="0" w:lastRow="0" w:firstColumn="0" w:lastColumn="0" w:oddVBand="0" w:evenVBand="0" w:oddHBand="0" w:evenHBand="0" w:firstRowFirstColumn="0" w:firstRowLastColumn="0" w:lastRowFirstColumn="0" w:lastRowLastColumn="0"/>
+              <w:rPr>
+                <w:szCs w:val="22"/>
+              </w:rPr>
+            </w:pPr>
+            <w:r>
+              <w:rPr>
+                <w:sz w:val="20"/>
+                <w:szCs w:val="22"/>
+              </w:rPr>
+              <w:t xml:space="preserve">Read the Lexical Rules from the file and parsing them using </w:t>
+            </w:r>
+            <w:proofErr w:type="spellStart"/>
+            <w:r>
+              <w:rPr>
+                <w:b/>
+                <w:bCs/>
+                <w:color w:val="7030A0"/>
+                <w:sz w:val="22"/>
+                <w:szCs w:val="32"/>
+                <w:u w:val="single"/>
+              </w:rPr>
+              <w:t>ReadLexicalRulesFile</w:t>
+            </w:r>
+            <w:proofErr w:type="spellEnd"/>
+            <w:r>
+              <w:rPr>
+                <w:b/>
+                <w:bCs/>
+                <w:color w:val="7030A0"/>
+                <w:sz w:val="22"/>
+                <w:szCs w:val="32"/>
+              </w:rPr>
+              <w:t xml:space="preserve"> </w:t>
+            </w:r>
+            <w:r>
+              <w:rPr>
+                <w:sz w:val="20"/>
+                <w:szCs w:val="22"/>
+              </w:rPr>
+              <w:t>class.</w:t>
+            </w:r>
+          </w:p>
+          <w:p>
+            <w:pPr>
+              <w:pStyle w:val="TipText"/>
+              <w:numPr>
+                <w:ilvl w:val="0"/>
+                <w:numId w:val="25"/>
+              </w:numPr>
+              <w:cnfStyle w:val="000000000000" w:firstRow="0" w:lastRow="0" w:firstColumn="0" w:lastColumn="0" w:oddVBand="0" w:evenVBand="0" w:oddHBand="0" w:evenHBand="0" w:firstRowFirstColumn="0" w:firstRowLastColumn="0" w:lastRowFirstColumn="0" w:lastRowLastColumn="0"/>
+              <w:rPr>
+                <w:b/>
+                <w:bCs/>
+                <w:color w:val="7030A0"/>
+                <w:sz w:val="22"/>
+                <w:szCs w:val="32"/>
+                <w:u w:val="single"/>
+              </w:rPr>
+            </w:pPr>
+            <w:r>
+              <w:rPr>
+                <w:sz w:val="20"/>
+                <w:szCs w:val="22"/>
+              </w:rPr>
+              <w:t>Convert the parsing Lexical Rules to Postfix expression</w:t>
+            </w:r>
+            <w:r>
+              <w:rPr>
+                <w:sz w:val="20"/>
+                <w:szCs w:val="22"/>
+              </w:rPr>
+              <w:t>s</w:t>
+            </w:r>
+            <w:r>
+              <w:rPr>
+                <w:sz w:val="20"/>
+                <w:szCs w:val="22"/>
+              </w:rPr>
+              <w:t xml:space="preserve"> using </w:t>
+            </w:r>
+            <w:proofErr w:type="spellStart"/>
+            <w:r>
+              <w:rPr>
+                <w:b/>
+                <w:bCs/>
+                <w:color w:val="7030A0"/>
+                <w:sz w:val="22"/>
+                <w:szCs w:val="32"/>
+                <w:u w:val="single"/>
+              </w:rPr>
+              <w:t>LexicalRuleBuilde</w:t>
+            </w:r>
+            <w:r>
+              <w:rPr>
+                <w:b/>
+                <w:bCs/>
+                <w:color w:val="7030A0"/>
+                <w:sz w:val="22"/>
+                <w:szCs w:val="32"/>
+                <w:u w:val="single"/>
+              </w:rPr>
+              <w:t>r</w:t>
+            </w:r>
+            <w:proofErr w:type="spellEnd"/>
+            <w:r>
+              <w:rPr>
+                <w:b/>
+                <w:bCs/>
+                <w:color w:val="7030A0"/>
+                <w:sz w:val="22"/>
+                <w:szCs w:val="32"/>
+                <w:u w:val="single"/>
+              </w:rPr>
+              <w:t xml:space="preserve"> </w:t>
+            </w:r>
+            <w:r>
+              <w:rPr>
+                <w:sz w:val="20"/>
+                <w:szCs w:val="22"/>
+              </w:rPr>
+              <w:t>class</w:t>
             </w:r>
             <w:r>
               <w:rPr>
@@ -1071,6 +1626,184 @@
               </w:rPr>
               <w:t>.</w:t>
             </w:r>
+          </w:p>
+          <w:p>
+            <w:pPr>
+              <w:pStyle w:val="TipText"/>
+              <w:numPr>
+                <w:ilvl w:val="0"/>
+                <w:numId w:val="25"/>
+              </w:numPr>
+              <w:cnfStyle w:val="000000000000" w:firstRow="0" w:lastRow="0" w:firstColumn="0" w:lastColumn="0" w:oddVBand="0" w:evenVBand="0" w:oddHBand="0" w:evenHBand="0" w:firstRowFirstColumn="0" w:firstRowLastColumn="0" w:lastRowFirstColumn="0" w:lastRowLastColumn="0"/>
+              <w:rPr>
+                <w:b/>
+                <w:bCs/>
+                <w:color w:val="7030A0"/>
+                <w:sz w:val="22"/>
+                <w:szCs w:val="32"/>
+                <w:u w:val="single"/>
+              </w:rPr>
+            </w:pPr>
+            <w:r>
+              <w:rPr>
+                <w:sz w:val="20"/>
+                <w:szCs w:val="22"/>
+              </w:rPr>
+              <w:t xml:space="preserve">Build the NFA for each Postfix </w:t>
+            </w:r>
+            <w:r>
+              <w:rPr>
+                <w:sz w:val="20"/>
+                <w:szCs w:val="22"/>
+              </w:rPr>
+              <w:t>Lexical Rule</w:t>
+            </w:r>
+            <w:r>
+              <w:rPr>
+                <w:sz w:val="20"/>
+                <w:szCs w:val="22"/>
+              </w:rPr>
+              <w:t xml:space="preserve"> using </w:t>
+            </w:r>
+            <w:r>
+              <w:rPr>
+                <w:b/>
+                <w:bCs/>
+                <w:color w:val="7030A0"/>
+                <w:sz w:val="22"/>
+                <w:szCs w:val="32"/>
+                <w:u w:val="single"/>
+              </w:rPr>
+              <w:t>Builde</w:t>
+            </w:r>
+            <w:r>
+              <w:rPr>
+                <w:b/>
+                <w:bCs/>
+                <w:color w:val="7030A0"/>
+                <w:sz w:val="22"/>
+                <w:szCs w:val="32"/>
+                <w:u w:val="single"/>
+              </w:rPr>
+              <w:t xml:space="preserve">r </w:t>
+            </w:r>
+            <w:r>
+              <w:rPr>
+                <w:sz w:val="20"/>
+                <w:szCs w:val="22"/>
+              </w:rPr>
+              <w:t>class</w:t>
+            </w:r>
+            <w:r>
+              <w:rPr>
+                <w:sz w:val="20"/>
+                <w:szCs w:val="22"/>
+              </w:rPr>
+              <w:t>.</w:t>
+            </w:r>
+          </w:p>
+          <w:p>
+            <w:pPr>
+              <w:pStyle w:val="TipText"/>
+              <w:ind w:left="720"/>
+              <w:cnfStyle w:val="000000000000" w:firstRow="0" w:lastRow="0" w:firstColumn="0" w:lastColumn="0" w:oddVBand="0" w:evenVBand="0" w:oddHBand="0" w:evenHBand="0" w:firstRowFirstColumn="0" w:firstRowLastColumn="0" w:lastRowFirstColumn="0" w:lastRowLastColumn="0"/>
+              <w:rPr>
+                <w:sz w:val="20"/>
+                <w:szCs w:val="22"/>
+              </w:rPr>
+            </w:pPr>
+            <w:r>
+              <w:rPr>
+                <w:sz w:val="20"/>
+                <w:szCs w:val="22"/>
+              </w:rPr>
+              <w:t xml:space="preserve">This class applies the </w:t>
+            </w:r>
+            <w:r>
+              <w:rPr>
+                <w:sz w:val="20"/>
+                <w:szCs w:val="22"/>
+              </w:rPr>
+              <w:t>Thompson’s construction algorithm</w:t>
+            </w:r>
+            <w:r>
+              <w:rPr>
+                <w:sz w:val="20"/>
+                <w:szCs w:val="22"/>
+              </w:rPr>
+              <w:t xml:space="preserve"> Rules such as</w:t>
+            </w:r>
+          </w:p>
+          <w:p>
+            <w:pPr>
+              <w:pStyle w:val="TipText"/>
+              <w:ind w:left="720"/>
+              <w:cnfStyle w:val="000000000000" w:firstRow="0" w:lastRow="0" w:firstColumn="0" w:lastColumn="0" w:oddVBand="0" w:evenVBand="0" w:oddHBand="0" w:evenHBand="0" w:firstRowFirstColumn="0" w:firstRowLastColumn="0" w:lastRowFirstColumn="0" w:lastRowLastColumn="0"/>
+              <w:rPr>
+                <w:b/>
+                <w:bCs/>
+                <w:color w:val="7030A0"/>
+                <w:sz w:val="22"/>
+                <w:szCs w:val="32"/>
+                <w:u w:val="single"/>
+              </w:rPr>
+            </w:pPr>
+            <w:r>
+              <w:rPr>
+                <w:b/>
+                <w:bCs/>
+                <w:color w:val="7030A0"/>
+                <w:sz w:val="22"/>
+                <w:szCs w:val="32"/>
+                <w:u w:val="single"/>
+              </w:rPr>
+              <w:drawing>
+                <wp:inline distT="0" distB="0" distL="0" distR="0" wp14:anchorId="0515CE1F" wp14:editId="30913D0D">
+                  <wp:extent cx="4968671" cy="1722269"/>
+                  <wp:effectExtent l="0" t="0" r="3810" b="0"/>
+                  <wp:docPr id="10" name="Picture 10"/>
+                  <wp:cNvGraphicFramePr>
+                    <a:graphicFrameLocks xmlns:a="http://schemas.openxmlformats.org/drawingml/2006/main" noChangeAspect="1"/>
+                  </wp:cNvGraphicFramePr>
+                  <a:graphic xmlns:a="http://schemas.openxmlformats.org/drawingml/2006/main">
+                    <a:graphicData uri="http://schemas.openxmlformats.org/drawingml/2006/picture">
+                      <pic:pic xmlns:pic="http://schemas.openxmlformats.org/drawingml/2006/picture">
+                        <pic:nvPicPr>
+                          <pic:cNvPr id="1" name=""/>
+                          <pic:cNvPicPr/>
+                        </pic:nvPicPr>
+                        <pic:blipFill>
+                          <a:blip r:embed="rId7"/>
+                          <a:stretch>
+                            <a:fillRect/>
+                          </a:stretch>
+                        </pic:blipFill>
+                        <pic:spPr>
+                          <a:xfrm>
+                            <a:off x="0" y="0"/>
+                            <a:ext cx="4968671" cy="1722269"/>
+                          </a:xfrm>
+                          <a:prstGeom prst="rect">
+                            <a:avLst/>
+                          </a:prstGeom>
+                        </pic:spPr>
+                      </pic:pic>
+                    </a:graphicData>
+                  </a:graphic>
+                </wp:inline>
+              </w:drawing>
+            </w:r>
+          </w:p>
+          <w:p>
+            <w:pPr>
+              <w:pStyle w:val="TipText"/>
+              <w:ind w:left="720"/>
+              <w:cnfStyle w:val="000000000000" w:firstRow="0" w:lastRow="0" w:firstColumn="0" w:lastColumn="0" w:oddVBand="0" w:evenVBand="0" w:oddHBand="0" w:evenHBand="0" w:firstRowFirstColumn="0" w:firstRowLastColumn="0" w:lastRowFirstColumn="0" w:lastRowLastColumn="0"/>
+              <w:rPr>
+                <w:sz w:val="20"/>
+                <w:szCs w:val="22"/>
+              </w:rPr>
+            </w:pPr>
           </w:p>
         </w:tc>
       </w:tr>
@@ -1085,6 +1818,14 @@
     </w:p>
     <w:p>
       <w:pPr>
+        <w:rPr>
+          <w:sz w:val="22"/>
+          <w:szCs w:val="22"/>
+        </w:rPr>
+      </w:pPr>
+    </w:p>
+    <w:p>
+      <w:pPr>
         <w:pStyle w:val="Heading2"/>
         <w:rPr>
           <w:sz w:val="32"/>
@@ -1096,6 +1837,7 @@
           <w:sz w:val="32"/>
           <w:szCs w:val="22"/>
         </w:rPr>
+        <w:lastRenderedPageBreak/>
         <w:t>Converter from NFA to DFA</w:t>
       </w:r>
     </w:p>
@@ -1628,7 +2370,7 @@
                 </mc:Choice>
                 <mc:Fallback>
                   <w:pict>
-                    <v:group w14:anchorId="43210E3A" id="Group 5" o:spid="_x0000_s1026" alt="Tip icon" style="width:11.15pt;height:11.15pt;mso-position-horizontal-relative:char;mso-position-vertical-relative:line" coordsize="141605,141605" o:gfxdata="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">
+                    <v:group w14:anchorId="1C10E135" id="Group 5" o:spid="_x0000_s1026" alt="Tip icon" style="width:11.15pt;height:11.15pt;mso-position-horizontal-relative:char;mso-position-vertical-relative:line" coordsize="141605,141605" o:gfxdata="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">
                       <v:rect id="Rectangle 66" o:spid="_x0000_s1027" alt="Blue rectangle" style="position:absolute;width:141605;height:141605;visibility:visible;mso-wrap-style:square;v-text-anchor:top" o:gfxdata="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" fillcolor="#2e74b5 [2404]" stroked="f" strokeweight="0"/>
                       <v:shape id="Freeform 67" o:spid="_x0000_s1028" alt="Information icon" style="position:absolute;left:58420;top:22225;width:24765;height:97155;visibility:visible;mso-wrap-style:square;v-text-anchor:top" coordsize="541,2151" o:gfxdata="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" path="m30,791r481,l511,2151r-481,l30,791xm271,r40,3l349,11r35,15l418,44r29,22l475,93r22,30l516,157r14,36l538,230r3,40l538,310r-8,37l516,384r-19,33l475,447r-28,27l418,496r-34,19l349,529r-38,9l271,540r-40,-2l193,529,157,515,125,496,94,474,68,447,44,417,26,384,13,347,3,310,,270,3,230,13,193,26,157,44,123,68,93,94,66,125,44,157,26,193,11,231,3,271,xe" stroked="f" strokeweight="0">
                         <v:path arrowok="t" o:connecttype="custom" o:connectlocs="1373,35727;23392,35727;23392,97155;1373,97155;1373,35727;12405,0;14236,136;15976,497;17578,1174;19135,1987;20462,2981;21744,4201;22751,5556;23621,7091;24261,8717;24628,10388;24765,12195;24628,14002;24261,15673;23621,17344;22751,18835;21744,20190;20462,21409;19135,22403;17578,23261;15976,23894;14236,24300;12405,24390;10574,24300;8835,23894;7187,23261;5722,22403;4303,21409;3113,20190;2014,18835;1190,17344;595,15673;137,14002;0,12195;137,10388;595,8717;1190,7091;2014,5556;3113,4201;4303,2981;5722,1987;7187,1174;8835,497;10574,136;12405,0" o:connectangles="0,0,0,0,0,0,0,0,0,0,0,0,0,0,0,0,0,0,0,0,0,0,0,0,0,0,0,0,0,0,0,0,0,0,0,0,0,0,0,0,0,0,0,0,0,0,0,0,0,0"/>
@@ -1736,7 +2478,7 @@
                           <pic:cNvPicPr/>
                         </pic:nvPicPr>
                         <pic:blipFill rotWithShape="1">
-                          <a:blip r:embed="rId7"/>
+                          <a:blip r:embed="rId8"/>
                           <a:srcRect l="6089" t="23090" r="39104" b="15337"/>
                           <a:stretch/>
                         </pic:blipFill>
@@ -1782,7 +2524,6 @@
                 <w:sz w:val="20"/>
                 <w:szCs w:val="22"/>
               </w:rPr>
-              <w:lastRenderedPageBreak/>
               <w:t xml:space="preserve">Move: it takes a set of nodes and a char symbol and return a set of all nodes that can be reached by this symbol transition. </w:t>
             </w:r>
             <w:r>
@@ -1822,7 +2563,7 @@
                           <pic:cNvPicPr/>
                         </pic:nvPicPr>
                         <pic:blipFill rotWithShape="1">
-                          <a:blip r:embed="rId8"/>
+                          <a:blip r:embed="rId9"/>
                           <a:srcRect l="5609" t="27936" r="36378" b="20753"/>
                           <a:stretch/>
                         </pic:blipFill>
@@ -1961,6 +2702,7 @@
                 <w:sz w:val="20"/>
                 <w:szCs w:val="22"/>
               </w:rPr>
+              <w:lastRenderedPageBreak/>
               <w:t xml:space="preserve">        u</w:t>
             </w:r>
             <w:r>
@@ -1976,7 +2718,15 @@
                 <w:szCs w:val="22"/>
               </w:rPr>
               <w:br/>
-              <w:t xml:space="preserve">        D</w:t>
+              <w:t xml:space="preserve">        </w:t>
+            </w:r>
+            <w:proofErr w:type="spellStart"/>
+            <w:r>
+              <w:rPr>
+                <w:sz w:val="20"/>
+                <w:szCs w:val="22"/>
+              </w:rPr>
+              <w:t>D</w:t>
             </w:r>
             <w:r>
               <w:rPr>
@@ -1997,7 +2747,15 @@
                 <w:sz w:val="20"/>
                 <w:szCs w:val="22"/>
               </w:rPr>
-              <w:t>able[DFA state, c] = u;</w:t>
+              <w:t>able</w:t>
+            </w:r>
+            <w:proofErr w:type="spellEnd"/>
+            <w:r>
+              <w:rPr>
+                <w:sz w:val="20"/>
+                <w:szCs w:val="22"/>
+              </w:rPr>
+              <w:t>[DFA state, c] = u;</w:t>
             </w:r>
             <w:r>
               <w:rPr>
@@ -2100,7 +2858,23 @@
                 <w:szCs w:val="22"/>
               </w:rPr>
               <w:br/>
-              <w:t>So while building D_table, DFA graph is being built to.</w:t>
+              <w:t xml:space="preserve">So while building </w:t>
+            </w:r>
+            <w:proofErr w:type="spellStart"/>
+            <w:r>
+              <w:rPr>
+                <w:sz w:val="20"/>
+                <w:szCs w:val="22"/>
+              </w:rPr>
+              <w:t>D_table</w:t>
+            </w:r>
+            <w:proofErr w:type="spellEnd"/>
+            <w:r>
+              <w:rPr>
+                <w:sz w:val="20"/>
+                <w:szCs w:val="22"/>
+              </w:rPr>
+              <w:t>, DFA graph is being built to.</w:t>
             </w:r>
             <w:r>
               <w:rPr>
@@ -2666,7 +3440,7 @@
                 </mc:Choice>
                 <mc:Fallback>
                   <w:pict>
-                    <v:group w14:anchorId="70FD6285" id="Group 5" o:spid="_x0000_s1026" alt="Tip icon" style="width:11.15pt;height:11.15pt;mso-position-horizontal-relative:char;mso-position-vertical-relative:line" coordsize="141605,141605" o:gfxdata="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">
+                    <v:group w14:anchorId="440FB630" id="Group 5" o:spid="_x0000_s1026" alt="Tip icon" style="width:11.15pt;height:11.15pt;mso-position-horizontal-relative:char;mso-position-vertical-relative:line" coordsize="141605,141605" o:gfxdata="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">
                       <v:rect id="Rectangle 69" o:spid="_x0000_s1027" alt="Blue rectangle" style="position:absolute;width:141605;height:141605;visibility:visible;mso-wrap-style:square;v-text-anchor:top" o:gfxdata="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" fillcolor="#2e74b5 [2404]" stroked="f" strokeweight="0"/>
                       <v:shape id="Freeform 70" o:spid="_x0000_s1028" alt="Information icon" style="position:absolute;left:58420;top:22225;width:24765;height:97155;visibility:visible;mso-wrap-style:square;v-text-anchor:top" coordsize="541,2151" o:gfxdata="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" path="m30,791r481,l511,2151r-481,l30,791xm271,r40,3l349,11r35,15l418,44r29,22l475,93r22,30l516,157r14,36l538,230r3,40l538,310r-8,37l516,384r-19,33l475,447r-28,27l418,496r-34,19l349,529r-38,9l271,540r-40,-2l193,529,157,515,125,496,94,474,68,447,44,417,26,384,13,347,3,310,,270,3,230,13,193,26,157,44,123,68,93,94,66,125,44,157,26,193,11,231,3,271,xe" stroked="f" strokeweight="0">
                         <v:path arrowok="t" o:connecttype="custom" o:connectlocs="1373,35727;23392,35727;23392,97155;1373,97155;1373,35727;12405,0;14236,136;15976,497;17578,1174;19135,1987;20462,2981;21744,4201;22751,5556;23621,7091;24261,8717;24628,10388;24765,12195;24628,14002;24261,15673;23621,17344;22751,18835;21744,20190;20462,21409;19135,22403;17578,23261;15976,23894;14236,24300;12405,24390;10574,24300;8835,23894;7187,23261;5722,22403;4303,21409;3113,20190;2014,18835;1190,17344;595,15673;137,14002;0,12195;137,10388;595,8717;1190,7091;2014,5556;3113,4201;4303,2981;5722,1987;7187,1174;8835,497;10574,136;12405,0" o:connectangles="0,0,0,0,0,0,0,0,0,0,0,0,0,0,0,0,0,0,0,0,0,0,0,0,0,0,0,0,0,0,0,0,0,0,0,0,0,0,0,0,0,0,0,0,0,0,0,0,0,0"/>
@@ -2731,12 +3505,30 @@
                 <w:szCs w:val="22"/>
               </w:rPr>
             </w:pPr>
-            <w:r>
-              <w:rPr>
-                <w:sz w:val="20"/>
-                <w:szCs w:val="22"/>
-              </w:rPr>
-              <w:t xml:space="preserve">DFAMinimize(): </w:t>
+            <w:proofErr w:type="spellStart"/>
+            <w:proofErr w:type="gramStart"/>
+            <w:r>
+              <w:rPr>
+                <w:sz w:val="20"/>
+                <w:szCs w:val="22"/>
+              </w:rPr>
+              <w:t>DFAMinimize</w:t>
+            </w:r>
+            <w:proofErr w:type="spellEnd"/>
+            <w:r>
+              <w:rPr>
+                <w:sz w:val="20"/>
+                <w:szCs w:val="22"/>
+              </w:rPr>
+              <w:t>(</w:t>
+            </w:r>
+            <w:proofErr w:type="gramEnd"/>
+            <w:r>
+              <w:rPr>
+                <w:sz w:val="20"/>
+                <w:szCs w:val="22"/>
+              </w:rPr>
+              <w:t xml:space="preserve">): </w:t>
             </w:r>
           </w:p>
           <w:p>
@@ -2852,7 +3644,7 @@
                           <pic:cNvPicPr/>
                         </pic:nvPicPr>
                         <pic:blipFill>
-                          <a:blip r:embed="rId9"/>
+                          <a:blip r:embed="rId10"/>
                           <a:stretch>
                             <a:fillRect/>
                           </a:stretch>
@@ -2886,12 +3678,21 @@
                 <w:szCs w:val="22"/>
               </w:rPr>
             </w:pPr>
-            <w:r>
-              <w:rPr>
-                <w:sz w:val="20"/>
-                <w:szCs w:val="22"/>
-              </w:rPr>
-              <w:t xml:space="preserve">Minimize(): </w:t>
+            <w:proofErr w:type="gramStart"/>
+            <w:r>
+              <w:rPr>
+                <w:sz w:val="20"/>
+                <w:szCs w:val="22"/>
+              </w:rPr>
+              <w:t>Minimize(</w:t>
+            </w:r>
+            <w:proofErr w:type="gramEnd"/>
+            <w:r>
+              <w:rPr>
+                <w:sz w:val="20"/>
+                <w:szCs w:val="22"/>
+              </w:rPr>
+              <w:t xml:space="preserve">): </w:t>
             </w:r>
           </w:p>
           <w:p>
@@ -2935,7 +3736,55 @@
                 <w:sz w:val="20"/>
                 <w:szCs w:val="22"/>
               </w:rPr>
-              <w:t>Uses three sub functions (containState, areStatesUnique, and updateTable).</w:t>
+              <w:t>Uses three sub functions (</w:t>
+            </w:r>
+            <w:proofErr w:type="spellStart"/>
+            <w:r>
+              <w:rPr>
+                <w:sz w:val="20"/>
+                <w:szCs w:val="22"/>
+              </w:rPr>
+              <w:t>containState</w:t>
+            </w:r>
+            <w:proofErr w:type="spellEnd"/>
+            <w:r>
+              <w:rPr>
+                <w:sz w:val="20"/>
+                <w:szCs w:val="22"/>
+              </w:rPr>
+              <w:t xml:space="preserve">, </w:t>
+            </w:r>
+            <w:proofErr w:type="spellStart"/>
+            <w:r>
+              <w:rPr>
+                <w:sz w:val="20"/>
+                <w:szCs w:val="22"/>
+              </w:rPr>
+              <w:t>areStatesUnique</w:t>
+            </w:r>
+            <w:proofErr w:type="spellEnd"/>
+            <w:r>
+              <w:rPr>
+                <w:sz w:val="20"/>
+                <w:szCs w:val="22"/>
+              </w:rPr>
+              <w:t xml:space="preserve">, and </w:t>
+            </w:r>
+            <w:proofErr w:type="spellStart"/>
+            <w:r>
+              <w:rPr>
+                <w:sz w:val="20"/>
+                <w:szCs w:val="22"/>
+              </w:rPr>
+              <w:t>updateTable</w:t>
+            </w:r>
+            <w:proofErr w:type="spellEnd"/>
+            <w:r>
+              <w:rPr>
+                <w:sz w:val="20"/>
+                <w:szCs w:val="22"/>
+              </w:rPr>
+              <w:t>).</w:t>
             </w:r>
           </w:p>
           <w:p>
@@ -2979,7 +3828,23 @@
                 <w:sz w:val="20"/>
                 <w:szCs w:val="22"/>
               </w:rPr>
-              <w:t>Else, add thus state to the temporary then compares with the other states if they are unique. If they are unique, then add the second state to the temporary and after ending the loop send the temporary to subfunction updateTable. If they are not unique, check again if they have the same next state under the same inputs.</w:t>
+              <w:t xml:space="preserve">Else, add thus state to the temporary then compares with the other states if they are unique. If they are unique, then add the second state to the temporary and after ending the loop send the temporary to subfunction </w:t>
+            </w:r>
+            <w:proofErr w:type="spellStart"/>
+            <w:r>
+              <w:rPr>
+                <w:sz w:val="20"/>
+                <w:szCs w:val="22"/>
+              </w:rPr>
+              <w:t>updateTable</w:t>
+            </w:r>
+            <w:proofErr w:type="spellEnd"/>
+            <w:r>
+              <w:rPr>
+                <w:sz w:val="20"/>
+                <w:szCs w:val="22"/>
+              </w:rPr>
+              <w:t>. If they are not unique, check again if they have the same next state under the same inputs.</w:t>
             </w:r>
           </w:p>
           <w:p>
@@ -3044,7 +3909,7 @@
                           <pic:cNvPicPr/>
                         </pic:nvPicPr>
                         <pic:blipFill rotWithShape="1">
-                          <a:blip r:embed="rId10"/>
+                          <a:blip r:embed="rId11"/>
                           <a:srcRect r="15705"/>
                           <a:stretch/>
                         </pic:blipFill>
@@ -3103,7 +3968,7 @@
                           <pic:cNvPicPr/>
                         </pic:nvPicPr>
                         <pic:blipFill>
-                          <a:blip r:embed="rId11"/>
+                          <a:blip r:embed="rId12"/>
                           <a:stretch>
                             <a:fillRect/>
                           </a:stretch>
@@ -3137,6 +4002,8 @@
                 <w:szCs w:val="22"/>
               </w:rPr>
             </w:pPr>
+            <w:proofErr w:type="spellStart"/>
+            <w:proofErr w:type="gramStart"/>
             <w:r>
               <w:rPr>
                 <w:sz w:val="20"/>
@@ -3144,12 +4011,21 @@
               </w:rPr>
               <w:t>containState</w:t>
             </w:r>
-            <w:r>
-              <w:rPr>
-                <w:sz w:val="20"/>
-                <w:szCs w:val="22"/>
-              </w:rPr>
-              <w:t xml:space="preserve">(): </w:t>
+            <w:proofErr w:type="spellEnd"/>
+            <w:r>
+              <w:rPr>
+                <w:sz w:val="20"/>
+                <w:szCs w:val="22"/>
+              </w:rPr>
+              <w:t>(</w:t>
+            </w:r>
+            <w:proofErr w:type="gramEnd"/>
+            <w:r>
+              <w:rPr>
+                <w:sz w:val="20"/>
+                <w:szCs w:val="22"/>
+              </w:rPr>
+              <w:t xml:space="preserve">): </w:t>
             </w:r>
           </w:p>
           <w:p>
@@ -3228,7 +4104,7 @@
                           <pic:cNvPicPr/>
                         </pic:nvPicPr>
                         <pic:blipFill rotWithShape="1">
-                          <a:blip r:embed="rId12"/>
+                          <a:blip r:embed="rId13"/>
                           <a:srcRect r="5289"/>
                           <a:stretch/>
                         </pic:blipFill>
@@ -3279,6 +4155,8 @@
                 <w:szCs w:val="22"/>
               </w:rPr>
             </w:pPr>
+            <w:proofErr w:type="spellStart"/>
+            <w:proofErr w:type="gramStart"/>
             <w:r>
               <w:rPr>
                 <w:sz w:val="20"/>
@@ -3286,26 +4164,37 @@
               </w:rPr>
               <w:t>areStatesUnique</w:t>
             </w:r>
-            <w:r>
-              <w:rPr>
-                <w:sz w:val="20"/>
-                <w:szCs w:val="22"/>
-              </w:rPr>
-              <w:t>()</w:t>
-            </w:r>
-            <w:r>
-              <w:rPr>
-                <w:sz w:val="20"/>
-                <w:szCs w:val="22"/>
-              </w:rPr>
-              <w:t xml:space="preserve"> &amp; containedBySamePartition()</w:t>
-            </w:r>
-            <w:r>
-              <w:rPr>
-                <w:sz w:val="20"/>
-                <w:szCs w:val="22"/>
-              </w:rPr>
-              <w:t xml:space="preserve">: </w:t>
+            <w:proofErr w:type="spellEnd"/>
+            <w:r>
+              <w:rPr>
+                <w:sz w:val="20"/>
+                <w:szCs w:val="22"/>
+              </w:rPr>
+              <w:t>(</w:t>
+            </w:r>
+            <w:proofErr w:type="gramEnd"/>
+            <w:r>
+              <w:rPr>
+                <w:sz w:val="20"/>
+                <w:szCs w:val="22"/>
+              </w:rPr>
+              <w:t xml:space="preserve">) &amp; </w:t>
+            </w:r>
+            <w:proofErr w:type="spellStart"/>
+            <w:r>
+              <w:rPr>
+                <w:sz w:val="20"/>
+                <w:szCs w:val="22"/>
+              </w:rPr>
+              <w:t>containedBySamePartition</w:t>
+            </w:r>
+            <w:proofErr w:type="spellEnd"/>
+            <w:r>
+              <w:rPr>
+                <w:sz w:val="20"/>
+                <w:szCs w:val="22"/>
+              </w:rPr>
+              <w:t xml:space="preserve">(): </w:t>
             </w:r>
           </w:p>
           <w:p>
@@ -3327,35 +4216,7 @@
                 <w:sz w:val="20"/>
                 <w:szCs w:val="22"/>
               </w:rPr>
-              <w:t>Takes vector of vectors of nodes and</w:t>
-            </w:r>
-            <w:r>
-              <w:rPr>
-                <w:sz w:val="20"/>
-                <w:szCs w:val="22"/>
-              </w:rPr>
-              <w:t xml:space="preserve"> two</w:t>
-            </w:r>
-            <w:r>
-              <w:rPr>
-                <w:sz w:val="20"/>
-                <w:szCs w:val="22"/>
-              </w:rPr>
-              <w:t xml:space="preserve"> Node</w:t>
-            </w:r>
-            <w:r>
-              <w:rPr>
-                <w:sz w:val="20"/>
-                <w:szCs w:val="22"/>
-              </w:rPr>
-              <w:t>s</w:t>
-            </w:r>
-            <w:r>
-              <w:rPr>
-                <w:sz w:val="20"/>
-                <w:szCs w:val="22"/>
-              </w:rPr>
-              <w:t>.</w:t>
+              <w:t>Takes vector of vectors of nodes and two Nodes.</w:t>
             </w:r>
           </w:p>
           <w:p>
@@ -3379,19 +4240,30 @@
               </w:rPr>
               <w:t xml:space="preserve">Check if they are in the same partition by sending these attributes to </w:t>
             </w:r>
-            <w:r>
-              <w:rPr>
-                <w:sz w:val="20"/>
-                <w:szCs w:val="22"/>
-              </w:rPr>
-              <w:t>containedBySamePartition()</w:t>
-            </w:r>
-            <w:r>
-              <w:rPr>
-                <w:sz w:val="20"/>
-                <w:szCs w:val="22"/>
-              </w:rPr>
-              <w:t>.</w:t>
+            <w:proofErr w:type="spellStart"/>
+            <w:proofErr w:type="gramStart"/>
+            <w:r>
+              <w:rPr>
+                <w:sz w:val="20"/>
+                <w:szCs w:val="22"/>
+              </w:rPr>
+              <w:t>containedBySamePartition</w:t>
+            </w:r>
+            <w:proofErr w:type="spellEnd"/>
+            <w:r>
+              <w:rPr>
+                <w:sz w:val="20"/>
+                <w:szCs w:val="22"/>
+              </w:rPr>
+              <w:t>(</w:t>
+            </w:r>
+            <w:proofErr w:type="gramEnd"/>
+            <w:r>
+              <w:rPr>
+                <w:sz w:val="20"/>
+                <w:szCs w:val="22"/>
+              </w:rPr>
+              <w:t>).</w:t>
             </w:r>
           </w:p>
           <w:p>
@@ -3426,7 +4298,7 @@
                           <pic:cNvPicPr/>
                         </pic:nvPicPr>
                         <pic:blipFill>
-                          <a:blip r:embed="rId13"/>
+                          <a:blip r:embed="rId14"/>
                           <a:stretch>
                             <a:fillRect/>
                           </a:stretch>
@@ -3460,12 +4332,30 @@
                 <w:szCs w:val="22"/>
               </w:rPr>
             </w:pPr>
-            <w:r>
-              <w:rPr>
-                <w:sz w:val="20"/>
-                <w:szCs w:val="22"/>
-              </w:rPr>
-              <w:t>uddateTable():</w:t>
+            <w:proofErr w:type="spellStart"/>
+            <w:proofErr w:type="gramStart"/>
+            <w:r>
+              <w:rPr>
+                <w:sz w:val="20"/>
+                <w:szCs w:val="22"/>
+              </w:rPr>
+              <w:t>uddateTable</w:t>
+            </w:r>
+            <w:proofErr w:type="spellEnd"/>
+            <w:r>
+              <w:rPr>
+                <w:sz w:val="20"/>
+                <w:szCs w:val="22"/>
+              </w:rPr>
+              <w:t>(</w:t>
+            </w:r>
+            <w:proofErr w:type="gramEnd"/>
+            <w:r>
+              <w:rPr>
+                <w:sz w:val="20"/>
+                <w:szCs w:val="22"/>
+              </w:rPr>
+              <w:t>):</w:t>
             </w:r>
           </w:p>
           <w:p>
@@ -3487,14 +4377,7 @@
                 <w:sz w:val="20"/>
                 <w:szCs w:val="22"/>
               </w:rPr>
-              <w:t xml:space="preserve">Takes </w:t>
-            </w:r>
-            <w:r>
-              <w:rPr>
-                <w:sz w:val="20"/>
-                <w:szCs w:val="22"/>
-              </w:rPr>
-              <w:t>temporary vector of nodes to remove the similar states in the same group and update the table to be minimized.</w:t>
+              <w:t>Takes temporary vector of nodes to remove the similar states in the same group and update the table to be minimized.</w:t>
             </w:r>
           </w:p>
           <w:p>
@@ -3529,7 +4412,7 @@
                           <pic:cNvPicPr/>
                         </pic:nvPicPr>
                         <pic:blipFill>
-                          <a:blip r:embed="rId14"/>
+                          <a:blip r:embed="rId15"/>
                           <a:stretch>
                             <a:fillRect/>
                           </a:stretch>
@@ -4117,7 +5000,7 @@
                 </mc:Choice>
                 <mc:Fallback>
                   <w:pict>
-                    <v:group w14:anchorId="05E62275" id="Group 5" o:spid="_x0000_s1026" alt="Tip icon" style="width:11.15pt;height:11.15pt;mso-position-horizontal-relative:char;mso-position-vertical-relative:line" coordsize="141605,141605" o:gfxdata="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">
+                    <v:group w14:anchorId="35B7344C" id="Group 5" o:spid="_x0000_s1026" alt="Tip icon" style="width:11.15pt;height:11.15pt;mso-position-horizontal-relative:char;mso-position-vertical-relative:line" coordsize="141605,141605" o:gfxdata="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">
                       <v:rect id="Rectangle 72" o:spid="_x0000_s1027" alt="Blue rectangle" style="position:absolute;width:141605;height:141605;visibility:visible;mso-wrap-style:square;v-text-anchor:top" o:gfxdata="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" fillcolor="#2e74b5 [2404]" stroked="f" strokeweight="0"/>
                       <v:shape id="Freeform 73" o:spid="_x0000_s1028" alt="Information icon" style="position:absolute;left:58420;top:22225;width:24765;height:97155;visibility:visible;mso-wrap-style:square;v-text-anchor:top" coordsize="541,2151" o:gfxdata="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" path="m30,791r481,l511,2151r-481,l30,791xm271,r40,3l349,11r35,15l418,44r29,22l475,93r22,30l516,157r14,36l538,230r3,40l538,310r-8,37l516,384r-19,33l475,447r-28,27l418,496r-34,19l349,529r-38,9l271,540r-40,-2l193,529,157,515,125,496,94,474,68,447,44,417,26,384,13,347,3,310,,270,3,230,13,193,26,157,44,123,68,93,94,66,125,44,157,26,193,11,231,3,271,xe" stroked="f" strokeweight="0">
                         <v:path arrowok="t" o:connecttype="custom" o:connectlocs="1373,35727;23392,35727;23392,97155;1373,97155;1373,35727;12405,0;14236,136;15976,497;17578,1174;19135,1987;20462,2981;21744,4201;22751,5556;23621,7091;24261,8717;24628,10388;24765,12195;24628,14002;24261,15673;23621,17344;22751,18835;21744,20190;20462,21409;19135,22403;17578,23261;15976,23894;14236,24300;12405,24390;10574,24300;8835,23894;7187,23261;5722,22403;4303,21409;3113,20190;2014,18835;1190,17344;595,15673;137,14002;0,12195;137,10388;595,8717;1190,7091;2014,5556;3113,4201;4303,2981;5722,1987;7187,1174;8835,497;10574,136;12405,0" o:connectangles="0,0,0,0,0,0,0,0,0,0,0,0,0,0,0,0,0,0,0,0,0,0,0,0,0,0,0,0,0,0,0,0,0,0,0,0,0,0,0,0,0,0,0,0,0,0,0,0,0,0"/>
@@ -4239,14 +5122,102 @@
           <w:szCs w:val="22"/>
         </w:rPr>
       </w:pPr>
+      <w:r>
+        <w:rPr>
+          <w:sz w:val="32"/>
+          <w:szCs w:val="22"/>
+        </w:rPr>
+        <w:t>Priorities of Accepted States</w:t>
+      </w:r>
+      <w:r>
+        <w:rPr>
+          <w:sz w:val="32"/>
+          <w:szCs w:val="22"/>
+        </w:rPr>
+        <w:t>:</w:t>
+      </w:r>
     </w:p>
     <w:p>
       <w:pPr>
-        <w:rPr>
+        <w:autoSpaceDE w:val="0"/>
+        <w:autoSpaceDN w:val="0"/>
+        <w:adjustRightInd w:val="0"/>
+        <w:spacing w:after="0" w:line="240" w:lineRule="auto"/>
+        <w:rPr>
+          <w:rFonts w:ascii="ProximaNova-Regular" w:hAnsi="ProximaNova-Regular" w:cs="ProximaNova-Regular"/>
+          <w:color w:val="353744"/>
           <w:sz w:val="22"/>
           <w:szCs w:val="22"/>
         </w:rPr>
       </w:pPr>
+      <w:r>
+        <w:rPr>
+          <w:rFonts w:ascii="ProximaNova-Regular" w:hAnsi="ProximaNova-Regular" w:cs="ProximaNova-Regular"/>
+          <w:color w:val="353744"/>
+          <w:sz w:val="22"/>
+          <w:szCs w:val="22"/>
+        </w:rPr>
+        <w:t>We assumed that accepted states have the following priorities from high to low</w:t>
+      </w:r>
+    </w:p>
+    <w:p>
+      <w:pPr>
+        <w:autoSpaceDE w:val="0"/>
+        <w:autoSpaceDN w:val="0"/>
+        <w:adjustRightInd w:val="0"/>
+        <w:spacing w:after="0" w:line="240" w:lineRule="auto"/>
+        <w:rPr>
+          <w:rFonts w:ascii="ProximaNova-Regular" w:hAnsi="ProximaNova-Regular" w:cs="ProximaNova-Regular"/>
+          <w:color w:val="353744"/>
+          <w:sz w:val="22"/>
+          <w:szCs w:val="22"/>
+        </w:rPr>
+      </w:pPr>
+      <w:r>
+        <w:rPr>
+          <w:rFonts w:ascii="ProximaNova-Regular" w:hAnsi="ProximaNova-Regular" w:cs="ProximaNova-Regular"/>
+          <w:color w:val="353744"/>
+          <w:sz w:val="22"/>
+          <w:szCs w:val="22"/>
+        </w:rPr>
+        <w:t>(punctuation &gt;&gt; keywords &gt;&gt; regular expression) which is followed by most of the popular</w:t>
+      </w:r>
+    </w:p>
+    <w:p>
+      <w:pPr>
+        <w:autoSpaceDE w:val="0"/>
+        <w:autoSpaceDN w:val="0"/>
+        <w:adjustRightInd w:val="0"/>
+        <w:spacing w:after="0" w:line="240" w:lineRule="auto"/>
+        <w:rPr>
+          <w:rFonts w:ascii="ProximaNova-Bold" w:hAnsi="ProximaNova-Bold" w:cs="ProximaNova-Bold"/>
+          <w:b/>
+          <w:bCs/>
+          <w:color w:val="00AC44"/>
+          <w:sz w:val="28"/>
+          <w:szCs w:val="28"/>
+        </w:rPr>
+      </w:pPr>
+      <w:r>
+        <w:rPr>
+          <w:rFonts w:ascii="ProximaNova-Regular" w:hAnsi="ProximaNova-Regular" w:cs="ProximaNova-Regular"/>
+          <w:color w:val="353744"/>
+          <w:sz w:val="22"/>
+          <w:szCs w:val="22"/>
+        </w:rPr>
+        <w:t xml:space="preserve">programming languages. </w:t>
+      </w:r>
+    </w:p>
+    <w:p/>
+    <w:p>
+      <w:pPr>
+        <w:rPr>
+          <w:sz w:val="22"/>
+          <w:szCs w:val="22"/>
+        </w:rPr>
+      </w:pPr>
+      <w:bookmarkStart w:id="0" w:name="_GoBack"/>
+      <w:bookmarkEnd w:id="0"/>
     </w:p>
     <w:p>
       <w:pPr>
@@ -4364,12 +5335,21 @@
                 <w:szCs w:val="22"/>
               </w:rPr>
             </w:pPr>
+            <w:proofErr w:type="spellStart"/>
             <w:r>
               <w:rPr>
                 <w:sz w:val="22"/>
                 <w:szCs w:val="22"/>
               </w:rPr>
-              <w:t>Arsany Atef</w:t>
+              <w:t>Arsany</w:t>
+            </w:r>
+            <w:proofErr w:type="spellEnd"/>
+            <w:r>
+              <w:rPr>
+                <w:sz w:val="22"/>
+                <w:szCs w:val="22"/>
+              </w:rPr>
+              <w:t xml:space="preserve"> Atef</w:t>
             </w:r>
             <w:r>
               <w:rPr>
@@ -4416,6 +5396,7 @@
                 <w:szCs w:val="22"/>
               </w:rPr>
             </w:pPr>
+            <w:proofErr w:type="spellStart"/>
             <w:r>
               <w:rPr>
                 <w:sz w:val="22"/>
@@ -4435,7 +5416,15 @@
                 <w:sz w:val="22"/>
                 <w:szCs w:val="22"/>
               </w:rPr>
-              <w:t>los Malak Habib</w:t>
+              <w:t>los</w:t>
+            </w:r>
+            <w:proofErr w:type="spellEnd"/>
+            <w:r>
+              <w:rPr>
+                <w:sz w:val="22"/>
+                <w:szCs w:val="22"/>
+              </w:rPr>
+              <w:t xml:space="preserve"> Malak Habib</w:t>
             </w:r>
           </w:p>
         </w:tc>
@@ -4487,10 +5476,17 @@
                 <w:sz w:val="22"/>
                 <w:szCs w:val="22"/>
               </w:rPr>
-              <w:t xml:space="preserve"> Beshara</w:t>
-            </w:r>
-            <w:bookmarkStart w:id="0" w:name="_GoBack"/>
-            <w:bookmarkEnd w:id="0"/>
+              <w:t xml:space="preserve"> </w:t>
+            </w:r>
+            <w:proofErr w:type="spellStart"/>
+            <w:r>
+              <w:rPr>
+                <w:sz w:val="22"/>
+                <w:szCs w:val="22"/>
+              </w:rPr>
+              <w:t>Beshara</w:t>
+            </w:r>
+            <w:proofErr w:type="spellEnd"/>
           </w:p>
         </w:tc>
         <w:tc>
@@ -4529,12 +5525,21 @@
                 <w:szCs w:val="22"/>
               </w:rPr>
             </w:pPr>
+            <w:proofErr w:type="spellStart"/>
             <w:r>
               <w:rPr>
                 <w:sz w:val="22"/>
                 <w:szCs w:val="22"/>
               </w:rPr>
-              <w:t>Yomna Gamal El-Din Mahmoud</w:t>
+              <w:t>Yomna</w:t>
+            </w:r>
+            <w:proofErr w:type="spellEnd"/>
+            <w:r>
+              <w:rPr>
+                <w:sz w:val="22"/>
+                <w:szCs w:val="22"/>
+              </w:rPr>
+              <w:t xml:space="preserve"> Gamal El-Din Mahmoud</w:t>
             </w:r>
           </w:p>
         </w:tc>
@@ -4577,7 +5582,7 @@
       </w:pPr>
     </w:p>
     <w:sectPr>
-      <w:footerReference w:type="default" r:id="rId15"/>
+      <w:footerReference w:type="default" r:id="rId16"/>
       <w:pgSz w:w="12240" w:h="15840" w:code="1"/>
       <w:pgMar w:top="1440" w:right="1440" w:bottom="1440" w:left="1440" w:header="720" w:footer="864" w:gutter="0"/>
       <w:cols w:space="720"/>
@@ -4588,7 +5593,7 @@
 </file>
 
 <file path=word/endnotes.xml><?xml version="1.0" encoding="utf-8"?>
-<w:endnotes xmlns:wpc="http://schemas.microsoft.com/office/word/2010/wordprocessingCanvas" xmlns:cx="http://schemas.microsoft.com/office/drawing/2014/chartex" xmlns:cx1="http://schemas.microsoft.com/office/drawing/2015/9/8/chartex" xmlns:cx2="http://schemas.microsoft.com/office/drawing/2015/10/21/chartex" xmlns:cx3="http://schemas.microsoft.com/office/drawing/2016/5/9/chartex" xmlns:cx4="http://schemas.microsoft.com/office/drawing/2016/5/10/chartex" xmlns:cx5="http://schemas.microsoft.com/office/drawing/2016/5/11/chartex" xmlns:cx6="http://schemas.microsoft.com/office/drawing/2016/5/12/chartex" xmlns:cx7="http://schemas.microsoft.com/office/drawing/2016/5/13/chartex" xmlns:cx8="http://schemas.microsoft.com/office/drawing/2016/5/14/chartex" xmlns:mc="http://schemas.openxmlformats.org/markup-compatibility/2006" xmlns:aink="http://schemas.microsoft.com/office/drawing/2016/ink" xmlns:am3d="http://schemas.microsoft.com/office/drawing/2017/model3d" xmlns:o="urn:schemas-microsoft-com:office:office" xmlns:r="http://schemas.openxmlformats.org/officeDocument/2006/relationships" xmlns:m="http://schemas.openxmlformats.org/officeDocument/2006/math" xmlns:v="urn:schemas-microsoft-com:vml" xmlns:wp14="http://schemas.microsoft.com/office/word/2010/wordprocessingDrawing" xmlns:wp="http://schemas.openxmlformats.org/drawingml/2006/wordprocessingDrawing" xmlns:w10="urn:schemas-microsoft-com:office:word" xmlns:w="http://schemas.openxmlformats.org/wordprocessingml/2006/main" xmlns:w14="http://schemas.microsoft.com/office/word/2010/wordml" xmlns:w15="http://schemas.microsoft.com/office/word/2012/wordml" xmlns:w16cex="http://schemas.microsoft.com/office/word/2018/wordml/cex" xmlns:w16cid="http://schemas.microsoft.com/office/word/2016/wordml/cid" xmlns:w16="http://schemas.microsoft.com/office/word/2018/wordml" xmlns:w16se="http://schemas.microsoft.com/office/word/2015/wordml/symex" xmlns:wpg="http://schemas.microsoft.com/office/word/2010/wordprocessingGroup" xmlns:wpi="http://schemas.microsoft.com/office/word/2010/wordprocessingInk" xmlns:wne="http://schemas.microsoft.com/office/word/2006/wordml" xmlns:wps="http://schemas.microsoft.com/office/word/2010/wordprocessingShape" mc:Ignorable="w14 w15 w16se w16cid w16 w16cex wp14">
+<w:endnotes xmlns:wpc="http://schemas.microsoft.com/office/word/2010/wordprocessingCanvas" xmlns:cx="http://schemas.microsoft.com/office/drawing/2014/chartex" xmlns:cx1="http://schemas.microsoft.com/office/drawing/2015/9/8/chartex" xmlns:cx2="http://schemas.microsoft.com/office/drawing/2015/10/21/chartex" xmlns:cx3="http://schemas.microsoft.com/office/drawing/2016/5/9/chartex" xmlns:cx4="http://schemas.microsoft.com/office/drawing/2016/5/10/chartex" xmlns:cx5="http://schemas.microsoft.com/office/drawing/2016/5/11/chartex" xmlns:cx6="http://schemas.microsoft.com/office/drawing/2016/5/12/chartex" xmlns:cx7="http://schemas.microsoft.com/office/drawing/2016/5/13/chartex" xmlns:cx8="http://schemas.microsoft.com/office/drawing/2016/5/14/chartex" xmlns:mc="http://schemas.openxmlformats.org/markup-compatibility/2006" xmlns:aink="http://schemas.microsoft.com/office/drawing/2016/ink" xmlns:am3d="http://schemas.microsoft.com/office/drawing/2017/model3d" xmlns:o="urn:schemas-microsoft-com:office:office" xmlns:r="http://schemas.openxmlformats.org/officeDocument/2006/relationships" xmlns:m="http://schemas.openxmlformats.org/officeDocument/2006/math" xmlns:v="urn:schemas-microsoft-com:vml" xmlns:wp14="http://schemas.microsoft.com/office/word/2010/wordprocessingDrawing" xmlns:wp="http://schemas.openxmlformats.org/drawingml/2006/wordprocessingDrawing" xmlns:w10="urn:schemas-microsoft-com:office:word" xmlns:w="http://schemas.openxmlformats.org/wordprocessingml/2006/main" xmlns:w14="http://schemas.microsoft.com/office/word/2010/wordml" xmlns:w15="http://schemas.microsoft.com/office/word/2012/wordml" xmlns:w16cid="http://schemas.microsoft.com/office/word/2016/wordml/cid" xmlns:w16se="http://schemas.microsoft.com/office/word/2015/wordml/symex" xmlns:wpg="http://schemas.microsoft.com/office/word/2010/wordprocessingGroup" xmlns:wpi="http://schemas.microsoft.com/office/word/2010/wordprocessingInk" xmlns:wne="http://schemas.microsoft.com/office/word/2006/wordml" xmlns:wps="http://schemas.microsoft.com/office/word/2010/wordprocessingShape" mc:Ignorable="w14 w15 w16se w16cid wp14">
   <w:endnote w:type="separator" w:id="-1">
     <w:p>
       <w:pPr>
@@ -4613,7 +5618,7 @@
 </file>
 
 <file path=word/footer1.xml><?xml version="1.0" encoding="utf-8"?>
-<w:ftr xmlns:wpc="http://schemas.microsoft.com/office/word/2010/wordprocessingCanvas" xmlns:cx="http://schemas.microsoft.com/office/drawing/2014/chartex" xmlns:cx1="http://schemas.microsoft.com/office/drawing/2015/9/8/chartex" xmlns:cx2="http://schemas.microsoft.com/office/drawing/2015/10/21/chartex" xmlns:cx3="http://schemas.microsoft.com/office/drawing/2016/5/9/chartex" xmlns:cx4="http://schemas.microsoft.com/office/drawing/2016/5/10/chartex" xmlns:cx5="http://schemas.microsoft.com/office/drawing/2016/5/11/chartex" xmlns:cx6="http://schemas.microsoft.com/office/drawing/2016/5/12/chartex" xmlns:cx7="http://schemas.microsoft.com/office/drawing/2016/5/13/chartex" xmlns:cx8="http://schemas.microsoft.com/office/drawing/2016/5/14/chartex" xmlns:mc="http://schemas.openxmlformats.org/markup-compatibility/2006" xmlns:aink="http://schemas.microsoft.com/office/drawing/2016/ink" xmlns:am3d="http://schemas.microsoft.com/office/drawing/2017/model3d" xmlns:o="urn:schemas-microsoft-com:office:office" xmlns:r="http://schemas.openxmlformats.org/officeDocument/2006/relationships" xmlns:m="http://schemas.openxmlformats.org/officeDocument/2006/math" xmlns:v="urn:schemas-microsoft-com:vml" xmlns:wp14="http://schemas.microsoft.com/office/word/2010/wordprocessingDrawing" xmlns:wp="http://schemas.openxmlformats.org/drawingml/2006/wordprocessingDrawing" xmlns:w10="urn:schemas-microsoft-com:office:word" xmlns:w="http://schemas.openxmlformats.org/wordprocessingml/2006/main" xmlns:w14="http://schemas.microsoft.com/office/word/2010/wordml" xmlns:w15="http://schemas.microsoft.com/office/word/2012/wordml" xmlns:w16cex="http://schemas.microsoft.com/office/word/2018/wordml/cex" xmlns:w16cid="http://schemas.microsoft.com/office/word/2016/wordml/cid" xmlns:w16="http://schemas.microsoft.com/office/word/2018/wordml" xmlns:w16se="http://schemas.microsoft.com/office/word/2015/wordml/symex" xmlns:wpg="http://schemas.microsoft.com/office/word/2010/wordprocessingGroup" xmlns:wpi="http://schemas.microsoft.com/office/word/2010/wordprocessingInk" xmlns:wne="http://schemas.microsoft.com/office/word/2006/wordml" xmlns:wps="http://schemas.microsoft.com/office/word/2010/wordprocessingShape" mc:Ignorable="w14 w15 w16se w16cid w16 w16cex wp14">
+<w:ftr xmlns:wpc="http://schemas.microsoft.com/office/word/2010/wordprocessingCanvas" xmlns:cx="http://schemas.microsoft.com/office/drawing/2014/chartex" xmlns:cx1="http://schemas.microsoft.com/office/drawing/2015/9/8/chartex" xmlns:cx2="http://schemas.microsoft.com/office/drawing/2015/10/21/chartex" xmlns:cx3="http://schemas.microsoft.com/office/drawing/2016/5/9/chartex" xmlns:cx4="http://schemas.microsoft.com/office/drawing/2016/5/10/chartex" xmlns:cx5="http://schemas.microsoft.com/office/drawing/2016/5/11/chartex" xmlns:cx6="http://schemas.microsoft.com/office/drawing/2016/5/12/chartex" xmlns:cx7="http://schemas.microsoft.com/office/drawing/2016/5/13/chartex" xmlns:cx8="http://schemas.microsoft.com/office/drawing/2016/5/14/chartex" xmlns:mc="http://schemas.openxmlformats.org/markup-compatibility/2006" xmlns:aink="http://schemas.microsoft.com/office/drawing/2016/ink" xmlns:am3d="http://schemas.microsoft.com/office/drawing/2017/model3d" xmlns:o="urn:schemas-microsoft-com:office:office" xmlns:r="http://schemas.openxmlformats.org/officeDocument/2006/relationships" xmlns:m="http://schemas.openxmlformats.org/officeDocument/2006/math" xmlns:v="urn:schemas-microsoft-com:vml" xmlns:wp14="http://schemas.microsoft.com/office/word/2010/wordprocessingDrawing" xmlns:wp="http://schemas.openxmlformats.org/drawingml/2006/wordprocessingDrawing" xmlns:w10="urn:schemas-microsoft-com:office:word" xmlns:w="http://schemas.openxmlformats.org/wordprocessingml/2006/main" xmlns:w14="http://schemas.microsoft.com/office/word/2010/wordml" xmlns:w15="http://schemas.microsoft.com/office/word/2012/wordml" xmlns:w16cid="http://schemas.microsoft.com/office/word/2016/wordml/cid" xmlns:w16se="http://schemas.microsoft.com/office/word/2015/wordml/symex" xmlns:wpg="http://schemas.microsoft.com/office/word/2010/wordprocessingGroup" xmlns:wpi="http://schemas.microsoft.com/office/word/2010/wordprocessingInk" xmlns:wne="http://schemas.microsoft.com/office/word/2006/wordml" xmlns:wps="http://schemas.microsoft.com/office/word/2010/wordprocessingShape" mc:Ignorable="w14 w15 w16se w16cid wp14">
   <w:p>
     <w:pPr>
       <w:pStyle w:val="Footer"/>
@@ -4638,7 +5643,7 @@
 </file>
 
 <file path=word/footnotes.xml><?xml version="1.0" encoding="utf-8"?>
-<w:footnotes xmlns:wpc="http://schemas.microsoft.com/office/word/2010/wordprocessingCanvas" xmlns:cx="http://schemas.microsoft.com/office/drawing/2014/chartex" xmlns:cx1="http://schemas.microsoft.com/office/drawing/2015/9/8/chartex" xmlns:cx2="http://schemas.microsoft.com/office/drawing/2015/10/21/chartex" xmlns:cx3="http://schemas.microsoft.com/office/drawing/2016/5/9/chartex" xmlns:cx4="http://schemas.microsoft.com/office/drawing/2016/5/10/chartex" xmlns:cx5="http://schemas.microsoft.com/office/drawing/2016/5/11/chartex" xmlns:cx6="http://schemas.microsoft.com/office/drawing/2016/5/12/chartex" xmlns:cx7="http://schemas.microsoft.com/office/drawing/2016/5/13/chartex" xmlns:cx8="http://schemas.microsoft.com/office/drawing/2016/5/14/chartex" xmlns:mc="http://schemas.openxmlformats.org/markup-compatibility/2006" xmlns:aink="http://schemas.microsoft.com/office/drawing/2016/ink" xmlns:am3d="http://schemas.microsoft.com/office/drawing/2017/model3d" xmlns:o="urn:schemas-microsoft-com:office:office" xmlns:r="http://schemas.openxmlformats.org/officeDocument/2006/relationships" xmlns:m="http://schemas.openxmlformats.org/officeDocument/2006/math" xmlns:v="urn:schemas-microsoft-com:vml" xmlns:wp14="http://schemas.microsoft.com/office/word/2010/wordprocessingDrawing" xmlns:wp="http://schemas.openxmlformats.org/drawingml/2006/wordprocessingDrawing" xmlns:w10="urn:schemas-microsoft-com:office:word" xmlns:w="http://schemas.openxmlformats.org/wordprocessingml/2006/main" xmlns:w14="http://schemas.microsoft.com/office/word/2010/wordml" xmlns:w15="http://schemas.microsoft.com/office/word/2012/wordml" xmlns:w16cex="http://schemas.microsoft.com/office/word/2018/wordml/cex" xmlns:w16cid="http://schemas.microsoft.com/office/word/2016/wordml/cid" xmlns:w16="http://schemas.microsoft.com/office/word/2018/wordml" xmlns:w16se="http://schemas.microsoft.com/office/word/2015/wordml/symex" xmlns:wpg="http://schemas.microsoft.com/office/word/2010/wordprocessingGroup" xmlns:wpi="http://schemas.microsoft.com/office/word/2010/wordprocessingInk" xmlns:wne="http://schemas.microsoft.com/office/word/2006/wordml" xmlns:wps="http://schemas.microsoft.com/office/word/2010/wordprocessingShape" mc:Ignorable="w14 w15 w16se w16cid w16 w16cex wp14">
+<w:footnotes xmlns:wpc="http://schemas.microsoft.com/office/word/2010/wordprocessingCanvas" xmlns:cx="http://schemas.microsoft.com/office/drawing/2014/chartex" xmlns:cx1="http://schemas.microsoft.com/office/drawing/2015/9/8/chartex" xmlns:cx2="http://schemas.microsoft.com/office/drawing/2015/10/21/chartex" xmlns:cx3="http://schemas.microsoft.com/office/drawing/2016/5/9/chartex" xmlns:cx4="http://schemas.microsoft.com/office/drawing/2016/5/10/chartex" xmlns:cx5="http://schemas.microsoft.com/office/drawing/2016/5/11/chartex" xmlns:cx6="http://schemas.microsoft.com/office/drawing/2016/5/12/chartex" xmlns:cx7="http://schemas.microsoft.com/office/drawing/2016/5/13/chartex" xmlns:cx8="http://schemas.microsoft.com/office/drawing/2016/5/14/chartex" xmlns:mc="http://schemas.openxmlformats.org/markup-compatibility/2006" xmlns:aink="http://schemas.microsoft.com/office/drawing/2016/ink" xmlns:am3d="http://schemas.microsoft.com/office/drawing/2017/model3d" xmlns:o="urn:schemas-microsoft-com:office:office" xmlns:r="http://schemas.openxmlformats.org/officeDocument/2006/relationships" xmlns:m="http://schemas.openxmlformats.org/officeDocument/2006/math" xmlns:v="urn:schemas-microsoft-com:vml" xmlns:wp14="http://schemas.microsoft.com/office/word/2010/wordprocessingDrawing" xmlns:wp="http://schemas.openxmlformats.org/drawingml/2006/wordprocessingDrawing" xmlns:w10="urn:schemas-microsoft-com:office:word" xmlns:w="http://schemas.openxmlformats.org/wordprocessingml/2006/main" xmlns:w14="http://schemas.microsoft.com/office/word/2010/wordml" xmlns:w15="http://schemas.microsoft.com/office/word/2012/wordml" xmlns:w16cid="http://schemas.microsoft.com/office/word/2016/wordml/cid" xmlns:w16se="http://schemas.microsoft.com/office/word/2015/wordml/symex" xmlns:wpg="http://schemas.microsoft.com/office/word/2010/wordprocessingGroup" xmlns:wpi="http://schemas.microsoft.com/office/word/2010/wordprocessingInk" xmlns:wne="http://schemas.microsoft.com/office/word/2006/wordml" xmlns:wps="http://schemas.microsoft.com/office/word/2010/wordprocessingShape" mc:Ignorable="w14 w15 w16se w16cid wp14">
   <w:footnote w:type="separator" w:id="-1">
     <w:p>
       <w:pPr>
@@ -4663,7 +5668,7 @@
 </file>
 
 <file path=word/numbering.xml><?xml version="1.0" encoding="utf-8"?>
-<w:numbering xmlns:wpc="http://schemas.microsoft.com/office/word/2010/wordprocessingCanvas" xmlns:cx="http://schemas.microsoft.com/office/drawing/2014/chartex" xmlns:cx1="http://schemas.microsoft.com/office/drawing/2015/9/8/chartex" xmlns:cx2="http://schemas.microsoft.com/office/drawing/2015/10/21/chartex" xmlns:cx3="http://schemas.microsoft.com/office/drawing/2016/5/9/chartex" xmlns:cx4="http://schemas.microsoft.com/office/drawing/2016/5/10/chartex" xmlns:cx5="http://schemas.microsoft.com/office/drawing/2016/5/11/chartex" xmlns:cx6="http://schemas.microsoft.com/office/drawing/2016/5/12/chartex" xmlns:cx7="http://schemas.microsoft.com/office/drawing/2016/5/13/chartex" xmlns:cx8="http://schemas.microsoft.com/office/drawing/2016/5/14/chartex" xmlns:mc="http://schemas.openxmlformats.org/markup-compatibility/2006" xmlns:aink="http://schemas.microsoft.com/office/drawing/2016/ink" xmlns:am3d="http://schemas.microsoft.com/office/drawing/2017/model3d" xmlns:o="urn:schemas-microsoft-com:office:office" xmlns:r="http://schemas.openxmlformats.org/officeDocument/2006/relationships" xmlns:m="http://schemas.openxmlformats.org/officeDocument/2006/math" xmlns:v="urn:schemas-microsoft-com:vml" xmlns:wp14="http://schemas.microsoft.com/office/word/2010/wordprocessingDrawing" xmlns:wp="http://schemas.openxmlformats.org/drawingml/2006/wordprocessingDrawing" xmlns:w10="urn:schemas-microsoft-com:office:word" xmlns:w="http://schemas.openxmlformats.org/wordprocessingml/2006/main" xmlns:w14="http://schemas.microsoft.com/office/word/2010/wordml" xmlns:w15="http://schemas.microsoft.com/office/word/2012/wordml" xmlns:w16cex="http://schemas.microsoft.com/office/word/2018/wordml/cex" xmlns:w16cid="http://schemas.microsoft.com/office/word/2016/wordml/cid" xmlns:w16="http://schemas.microsoft.com/office/word/2018/wordml" xmlns:w16se="http://schemas.microsoft.com/office/word/2015/wordml/symex" xmlns:wpg="http://schemas.microsoft.com/office/word/2010/wordprocessingGroup" xmlns:wpi="http://schemas.microsoft.com/office/word/2010/wordprocessingInk" xmlns:wne="http://schemas.microsoft.com/office/word/2006/wordml" xmlns:wps="http://schemas.microsoft.com/office/word/2010/wordprocessingShape" mc:Ignorable="w14 w15 w16se w16cid w16 w16cex wp14">
+<w:numbering xmlns:wpc="http://schemas.microsoft.com/office/word/2010/wordprocessingCanvas" xmlns:cx="http://schemas.microsoft.com/office/drawing/2014/chartex" xmlns:cx1="http://schemas.microsoft.com/office/drawing/2015/9/8/chartex" xmlns:cx2="http://schemas.microsoft.com/office/drawing/2015/10/21/chartex" xmlns:cx3="http://schemas.microsoft.com/office/drawing/2016/5/9/chartex" xmlns:cx4="http://schemas.microsoft.com/office/drawing/2016/5/10/chartex" xmlns:cx5="http://schemas.microsoft.com/office/drawing/2016/5/11/chartex" xmlns:cx6="http://schemas.microsoft.com/office/drawing/2016/5/12/chartex" xmlns:cx7="http://schemas.microsoft.com/office/drawing/2016/5/13/chartex" xmlns:cx8="http://schemas.microsoft.com/office/drawing/2016/5/14/chartex" xmlns:mc="http://schemas.openxmlformats.org/markup-compatibility/2006" xmlns:aink="http://schemas.microsoft.com/office/drawing/2016/ink" xmlns:am3d="http://schemas.microsoft.com/office/drawing/2017/model3d" xmlns:o="urn:schemas-microsoft-com:office:office" xmlns:r="http://schemas.openxmlformats.org/officeDocument/2006/relationships" xmlns:m="http://schemas.openxmlformats.org/officeDocument/2006/math" xmlns:v="urn:schemas-microsoft-com:vml" xmlns:wp14="http://schemas.microsoft.com/office/word/2010/wordprocessingDrawing" xmlns:wp="http://schemas.openxmlformats.org/drawingml/2006/wordprocessingDrawing" xmlns:w10="urn:schemas-microsoft-com:office:word" xmlns:w="http://schemas.openxmlformats.org/wordprocessingml/2006/main" xmlns:w14="http://schemas.microsoft.com/office/word/2010/wordml" xmlns:w15="http://schemas.microsoft.com/office/word/2012/wordml" xmlns:w16cid="http://schemas.microsoft.com/office/word/2016/wordml/cid" xmlns:w16se="http://schemas.microsoft.com/office/word/2015/wordml/symex" xmlns:wpg="http://schemas.microsoft.com/office/word/2010/wordprocessingGroup" xmlns:wpi="http://schemas.microsoft.com/office/word/2010/wordprocessingInk" xmlns:wne="http://schemas.microsoft.com/office/word/2006/wordml" xmlns:wps="http://schemas.microsoft.com/office/word/2010/wordprocessingShape" mc:Ignorable="w14 w15 w16se w16cid wp14">
   <w:abstractNum w:abstractNumId="0" w15:restartNumberingAfterBreak="0">
     <w:nsid w:val="FFFFFF7C"/>
     <w:multiLevelType w:val="singleLevel"/>
@@ -4850,6 +5855,120 @@
     </w:lvl>
   </w:abstractNum>
   <w:abstractNum w:abstractNumId="10" w15:restartNumberingAfterBreak="0">
+    <w:nsid w:val="00A4362D"/>
+    <w:multiLevelType w:val="hybridMultilevel"/>
+    <w:tmpl w:val="50A68168"/>
+    <w:lvl w:ilvl="0" w:tplc="F4CCC368">
+      <w:start w:val="1"/>
+      <w:numFmt w:val="bullet"/>
+      <w:lvlText w:val=""/>
+      <w:lvlJc w:val="left"/>
+      <w:pPr>
+        <w:ind w:left="720" w:hanging="360"/>
+      </w:pPr>
+      <w:rPr>
+        <w:rFonts w:ascii="Symbol" w:hAnsi="Symbol" w:hint="default"/>
+        <w:color w:val="auto"/>
+      </w:rPr>
+    </w:lvl>
+    <w:lvl w:ilvl="1" w:tplc="04090003" w:tentative="1">
+      <w:start w:val="1"/>
+      <w:numFmt w:val="bullet"/>
+      <w:lvlText w:val="o"/>
+      <w:lvlJc w:val="left"/>
+      <w:pPr>
+        <w:ind w:left="1440" w:hanging="360"/>
+      </w:pPr>
+      <w:rPr>
+        <w:rFonts w:ascii="Courier New" w:hAnsi="Courier New" w:cs="Courier New" w:hint="default"/>
+      </w:rPr>
+    </w:lvl>
+    <w:lvl w:ilvl="2" w:tplc="04090005" w:tentative="1">
+      <w:start w:val="1"/>
+      <w:numFmt w:val="bullet"/>
+      <w:lvlText w:val=""/>
+      <w:lvlJc w:val="left"/>
+      <w:pPr>
+        <w:ind w:left="2160" w:hanging="360"/>
+      </w:pPr>
+      <w:rPr>
+        <w:rFonts w:ascii="Wingdings" w:hAnsi="Wingdings" w:hint="default"/>
+      </w:rPr>
+    </w:lvl>
+    <w:lvl w:ilvl="3" w:tplc="04090001" w:tentative="1">
+      <w:start w:val="1"/>
+      <w:numFmt w:val="bullet"/>
+      <w:lvlText w:val=""/>
+      <w:lvlJc w:val="left"/>
+      <w:pPr>
+        <w:ind w:left="2880" w:hanging="360"/>
+      </w:pPr>
+      <w:rPr>
+        <w:rFonts w:ascii="Symbol" w:hAnsi="Symbol" w:hint="default"/>
+      </w:rPr>
+    </w:lvl>
+    <w:lvl w:ilvl="4" w:tplc="04090003" w:tentative="1">
+      <w:start w:val="1"/>
+      <w:numFmt w:val="bullet"/>
+      <w:lvlText w:val="o"/>
+      <w:lvlJc w:val="left"/>
+      <w:pPr>
+        <w:ind w:left="3600" w:hanging="360"/>
+      </w:pPr>
+      <w:rPr>
+        <w:rFonts w:ascii="Courier New" w:hAnsi="Courier New" w:cs="Courier New" w:hint="default"/>
+      </w:rPr>
+    </w:lvl>
+    <w:lvl w:ilvl="5" w:tplc="04090005" w:tentative="1">
+      <w:start w:val="1"/>
+      <w:numFmt w:val="bullet"/>
+      <w:lvlText w:val=""/>
+      <w:lvlJc w:val="left"/>
+      <w:pPr>
+        <w:ind w:left="4320" w:hanging="360"/>
+      </w:pPr>
+      <w:rPr>
+        <w:rFonts w:ascii="Wingdings" w:hAnsi="Wingdings" w:hint="default"/>
+      </w:rPr>
+    </w:lvl>
+    <w:lvl w:ilvl="6" w:tplc="04090001" w:tentative="1">
+      <w:start w:val="1"/>
+      <w:numFmt w:val="bullet"/>
+      <w:lvlText w:val=""/>
+      <w:lvlJc w:val="left"/>
+      <w:pPr>
+        <w:ind w:left="5040" w:hanging="360"/>
+      </w:pPr>
+      <w:rPr>
+        <w:rFonts w:ascii="Symbol" w:hAnsi="Symbol" w:hint="default"/>
+      </w:rPr>
+    </w:lvl>
+    <w:lvl w:ilvl="7" w:tplc="04090003" w:tentative="1">
+      <w:start w:val="1"/>
+      <w:numFmt w:val="bullet"/>
+      <w:lvlText w:val="o"/>
+      <w:lvlJc w:val="left"/>
+      <w:pPr>
+        <w:ind w:left="5760" w:hanging="360"/>
+      </w:pPr>
+      <w:rPr>
+        <w:rFonts w:ascii="Courier New" w:hAnsi="Courier New" w:cs="Courier New" w:hint="default"/>
+      </w:rPr>
+    </w:lvl>
+    <w:lvl w:ilvl="8" w:tplc="04090005" w:tentative="1">
+      <w:start w:val="1"/>
+      <w:numFmt w:val="bullet"/>
+      <w:lvlText w:val=""/>
+      <w:lvlJc w:val="left"/>
+      <w:pPr>
+        <w:ind w:left="6480" w:hanging="360"/>
+      </w:pPr>
+      <w:rPr>
+        <w:rFonts w:ascii="Wingdings" w:hAnsi="Wingdings" w:hint="default"/>
+      </w:rPr>
+    </w:lvl>
+  </w:abstractNum>
+  <w:abstractNum w:abstractNumId="11" w15:restartNumberingAfterBreak="0">
     <w:nsid w:val="02EC44CB"/>
     <w:multiLevelType w:val="hybridMultilevel"/>
     <w:tmpl w:val="1FEC1C00"/>
@@ -4962,7 +6081,7 @@
       </w:rPr>
     </w:lvl>
   </w:abstractNum>
-  <w:abstractNum w:abstractNumId="11" w15:restartNumberingAfterBreak="0">
+  <w:abstractNum w:abstractNumId="12" w15:restartNumberingAfterBreak="0">
     <w:nsid w:val="03643DC1"/>
     <w:multiLevelType w:val="hybridMultilevel"/>
     <w:tmpl w:val="C5586624"/>
@@ -5075,7 +6194,7 @@
       </w:rPr>
     </w:lvl>
   </w:abstractNum>
-  <w:abstractNum w:abstractNumId="12" w15:restartNumberingAfterBreak="0">
+  <w:abstractNum w:abstractNumId="13" w15:restartNumberingAfterBreak="0">
     <w:nsid w:val="05BD582D"/>
     <w:multiLevelType w:val="hybridMultilevel"/>
     <w:tmpl w:val="67BAE560"/>
@@ -5168,7 +6287,351 @@
       </w:pPr>
     </w:lvl>
   </w:abstractNum>
-  <w:abstractNum w:abstractNumId="13" w15:restartNumberingAfterBreak="0">
+  <w:abstractNum w:abstractNumId="14" w15:restartNumberingAfterBreak="0">
+    <w:nsid w:val="1FC33096"/>
+    <w:multiLevelType w:val="hybridMultilevel"/>
+    <w:tmpl w:val="222E9E80"/>
+    <w:lvl w:ilvl="0" w:tplc="04090001">
+      <w:start w:val="1"/>
+      <w:numFmt w:val="bullet"/>
+      <w:lvlText w:val=""/>
+      <w:lvlJc w:val="left"/>
+      <w:pPr>
+        <w:ind w:left="3240" w:hanging="360"/>
+      </w:pPr>
+      <w:rPr>
+        <w:rFonts w:ascii="Symbol" w:hAnsi="Symbol" w:hint="default"/>
+      </w:rPr>
+    </w:lvl>
+    <w:lvl w:ilvl="1" w:tplc="04090003" w:tentative="1">
+      <w:start w:val="1"/>
+      <w:numFmt w:val="bullet"/>
+      <w:lvlText w:val="o"/>
+      <w:lvlJc w:val="left"/>
+      <w:pPr>
+        <w:ind w:left="3960" w:hanging="360"/>
+      </w:pPr>
+      <w:rPr>
+        <w:rFonts w:ascii="Courier New" w:hAnsi="Courier New" w:cs="Courier New" w:hint="default"/>
+      </w:rPr>
+    </w:lvl>
+    <w:lvl w:ilvl="2" w:tplc="04090005" w:tentative="1">
+      <w:start w:val="1"/>
+      <w:numFmt w:val="bullet"/>
+      <w:lvlText w:val=""/>
+      <w:lvlJc w:val="left"/>
+      <w:pPr>
+        <w:ind w:left="4680" w:hanging="360"/>
+      </w:pPr>
+      <w:rPr>
+        <w:rFonts w:ascii="Wingdings" w:hAnsi="Wingdings" w:hint="default"/>
+      </w:rPr>
+    </w:lvl>
+    <w:lvl w:ilvl="3" w:tplc="04090001">
+      <w:start w:val="1"/>
+      <w:numFmt w:val="bullet"/>
+      <w:lvlText w:val=""/>
+      <w:lvlJc w:val="left"/>
+      <w:pPr>
+        <w:ind w:left="5400" w:hanging="360"/>
+      </w:pPr>
+      <w:rPr>
+        <w:rFonts w:ascii="Symbol" w:hAnsi="Symbol" w:hint="default"/>
+      </w:rPr>
+    </w:lvl>
+    <w:lvl w:ilvl="4" w:tplc="04090003" w:tentative="1">
+      <w:start w:val="1"/>
+      <w:numFmt w:val="bullet"/>
+      <w:lvlText w:val="o"/>
+      <w:lvlJc w:val="left"/>
+      <w:pPr>
+        <w:ind w:left="6120" w:hanging="360"/>
+      </w:pPr>
+      <w:rPr>
+        <w:rFonts w:ascii="Courier New" w:hAnsi="Courier New" w:cs="Courier New" w:hint="default"/>
+      </w:rPr>
+    </w:lvl>
+    <w:lvl w:ilvl="5" w:tplc="04090005" w:tentative="1">
+      <w:start w:val="1"/>
+      <w:numFmt w:val="bullet"/>
+      <w:lvlText w:val=""/>
+      <w:lvlJc w:val="left"/>
+      <w:pPr>
+        <w:ind w:left="6840" w:hanging="360"/>
+      </w:pPr>
+      <w:rPr>
+        <w:rFonts w:ascii="Wingdings" w:hAnsi="Wingdings" w:hint="default"/>
+      </w:rPr>
+    </w:lvl>
+    <w:lvl w:ilvl="6" w:tplc="04090001" w:tentative="1">
+      <w:start w:val="1"/>
+      <w:numFmt w:val="bullet"/>
+      <w:lvlText w:val=""/>
+      <w:lvlJc w:val="left"/>
+      <w:pPr>
+        <w:ind w:left="7560" w:hanging="360"/>
+      </w:pPr>
+      <w:rPr>
+        <w:rFonts w:ascii="Symbol" w:hAnsi="Symbol" w:hint="default"/>
+      </w:rPr>
+    </w:lvl>
+    <w:lvl w:ilvl="7" w:tplc="04090003" w:tentative="1">
+      <w:start w:val="1"/>
+      <w:numFmt w:val="bullet"/>
+      <w:lvlText w:val="o"/>
+      <w:lvlJc w:val="left"/>
+      <w:pPr>
+        <w:ind w:left="8280" w:hanging="360"/>
+      </w:pPr>
+      <w:rPr>
+        <w:rFonts w:ascii="Courier New" w:hAnsi="Courier New" w:cs="Courier New" w:hint="default"/>
+      </w:rPr>
+    </w:lvl>
+    <w:lvl w:ilvl="8" w:tplc="04090005" w:tentative="1">
+      <w:start w:val="1"/>
+      <w:numFmt w:val="bullet"/>
+      <w:lvlText w:val=""/>
+      <w:lvlJc w:val="left"/>
+      <w:pPr>
+        <w:ind w:left="9000" w:hanging="360"/>
+      </w:pPr>
+      <w:rPr>
+        <w:rFonts w:ascii="Wingdings" w:hAnsi="Wingdings" w:hint="default"/>
+      </w:rPr>
+    </w:lvl>
+  </w:abstractNum>
+  <w:abstractNum w:abstractNumId="15" w15:restartNumberingAfterBreak="0">
+    <w:nsid w:val="2A0538A4"/>
+    <w:multiLevelType w:val="hybridMultilevel"/>
+    <w:tmpl w:val="53B495E4"/>
+    <w:lvl w:ilvl="0" w:tplc="04090001">
+      <w:start w:val="1"/>
+      <w:numFmt w:val="bullet"/>
+      <w:lvlText w:val=""/>
+      <w:lvlJc w:val="left"/>
+      <w:pPr>
+        <w:ind w:left="720" w:hanging="360"/>
+      </w:pPr>
+      <w:rPr>
+        <w:rFonts w:ascii="Symbol" w:hAnsi="Symbol" w:hint="default"/>
+      </w:rPr>
+    </w:lvl>
+    <w:lvl w:ilvl="1" w:tplc="04090003" w:tentative="1">
+      <w:start w:val="1"/>
+      <w:numFmt w:val="bullet"/>
+      <w:lvlText w:val="o"/>
+      <w:lvlJc w:val="left"/>
+      <w:pPr>
+        <w:ind w:left="1440" w:hanging="360"/>
+      </w:pPr>
+      <w:rPr>
+        <w:rFonts w:ascii="Courier New" w:hAnsi="Courier New" w:cs="Courier New" w:hint="default"/>
+      </w:rPr>
+    </w:lvl>
+    <w:lvl w:ilvl="2" w:tplc="04090005" w:tentative="1">
+      <w:start w:val="1"/>
+      <w:numFmt w:val="bullet"/>
+      <w:lvlText w:val=""/>
+      <w:lvlJc w:val="left"/>
+      <w:pPr>
+        <w:ind w:left="2160" w:hanging="360"/>
+      </w:pPr>
+      <w:rPr>
+        <w:rFonts w:ascii="Wingdings" w:hAnsi="Wingdings" w:hint="default"/>
+      </w:rPr>
+    </w:lvl>
+    <w:lvl w:ilvl="3" w:tplc="04090001" w:tentative="1">
+      <w:start w:val="1"/>
+      <w:numFmt w:val="bullet"/>
+      <w:lvlText w:val=""/>
+      <w:lvlJc w:val="left"/>
+      <w:pPr>
+        <w:ind w:left="2880" w:hanging="360"/>
+      </w:pPr>
+      <w:rPr>
+        <w:rFonts w:ascii="Symbol" w:hAnsi="Symbol" w:hint="default"/>
+      </w:rPr>
+    </w:lvl>
+    <w:lvl w:ilvl="4" w:tplc="04090003" w:tentative="1">
+      <w:start w:val="1"/>
+      <w:numFmt w:val="bullet"/>
+      <w:lvlText w:val="o"/>
+      <w:lvlJc w:val="left"/>
+      <w:pPr>
+        <w:ind w:left="3600" w:hanging="360"/>
+      </w:pPr>
+      <w:rPr>
+        <w:rFonts w:ascii="Courier New" w:hAnsi="Courier New" w:cs="Courier New" w:hint="default"/>
+      </w:rPr>
+    </w:lvl>
+    <w:lvl w:ilvl="5" w:tplc="04090005" w:tentative="1">
+      <w:start w:val="1"/>
+      <w:numFmt w:val="bullet"/>
+      <w:lvlText w:val=""/>
+      <w:lvlJc w:val="left"/>
+      <w:pPr>
+        <w:ind w:left="4320" w:hanging="360"/>
+      </w:pPr>
+      <w:rPr>
+        <w:rFonts w:ascii="Wingdings" w:hAnsi="Wingdings" w:hint="default"/>
+      </w:rPr>
+    </w:lvl>
+    <w:lvl w:ilvl="6" w:tplc="04090001" w:tentative="1">
+      <w:start w:val="1"/>
+      <w:numFmt w:val="bullet"/>
+      <w:lvlText w:val=""/>
+      <w:lvlJc w:val="left"/>
+      <w:pPr>
+        <w:ind w:left="5040" w:hanging="360"/>
+      </w:pPr>
+      <w:rPr>
+        <w:rFonts w:ascii="Symbol" w:hAnsi="Symbol" w:hint="default"/>
+      </w:rPr>
+    </w:lvl>
+    <w:lvl w:ilvl="7" w:tplc="04090003" w:tentative="1">
+      <w:start w:val="1"/>
+      <w:numFmt w:val="bullet"/>
+      <w:lvlText w:val="o"/>
+      <w:lvlJc w:val="left"/>
+      <w:pPr>
+        <w:ind w:left="5760" w:hanging="360"/>
+      </w:pPr>
+      <w:rPr>
+        <w:rFonts w:ascii="Courier New" w:hAnsi="Courier New" w:cs="Courier New" w:hint="default"/>
+      </w:rPr>
+    </w:lvl>
+    <w:lvl w:ilvl="8" w:tplc="04090005" w:tentative="1">
+      <w:start w:val="1"/>
+      <w:numFmt w:val="bullet"/>
+      <w:lvlText w:val=""/>
+      <w:lvlJc w:val="left"/>
+      <w:pPr>
+        <w:ind w:left="6480" w:hanging="360"/>
+      </w:pPr>
+      <w:rPr>
+        <w:rFonts w:ascii="Wingdings" w:hAnsi="Wingdings" w:hint="default"/>
+      </w:rPr>
+    </w:lvl>
+  </w:abstractNum>
+  <w:abstractNum w:abstractNumId="16" w15:restartNumberingAfterBreak="0">
+    <w:nsid w:val="35C76274"/>
+    <w:multiLevelType w:val="hybridMultilevel"/>
+    <w:tmpl w:val="F48E9230"/>
+    <w:lvl w:ilvl="0" w:tplc="C26ADC58">
+      <w:start w:val="1"/>
+      <w:numFmt w:val="decimal"/>
+      <w:lvlText w:val="%1."/>
+      <w:lvlJc w:val="left"/>
+      <w:pPr>
+        <w:ind w:left="720" w:hanging="360"/>
+      </w:pPr>
+      <w:rPr>
+        <w:rFonts w:hint="default"/>
+        <w:b/>
+        <w:bCs/>
+        <w:color w:val="auto"/>
+        <w:sz w:val="20"/>
+        <w:szCs w:val="28"/>
+      </w:rPr>
+    </w:lvl>
+    <w:lvl w:ilvl="1" w:tplc="04090003" w:tentative="1">
+      <w:start w:val="1"/>
+      <w:numFmt w:val="bullet"/>
+      <w:lvlText w:val="o"/>
+      <w:lvlJc w:val="left"/>
+      <w:pPr>
+        <w:ind w:left="1440" w:hanging="360"/>
+      </w:pPr>
+      <w:rPr>
+        <w:rFonts w:ascii="Courier New" w:hAnsi="Courier New" w:cs="Courier New" w:hint="default"/>
+      </w:rPr>
+    </w:lvl>
+    <w:lvl w:ilvl="2" w:tplc="04090005" w:tentative="1">
+      <w:start w:val="1"/>
+      <w:numFmt w:val="bullet"/>
+      <w:lvlText w:val=""/>
+      <w:lvlJc w:val="left"/>
+      <w:pPr>
+        <w:ind w:left="2160" w:hanging="360"/>
+      </w:pPr>
+      <w:rPr>
+        <w:rFonts w:ascii="Wingdings" w:hAnsi="Wingdings" w:hint="default"/>
+      </w:rPr>
+    </w:lvl>
+    <w:lvl w:ilvl="3" w:tplc="04090001" w:tentative="1">
+      <w:start w:val="1"/>
+      <w:numFmt w:val="bullet"/>
+      <w:lvlText w:val=""/>
+      <w:lvlJc w:val="left"/>
+      <w:pPr>
+        <w:ind w:left="2880" w:hanging="360"/>
+      </w:pPr>
+      <w:rPr>
+        <w:rFonts w:ascii="Symbol" w:hAnsi="Symbol" w:hint="default"/>
+      </w:rPr>
+    </w:lvl>
+    <w:lvl w:ilvl="4" w:tplc="04090003" w:tentative="1">
+      <w:start w:val="1"/>
+      <w:numFmt w:val="bullet"/>
+      <w:lvlText w:val="o"/>
+      <w:lvlJc w:val="left"/>
+      <w:pPr>
+        <w:ind w:left="3600" w:hanging="360"/>
+      </w:pPr>
+      <w:rPr>
+        <w:rFonts w:ascii="Courier New" w:hAnsi="Courier New" w:cs="Courier New" w:hint="default"/>
+      </w:rPr>
+    </w:lvl>
+    <w:lvl w:ilvl="5" w:tplc="04090005" w:tentative="1">
+      <w:start w:val="1"/>
+      <w:numFmt w:val="bullet"/>
+      <w:lvlText w:val=""/>
+      <w:lvlJc w:val="left"/>
+      <w:pPr>
+        <w:ind w:left="4320" w:hanging="360"/>
+      </w:pPr>
+      <w:rPr>
+        <w:rFonts w:ascii="Wingdings" w:hAnsi="Wingdings" w:hint="default"/>
+      </w:rPr>
+    </w:lvl>
+    <w:lvl w:ilvl="6" w:tplc="04090001" w:tentative="1">
+      <w:start w:val="1"/>
+      <w:numFmt w:val="bullet"/>
+      <w:lvlText w:val=""/>
+      <w:lvlJc w:val="left"/>
+      <w:pPr>
+        <w:ind w:left="5040" w:hanging="360"/>
+      </w:pPr>
+      <w:rPr>
+        <w:rFonts w:ascii="Symbol" w:hAnsi="Symbol" w:hint="default"/>
+      </w:rPr>
+    </w:lvl>
+    <w:lvl w:ilvl="7" w:tplc="04090003" w:tentative="1">
+      <w:start w:val="1"/>
+      <w:numFmt w:val="bullet"/>
+      <w:lvlText w:val="o"/>
+      <w:lvlJc w:val="left"/>
+      <w:pPr>
+        <w:ind w:left="5760" w:hanging="360"/>
+      </w:pPr>
+      <w:rPr>
+        <w:rFonts w:ascii="Courier New" w:hAnsi="Courier New" w:cs="Courier New" w:hint="default"/>
+      </w:rPr>
+    </w:lvl>
+    <w:lvl w:ilvl="8" w:tplc="04090005" w:tentative="1">
+      <w:start w:val="1"/>
+      <w:numFmt w:val="bullet"/>
+      <w:lvlText w:val=""/>
+      <w:lvlJc w:val="left"/>
+      <w:pPr>
+        <w:ind w:left="6480" w:hanging="360"/>
+      </w:pPr>
+      <w:rPr>
+        <w:rFonts w:ascii="Wingdings" w:hAnsi="Wingdings" w:hint="default"/>
+      </w:rPr>
+    </w:lvl>
+  </w:abstractNum>
+  <w:abstractNum w:abstractNumId="17" w15:restartNumberingAfterBreak="0">
     <w:nsid w:val="38844F72"/>
     <w:multiLevelType w:val="hybridMultilevel"/>
     <w:tmpl w:val="2572FDF6"/>
@@ -5281,7 +6744,7 @@
       </w:rPr>
     </w:lvl>
   </w:abstractNum>
-  <w:abstractNum w:abstractNumId="14" w15:restartNumberingAfterBreak="0">
+  <w:abstractNum w:abstractNumId="18" w15:restartNumberingAfterBreak="0">
     <w:nsid w:val="4F787987"/>
     <w:multiLevelType w:val="multilevel"/>
     <w:tmpl w:val="DBDC0512"/>
@@ -5407,7 +6870,209 @@
       </w:rPr>
     </w:lvl>
   </w:abstractNum>
-  <w:abstractNum w:abstractNumId="15" w15:restartNumberingAfterBreak="0">
+  <w:abstractNum w:abstractNumId="19" w15:restartNumberingAfterBreak="0">
+    <w:nsid w:val="538E47A5"/>
+    <w:multiLevelType w:val="hybridMultilevel"/>
+    <w:tmpl w:val="2230E5A2"/>
+    <w:lvl w:ilvl="0" w:tplc="0409000F">
+      <w:start w:val="1"/>
+      <w:numFmt w:val="decimal"/>
+      <w:lvlText w:val="%1."/>
+      <w:lvlJc w:val="left"/>
+      <w:pPr>
+        <w:ind w:left="720" w:hanging="360"/>
+      </w:pPr>
+      <w:rPr>
+        <w:rFonts w:hint="default"/>
+      </w:rPr>
+    </w:lvl>
+    <w:lvl w:ilvl="1" w:tplc="04090019" w:tentative="1">
+      <w:start w:val="1"/>
+      <w:numFmt w:val="lowerLetter"/>
+      <w:lvlText w:val="%2."/>
+      <w:lvlJc w:val="left"/>
+      <w:pPr>
+        <w:ind w:left="1440" w:hanging="360"/>
+      </w:pPr>
+    </w:lvl>
+    <w:lvl w:ilvl="2" w:tplc="0409001B" w:tentative="1">
+      <w:start w:val="1"/>
+      <w:numFmt w:val="lowerRoman"/>
+      <w:lvlText w:val="%3."/>
+      <w:lvlJc w:val="right"/>
+      <w:pPr>
+        <w:ind w:left="2160" w:hanging="180"/>
+      </w:pPr>
+    </w:lvl>
+    <w:lvl w:ilvl="3" w:tplc="0409000F" w:tentative="1">
+      <w:start w:val="1"/>
+      <w:numFmt w:val="decimal"/>
+      <w:lvlText w:val="%4."/>
+      <w:lvlJc w:val="left"/>
+      <w:pPr>
+        <w:ind w:left="2880" w:hanging="360"/>
+      </w:pPr>
+    </w:lvl>
+    <w:lvl w:ilvl="4" w:tplc="04090019" w:tentative="1">
+      <w:start w:val="1"/>
+      <w:numFmt w:val="lowerLetter"/>
+      <w:lvlText w:val="%5."/>
+      <w:lvlJc w:val="left"/>
+      <w:pPr>
+        <w:ind w:left="3600" w:hanging="360"/>
+      </w:pPr>
+    </w:lvl>
+    <w:lvl w:ilvl="5" w:tplc="0409001B" w:tentative="1">
+      <w:start w:val="1"/>
+      <w:numFmt w:val="lowerRoman"/>
+      <w:lvlText w:val="%6."/>
+      <w:lvlJc w:val="right"/>
+      <w:pPr>
+        <w:ind w:left="4320" w:hanging="180"/>
+      </w:pPr>
+    </w:lvl>
+    <w:lvl w:ilvl="6" w:tplc="0409000F" w:tentative="1">
+      <w:start w:val="1"/>
+      <w:numFmt w:val="decimal"/>
+      <w:lvlText w:val="%7."/>
+      <w:lvlJc w:val="left"/>
+      <w:pPr>
+        <w:ind w:left="5040" w:hanging="360"/>
+      </w:pPr>
+    </w:lvl>
+    <w:lvl w:ilvl="7" w:tplc="04090019" w:tentative="1">
+      <w:start w:val="1"/>
+      <w:numFmt w:val="lowerLetter"/>
+      <w:lvlText w:val="%8."/>
+      <w:lvlJc w:val="left"/>
+      <w:pPr>
+        <w:ind w:left="5760" w:hanging="360"/>
+      </w:pPr>
+    </w:lvl>
+    <w:lvl w:ilvl="8" w:tplc="0409001B" w:tentative="1">
+      <w:start w:val="1"/>
+      <w:numFmt w:val="lowerRoman"/>
+      <w:lvlText w:val="%9."/>
+      <w:lvlJc w:val="right"/>
+      <w:pPr>
+        <w:ind w:left="6480" w:hanging="180"/>
+      </w:pPr>
+    </w:lvl>
+  </w:abstractNum>
+  <w:abstractNum w:abstractNumId="20" w15:restartNumberingAfterBreak="0">
+    <w:nsid w:val="5964237E"/>
+    <w:multiLevelType w:val="hybridMultilevel"/>
+    <w:tmpl w:val="FE022A8C"/>
+    <w:lvl w:ilvl="0" w:tplc="04090001">
+      <w:start w:val="1"/>
+      <w:numFmt w:val="bullet"/>
+      <w:lvlText w:val=""/>
+      <w:lvlJc w:val="left"/>
+      <w:pPr>
+        <w:ind w:left="1080" w:hanging="360"/>
+      </w:pPr>
+      <w:rPr>
+        <w:rFonts w:ascii="Symbol" w:hAnsi="Symbol" w:hint="default"/>
+      </w:rPr>
+    </w:lvl>
+    <w:lvl w:ilvl="1" w:tplc="04090003" w:tentative="1">
+      <w:start w:val="1"/>
+      <w:numFmt w:val="bullet"/>
+      <w:lvlText w:val="o"/>
+      <w:lvlJc w:val="left"/>
+      <w:pPr>
+        <w:ind w:left="1800" w:hanging="360"/>
+      </w:pPr>
+      <w:rPr>
+        <w:rFonts w:ascii="Courier New" w:hAnsi="Courier New" w:cs="Courier New" w:hint="default"/>
+      </w:rPr>
+    </w:lvl>
+    <w:lvl w:ilvl="2" w:tplc="04090005" w:tentative="1">
+      <w:start w:val="1"/>
+      <w:numFmt w:val="bullet"/>
+      <w:lvlText w:val=""/>
+      <w:lvlJc w:val="left"/>
+      <w:pPr>
+        <w:ind w:left="2520" w:hanging="360"/>
+      </w:pPr>
+      <w:rPr>
+        <w:rFonts w:ascii="Wingdings" w:hAnsi="Wingdings" w:hint="default"/>
+      </w:rPr>
+    </w:lvl>
+    <w:lvl w:ilvl="3" w:tplc="04090001">
+      <w:start w:val="1"/>
+      <w:numFmt w:val="bullet"/>
+      <w:lvlText w:val=""/>
+      <w:lvlJc w:val="left"/>
+      <w:pPr>
+        <w:ind w:left="3240" w:hanging="360"/>
+      </w:pPr>
+      <w:rPr>
+        <w:rFonts w:ascii="Symbol" w:hAnsi="Symbol" w:hint="default"/>
+      </w:rPr>
+    </w:lvl>
+    <w:lvl w:ilvl="4" w:tplc="04090003" w:tentative="1">
+      <w:start w:val="1"/>
+      <w:numFmt w:val="bullet"/>
+      <w:lvlText w:val="o"/>
+      <w:lvlJc w:val="left"/>
+      <w:pPr>
+        <w:ind w:left="3960" w:hanging="360"/>
+      </w:pPr>
+      <w:rPr>
+        <w:rFonts w:ascii="Courier New" w:hAnsi="Courier New" w:cs="Courier New" w:hint="default"/>
+      </w:rPr>
+    </w:lvl>
+    <w:lvl w:ilvl="5" w:tplc="04090005" w:tentative="1">
+      <w:start w:val="1"/>
+      <w:numFmt w:val="bullet"/>
+      <w:lvlText w:val=""/>
+      <w:lvlJc w:val="left"/>
+      <w:pPr>
+        <w:ind w:left="4680" w:hanging="360"/>
+      </w:pPr>
+      <w:rPr>
+        <w:rFonts w:ascii="Wingdings" w:hAnsi="Wingdings" w:hint="default"/>
+      </w:rPr>
+    </w:lvl>
+    <w:lvl w:ilvl="6" w:tplc="04090001" w:tentative="1">
+      <w:start w:val="1"/>
+      <w:numFmt w:val="bullet"/>
+      <w:lvlText w:val=""/>
+      <w:lvlJc w:val="left"/>
+      <w:pPr>
+        <w:ind w:left="5400" w:hanging="360"/>
+      </w:pPr>
+      <w:rPr>
+        <w:rFonts w:ascii="Symbol" w:hAnsi="Symbol" w:hint="default"/>
+      </w:rPr>
+    </w:lvl>
+    <w:lvl w:ilvl="7" w:tplc="04090003" w:tentative="1">
+      <w:start w:val="1"/>
+      <w:numFmt w:val="bullet"/>
+      <w:lvlText w:val="o"/>
+      <w:lvlJc w:val="left"/>
+      <w:pPr>
+        <w:ind w:left="6120" w:hanging="360"/>
+      </w:pPr>
+      <w:rPr>
+        <w:rFonts w:ascii="Courier New" w:hAnsi="Courier New" w:cs="Courier New" w:hint="default"/>
+      </w:rPr>
+    </w:lvl>
+    <w:lvl w:ilvl="8" w:tplc="04090005" w:tentative="1">
+      <w:start w:val="1"/>
+      <w:numFmt w:val="bullet"/>
+      <w:lvlText w:val=""/>
+      <w:lvlJc w:val="left"/>
+      <w:pPr>
+        <w:ind w:left="6840" w:hanging="360"/>
+      </w:pPr>
+      <w:rPr>
+        <w:rFonts w:ascii="Wingdings" w:hAnsi="Wingdings" w:hint="default"/>
+      </w:rPr>
+    </w:lvl>
+  </w:abstractNum>
+  <w:abstractNum w:abstractNumId="21" w15:restartNumberingAfterBreak="0">
     <w:nsid w:val="5E005D57"/>
     <w:multiLevelType w:val="hybridMultilevel"/>
     <w:tmpl w:val="4FF2765A"/>
@@ -5520,7 +7185,7 @@
       </w:rPr>
     </w:lvl>
   </w:abstractNum>
-  <w:abstractNum w:abstractNumId="16" w15:restartNumberingAfterBreak="0">
+  <w:abstractNum w:abstractNumId="22" w15:restartNumberingAfterBreak="0">
     <w:nsid w:val="657E5D71"/>
     <w:multiLevelType w:val="multilevel"/>
     <w:tmpl w:val="5F92E4C4"/>
@@ -5646,7 +7311,7 @@
       </w:rPr>
     </w:lvl>
   </w:abstractNum>
-  <w:abstractNum w:abstractNumId="17" w15:restartNumberingAfterBreak="0">
+  <w:abstractNum w:abstractNumId="23" w15:restartNumberingAfterBreak="0">
     <w:nsid w:val="7B652A33"/>
     <w:multiLevelType w:val="hybridMultilevel"/>
     <w:tmpl w:val="384A01AE"/>
@@ -5759,7 +7424,7 @@
       </w:rPr>
     </w:lvl>
   </w:abstractNum>
-  <w:abstractNum w:abstractNumId="18" w15:restartNumberingAfterBreak="0">
+  <w:abstractNum w:abstractNumId="24" w15:restartNumberingAfterBreak="0">
     <w:nsid w:val="7EBE0D93"/>
     <w:multiLevelType w:val="hybridMultilevel"/>
     <w:tmpl w:val="FE24701A"/>
@@ -5876,16 +7541,16 @@
     <w:abstractNumId w:val="9"/>
   </w:num>
   <w:num w:numId="2">
-    <w:abstractNumId w:val="16"/>
+    <w:abstractNumId w:val="22"/>
   </w:num>
   <w:num w:numId="3">
-    <w:abstractNumId w:val="16"/>
+    <w:abstractNumId w:val="22"/>
     <w:lvlOverride w:ilvl="0">
       <w:startOverride w:val="1"/>
     </w:lvlOverride>
   </w:num>
   <w:num w:numId="4">
-    <w:abstractNumId w:val="12"/>
+    <w:abstractNumId w:val="13"/>
   </w:num>
   <w:num w:numId="5">
     <w:abstractNumId w:val="7"/>
@@ -5915,7 +7580,7 @@
     <w:abstractNumId w:val="0"/>
   </w:num>
   <w:num w:numId="14">
-    <w:abstractNumId w:val="16"/>
+    <w:abstractNumId w:val="22"/>
     <w:lvlOverride w:ilvl="0">
       <w:startOverride w:val="1"/>
     </w:lvlOverride>
@@ -5945,47 +7610,65 @@
     </w:lvlOverride>
   </w:num>
   <w:num w:numId="15">
-    <w:abstractNumId w:val="14"/>
+    <w:abstractNumId w:val="18"/>
   </w:num>
   <w:num w:numId="16">
-    <w:abstractNumId w:val="12"/>
+    <w:abstractNumId w:val="13"/>
     <w:lvlOverride w:ilvl="0">
       <w:startOverride w:val="1"/>
     </w:lvlOverride>
   </w:num>
   <w:num w:numId="17">
-    <w:abstractNumId w:val="12"/>
+    <w:abstractNumId w:val="13"/>
     <w:lvlOverride w:ilvl="0">
       <w:startOverride w:val="1"/>
     </w:lvlOverride>
   </w:num>
   <w:num w:numId="18">
-    <w:abstractNumId w:val="13"/>
+    <w:abstractNumId w:val="17"/>
   </w:num>
   <w:num w:numId="19">
+    <w:abstractNumId w:val="12"/>
+  </w:num>
+  <w:num w:numId="20">
     <w:abstractNumId w:val="11"/>
   </w:num>
-  <w:num w:numId="20">
+  <w:num w:numId="21">
+    <w:abstractNumId w:val="23"/>
+  </w:num>
+  <w:num w:numId="22">
+    <w:abstractNumId w:val="24"/>
+  </w:num>
+  <w:num w:numId="23">
+    <w:abstractNumId w:val="21"/>
+  </w:num>
+  <w:num w:numId="24">
     <w:abstractNumId w:val="10"/>
   </w:num>
-  <w:num w:numId="21">
-    <w:abstractNumId w:val="17"/>
+  <w:num w:numId="25">
+    <w:abstractNumId w:val="16"/>
   </w:num>
-  <w:num w:numId="22">
-    <w:abstractNumId w:val="18"/>
+  <w:num w:numId="26">
+    <w:abstractNumId w:val="15"/>
   </w:num>
-  <w:num w:numId="23">
-    <w:abstractNumId w:val="15"/>
+  <w:num w:numId="27">
+    <w:abstractNumId w:val="20"/>
+  </w:num>
+  <w:num w:numId="28">
+    <w:abstractNumId w:val="19"/>
+  </w:num>
+  <w:num w:numId="29">
+    <w:abstractNumId w:val="14"/>
   </w:num>
 </w:numbering>
 </file>
 
 <file path=word/styles.xml><?xml version="1.0" encoding="utf-8"?>
-<w:styles xmlns:mc="http://schemas.openxmlformats.org/markup-compatibility/2006" xmlns:r="http://schemas.openxmlformats.org/officeDocument/2006/relationships" xmlns:w="http://schemas.openxmlformats.org/wordprocessingml/2006/main" xmlns:w14="http://schemas.microsoft.com/office/word/2010/wordml" xmlns:w15="http://schemas.microsoft.com/office/word/2012/wordml" xmlns:w16cex="http://schemas.microsoft.com/office/word/2018/wordml/cex" xmlns:w16cid="http://schemas.microsoft.com/office/word/2016/wordml/cid" xmlns:w16="http://schemas.microsoft.com/office/word/2018/wordml" xmlns:w16se="http://schemas.microsoft.com/office/word/2015/wordml/symex" mc:Ignorable="w14 w15 w16se w16cid w16 w16cex">
+<w:styles xmlns:mc="http://schemas.openxmlformats.org/markup-compatibility/2006" xmlns:r="http://schemas.openxmlformats.org/officeDocument/2006/relationships" xmlns:w="http://schemas.openxmlformats.org/wordprocessingml/2006/main" xmlns:w14="http://schemas.microsoft.com/office/word/2010/wordml" xmlns:w15="http://schemas.microsoft.com/office/word/2012/wordml" xmlns:w16cid="http://schemas.microsoft.com/office/word/2016/wordml/cid" xmlns:w16se="http://schemas.microsoft.com/office/word/2015/wordml/symex" mc:Ignorable="w14 w15 w16se w16cid">
   <w:docDefaults>
     <w:rPrDefault>
       <w:rPr>
-        <w:rFonts w:asciiTheme="minorHAnsi" w:eastAsiaTheme="minorHAnsi" w:hAnsiTheme="minorHAnsi" w:cstheme="minorBidi"/>
+        <w:rFonts w:asciiTheme="minorHAnsi" w:eastAsia="MS Mincho" w:hAnsiTheme="minorHAnsi" w:cstheme="minorBidi"/>
         <w:color w:val="404040" w:themeColor="text1" w:themeTint="BF"/>
         <w:sz w:val="18"/>
         <w:szCs w:val="18"/>
@@ -6104,6 +7787,7 @@
     <w:lsdException w:name="HTML Sample" w:semiHidden="1" w:unhideWhenUsed="1"/>
     <w:lsdException w:name="HTML Typewriter" w:semiHidden="1" w:unhideWhenUsed="1"/>
     <w:lsdException w:name="HTML Variable" w:semiHidden="1" w:unhideWhenUsed="1"/>
+    <w:lsdException w:name="Normal Table" w:semiHidden="1" w:unhideWhenUsed="1"/>
     <w:lsdException w:name="annotation subject" w:semiHidden="1" w:unhideWhenUsed="1"/>
     <w:lsdException w:name="No List" w:semiHidden="1" w:unhideWhenUsed="1"/>
     <w:lsdException w:name="Outline List 1" w:semiHidden="1" w:unhideWhenUsed="1"/>
@@ -6146,8 +7830,11 @@
     <w:lsdException w:name="Table Contemporary" w:semiHidden="1" w:unhideWhenUsed="1"/>
     <w:lsdException w:name="Table Elegant" w:semiHidden="1" w:unhideWhenUsed="1"/>
     <w:lsdException w:name="Table Professional" w:semiHidden="1" w:unhideWhenUsed="1"/>
+    <w:lsdException w:name="Table Subtle 1" w:semiHidden="1" w:unhideWhenUsed="1"/>
     <w:lsdException w:name="Table Subtle 2" w:semiHidden="1" w:unhideWhenUsed="1"/>
     <w:lsdException w:name="Table Web 1" w:semiHidden="1" w:unhideWhenUsed="1"/>
+    <w:lsdException w:name="Table Web 2" w:semiHidden="1" w:unhideWhenUsed="1"/>
+    <w:lsdException w:name="Table Web 3" w:semiHidden="1" w:unhideWhenUsed="1"/>
     <w:lsdException w:name="Balloon Text" w:semiHidden="1" w:unhideWhenUsed="1"/>
     <w:lsdException w:name="Table Grid" w:uiPriority="39"/>
     <w:lsdException w:name="Table Theme" w:semiHidden="1" w:unhideWhenUsed="1"/>
@@ -6539,7 +8226,6 @@
   <w:style w:type="character" w:default="1" w:styleId="DefaultParagraphFont">
     <w:name w:val="Default Paragraph Font"/>
     <w:uiPriority w:val="1"/>
-    <w:semiHidden/>
     <w:unhideWhenUsed/>
   </w:style>
   <w:style w:type="table" w:default="1" w:styleId="TableNormal">
@@ -7186,11 +8872,53 @@
       </w:tcPr>
     </w:tblStylePr>
   </w:style>
+  <w:style w:type="paragraph" w:styleId="HTMLPreformatted">
+    <w:name w:val="HTML Preformatted"/>
+    <w:basedOn w:val="Normal"/>
+    <w:link w:val="HTMLPreformattedChar"/>
+    <w:uiPriority w:val="99"/>
+    <w:semiHidden/>
+    <w:unhideWhenUsed/>
+    <w:rsid w:val="00A30E25"/>
+    <w:pPr>
+      <w:spacing w:after="0" w:line="240" w:lineRule="auto"/>
+    </w:pPr>
+    <w:rPr>
+      <w:rFonts w:ascii="Consolas" w:hAnsi="Consolas"/>
+      <w:sz w:val="20"/>
+      <w:szCs w:val="20"/>
+    </w:rPr>
+  </w:style>
+  <w:style w:type="character" w:customStyle="1" w:styleId="HTMLPreformattedChar">
+    <w:name w:val="HTML Preformatted Char"/>
+    <w:basedOn w:val="DefaultParagraphFont"/>
+    <w:link w:val="HTMLPreformatted"/>
+    <w:uiPriority w:val="99"/>
+    <w:semiHidden/>
+    <w:rsid w:val="00A30E25"/>
+    <w:rPr>
+      <w:rFonts w:ascii="Consolas" w:hAnsi="Consolas"/>
+      <w:sz w:val="20"/>
+      <w:szCs w:val="20"/>
+    </w:rPr>
+  </w:style>
+  <w:style w:type="paragraph" w:styleId="ListParagraph">
+    <w:name w:val="List Paragraph"/>
+    <w:basedOn w:val="Normal"/>
+    <w:uiPriority w:val="34"/>
+    <w:unhideWhenUsed/>
+    <w:qFormat/>
+    <w:rsid w:val="007846D5"/>
+    <w:pPr>
+      <w:ind w:left="720"/>
+      <w:contextualSpacing/>
+    </w:pPr>
+  </w:style>
 </w:styles>
 </file>
 
 <file path=word/glossary/document.xml><?xml version="1.0" encoding="utf-8"?>
-<w:glossaryDocument xmlns:wpc="http://schemas.microsoft.com/office/word/2010/wordprocessingCanvas" xmlns:cx="http://schemas.microsoft.com/office/drawing/2014/chartex" xmlns:cx1="http://schemas.microsoft.com/office/drawing/2015/9/8/chartex" xmlns:cx2="http://schemas.microsoft.com/office/drawing/2015/10/21/chartex" xmlns:cx3="http://schemas.microsoft.com/office/drawing/2016/5/9/chartex" xmlns:cx4="http://schemas.microsoft.com/office/drawing/2016/5/10/chartex" xmlns:cx5="http://schemas.microsoft.com/office/drawing/2016/5/11/chartex" xmlns:cx6="http://schemas.microsoft.com/office/drawing/2016/5/12/chartex" xmlns:cx7="http://schemas.microsoft.com/office/drawing/2016/5/13/chartex" xmlns:cx8="http://schemas.microsoft.com/office/drawing/2016/5/14/chartex" xmlns:mc="http://schemas.openxmlformats.org/markup-compatibility/2006" xmlns:aink="http://schemas.microsoft.com/office/drawing/2016/ink" xmlns:am3d="http://schemas.microsoft.com/office/drawing/2017/model3d" xmlns:o="urn:schemas-microsoft-com:office:office" xmlns:r="http://schemas.openxmlformats.org/officeDocument/2006/relationships" xmlns:m="http://schemas.openxmlformats.org/officeDocument/2006/math" xmlns:v="urn:schemas-microsoft-com:vml" xmlns:wp14="http://schemas.microsoft.com/office/word/2010/wordprocessingDrawing" xmlns:wp="http://schemas.openxmlformats.org/drawingml/2006/wordprocessingDrawing" xmlns:w10="urn:schemas-microsoft-com:office:word" xmlns:w="http://schemas.openxmlformats.org/wordprocessingml/2006/main" xmlns:w14="http://schemas.microsoft.com/office/word/2010/wordml" xmlns:w15="http://schemas.microsoft.com/office/word/2012/wordml" xmlns:w16cex="http://schemas.microsoft.com/office/word/2018/wordml/cex" xmlns:w16cid="http://schemas.microsoft.com/office/word/2016/wordml/cid" xmlns:w16="http://schemas.microsoft.com/office/word/2018/wordml" xmlns:w16se="http://schemas.microsoft.com/office/word/2015/wordml/symex" xmlns:wpg="http://schemas.microsoft.com/office/word/2010/wordprocessingGroup" xmlns:wpi="http://schemas.microsoft.com/office/word/2010/wordprocessingInk" xmlns:wne="http://schemas.microsoft.com/office/word/2006/wordml" xmlns:wps="http://schemas.microsoft.com/office/word/2010/wordprocessingShape" mc:Ignorable="w14 w15 w16se w16cid w16 w16cex wp14">
+<w:glossaryDocument xmlns:wpc="http://schemas.microsoft.com/office/word/2010/wordprocessingCanvas" xmlns:cx="http://schemas.microsoft.com/office/drawing/2014/chartex" xmlns:cx1="http://schemas.microsoft.com/office/drawing/2015/9/8/chartex" xmlns:cx2="http://schemas.microsoft.com/office/drawing/2015/10/21/chartex" xmlns:cx3="http://schemas.microsoft.com/office/drawing/2016/5/9/chartex" xmlns:cx4="http://schemas.microsoft.com/office/drawing/2016/5/10/chartex" xmlns:cx5="http://schemas.microsoft.com/office/drawing/2016/5/11/chartex" xmlns:cx6="http://schemas.microsoft.com/office/drawing/2016/5/12/chartex" xmlns:cx7="http://schemas.microsoft.com/office/drawing/2016/5/13/chartex" xmlns:cx8="http://schemas.microsoft.com/office/drawing/2016/5/14/chartex" xmlns:mc="http://schemas.openxmlformats.org/markup-compatibility/2006" xmlns:aink="http://schemas.microsoft.com/office/drawing/2016/ink" xmlns:am3d="http://schemas.microsoft.com/office/drawing/2017/model3d" xmlns:o="urn:schemas-microsoft-com:office:office" xmlns:r="http://schemas.openxmlformats.org/officeDocument/2006/relationships" xmlns:m="http://schemas.openxmlformats.org/officeDocument/2006/math" xmlns:v="urn:schemas-microsoft-com:vml" xmlns:wp14="http://schemas.microsoft.com/office/word/2010/wordprocessingDrawing" xmlns:wp="http://schemas.openxmlformats.org/drawingml/2006/wordprocessingDrawing" xmlns:w10="urn:schemas-microsoft-com:office:word" xmlns:w="http://schemas.openxmlformats.org/wordprocessingml/2006/main" xmlns:w14="http://schemas.microsoft.com/office/word/2010/wordml" xmlns:w15="http://schemas.microsoft.com/office/word/2012/wordml" xmlns:w16cid="http://schemas.microsoft.com/office/word/2016/wordml/cid" xmlns:w16se="http://schemas.microsoft.com/office/word/2015/wordml/symex" xmlns:wpg="http://schemas.microsoft.com/office/word/2010/wordprocessingGroup" xmlns:wpi="http://schemas.microsoft.com/office/word/2010/wordprocessingInk" xmlns:wne="http://schemas.microsoft.com/office/word/2006/wordml" xmlns:wps="http://schemas.microsoft.com/office/word/2010/wordprocessingShape" mc:Ignorable="w14 w15 w16se w16cid wp14">
   <w:docParts>
     <w:docPart>
       <w:docPartPr>
@@ -7223,7 +8951,7 @@
 </file>
 
 <file path=word/glossary/fontTable.xml><?xml version="1.0" encoding="utf-8"?>
-<w:fonts xmlns:mc="http://schemas.openxmlformats.org/markup-compatibility/2006" xmlns:r="http://schemas.openxmlformats.org/officeDocument/2006/relationships" xmlns:w="http://schemas.openxmlformats.org/wordprocessingml/2006/main" xmlns:w14="http://schemas.microsoft.com/office/word/2010/wordml" xmlns:w15="http://schemas.microsoft.com/office/word/2012/wordml" xmlns:w16cex="http://schemas.microsoft.com/office/word/2018/wordml/cex" xmlns:w16cid="http://schemas.microsoft.com/office/word/2016/wordml/cid" xmlns:w16="http://schemas.microsoft.com/office/word/2018/wordml" xmlns:w16se="http://schemas.microsoft.com/office/word/2015/wordml/symex" mc:Ignorable="w14 w15 w16se w16cid w16 w16cex">
+<w:fonts xmlns:mc="http://schemas.openxmlformats.org/markup-compatibility/2006" xmlns:r="http://schemas.openxmlformats.org/officeDocument/2006/relationships" xmlns:w="http://schemas.openxmlformats.org/wordprocessingml/2006/main" xmlns:w14="http://schemas.microsoft.com/office/word/2010/wordml" xmlns:w15="http://schemas.microsoft.com/office/word/2012/wordml" xmlns:w16cid="http://schemas.microsoft.com/office/word/2016/wordml/cid" xmlns:w16se="http://schemas.microsoft.com/office/word/2015/wordml/symex" mc:Ignorable="w14 w15 w16se w16cid">
   <w:font w:name="Symbol">
     <w:panose1 w:val="05050102010706020507"/>
     <w:charset w:val="02"/>
@@ -7259,6 +8987,14 @@
     <w:pitch w:val="variable"/>
     <w:sig w:usb0="E0002EFF" w:usb1="C000785B" w:usb2="00000009" w:usb3="00000000" w:csb0="000001FF" w:csb1="00000000"/>
   </w:font>
+  <w:font w:name="MS Mincho">
+    <w:altName w:val="ＭＳ 明朝"/>
+    <w:panose1 w:val="02020609040205080304"/>
+    <w:charset w:val="80"/>
+    <w:family w:val="modern"/>
+    <w:pitch w:val="fixed"/>
+    <w:sig w:usb0="E00002FF" w:usb1="6AC7FDFB" w:usb2="08000012" w:usb3="00000000" w:csb0="0002009F" w:csb1="00000000"/>
+  </w:font>
   <w:font w:name="Tahoma">
     <w:panose1 w:val="020B0604030504040204"/>
     <w:charset w:val="00"/>
@@ -7273,25 +9009,50 @@
     <w:pitch w:val="variable"/>
     <w:sig w:usb0="A00002AF" w:usb1="400078FB" w:usb2="00000000" w:usb3="00000000" w:csb0="0000009F" w:csb1="00000000"/>
   </w:font>
+  <w:font w:name="Consolas">
+    <w:panose1 w:val="020B0609020204030204"/>
+    <w:charset w:val="00"/>
+    <w:family w:val="modern"/>
+    <w:pitch w:val="fixed"/>
+    <w:sig w:usb0="E00006FF" w:usb1="0000FCFF" w:usb2="00000001" w:usb3="00000000" w:csb0="0000019F" w:csb1="00000000"/>
+  </w:font>
+  <w:font w:name="ProximaNova-Regular">
+    <w:altName w:val="Calibri"/>
+    <w:panose1 w:val="00000000000000000000"/>
+    <w:charset w:val="00"/>
+    <w:family w:val="auto"/>
+    <w:notTrueType/>
+    <w:pitch w:val="default"/>
+    <w:sig w:usb0="00000003" w:usb1="00000000" w:usb2="00000000" w:usb3="00000000" w:csb0="00000001" w:csb1="00000000"/>
+  </w:font>
+  <w:font w:name="ProximaNova-Bold">
+    <w:altName w:val="Calibri"/>
+    <w:panose1 w:val="00000000000000000000"/>
+    <w:charset w:val="00"/>
+    <w:family w:val="auto"/>
+    <w:notTrueType/>
+    <w:pitch w:val="default"/>
+    <w:sig w:usb0="00000003" w:usb1="00000000" w:usb2="00000000" w:usb3="00000000" w:csb0="00000001" w:csb1="00000000"/>
+  </w:font>
   <w:font w:name="Calibri">
     <w:panose1 w:val="020F0502020204030204"/>
     <w:charset w:val="00"/>
     <w:family w:val="swiss"/>
     <w:pitch w:val="variable"/>
-    <w:sig w:usb0="E0002AFF" w:usb1="C000247B" w:usb2="00000009" w:usb3="00000000" w:csb0="000001FF" w:csb1="00000000"/>
+    <w:sig w:usb0="E4002EFF" w:usb1="C000247B" w:usb2="00000009" w:usb3="00000000" w:csb0="000001FF" w:csb1="00000000"/>
   </w:font>
   <w:font w:name="Calibri Light">
     <w:panose1 w:val="020F0302020204030204"/>
     <w:charset w:val="00"/>
     <w:family w:val="swiss"/>
     <w:pitch w:val="variable"/>
-    <w:sig w:usb0="E0002AFF" w:usb1="C000247B" w:usb2="00000009" w:usb3="00000000" w:csb0="000001FF" w:csb1="00000000"/>
+    <w:sig w:usb0="E4002EFF" w:usb1="C000247B" w:usb2="00000009" w:usb3="00000000" w:csb0="000001FF" w:csb1="00000000"/>
   </w:font>
 </w:fonts>
 </file>
 
 <file path=word/glossary/settings.xml><?xml version="1.0" encoding="utf-8"?>
-<w:settings xmlns:mc="http://schemas.openxmlformats.org/markup-compatibility/2006" xmlns:o="urn:schemas-microsoft-com:office:office" xmlns:r="http://schemas.openxmlformats.org/officeDocument/2006/relationships" xmlns:m="http://schemas.openxmlformats.org/officeDocument/2006/math" xmlns:v="urn:schemas-microsoft-com:vml" xmlns:w10="urn:schemas-microsoft-com:office:word" xmlns:w="http://schemas.openxmlformats.org/wordprocessingml/2006/main" xmlns:w14="http://schemas.microsoft.com/office/word/2010/wordml" xmlns:w15="http://schemas.microsoft.com/office/word/2012/wordml" xmlns:w16cex="http://schemas.microsoft.com/office/word/2018/wordml/cex" xmlns:w16cid="http://schemas.microsoft.com/office/word/2016/wordml/cid" xmlns:w16="http://schemas.microsoft.com/office/word/2018/wordml" xmlns:w16se="http://schemas.microsoft.com/office/word/2015/wordml/symex" xmlns:sl="http://schemas.openxmlformats.org/schemaLibrary/2006/main" mc:Ignorable="w14 w15 w16se w16cid w16 w16cex">
+<w:settings xmlns:mc="http://schemas.openxmlformats.org/markup-compatibility/2006" xmlns:o="urn:schemas-microsoft-com:office:office" xmlns:r="http://schemas.openxmlformats.org/officeDocument/2006/relationships" xmlns:m="http://schemas.openxmlformats.org/officeDocument/2006/math" xmlns:v="urn:schemas-microsoft-com:vml" xmlns:w10="urn:schemas-microsoft-com:office:word" xmlns:w="http://schemas.openxmlformats.org/wordprocessingml/2006/main" xmlns:w14="http://schemas.microsoft.com/office/word/2010/wordml" xmlns:w15="http://schemas.microsoft.com/office/word/2012/wordml" xmlns:w16cid="http://schemas.microsoft.com/office/word/2016/wordml/cid" xmlns:w16se="http://schemas.microsoft.com/office/word/2015/wordml/symex" xmlns:sl="http://schemas.openxmlformats.org/schemaLibrary/2006/main" mc:Ignorable="w14 w15 w16se w16cid">
   <w:view w:val="normal"/>
   <w:defaultTabStop w:val="720"/>
   <w:characterSpacingControl w:val="doNotCompress"/>
@@ -7309,6 +9070,7 @@
     <w:rsid w:val="0004099F"/>
     <w:rsid w:val="00280F6B"/>
     <w:rsid w:val="00295908"/>
+    <w:rsid w:val="00A52045"/>
     <w:rsid w:val="00BD0340"/>
   </w:rsids>
   <m:mathPr>
@@ -7333,7 +9095,7 @@
 </file>
 
 <file path=word/glossary/styles.xml><?xml version="1.0" encoding="utf-8"?>
-<w:styles xmlns:mc="http://schemas.openxmlformats.org/markup-compatibility/2006" xmlns:r="http://schemas.openxmlformats.org/officeDocument/2006/relationships" xmlns:w="http://schemas.openxmlformats.org/wordprocessingml/2006/main" xmlns:w14="http://schemas.microsoft.com/office/word/2010/wordml" xmlns:w15="http://schemas.microsoft.com/office/word/2012/wordml" xmlns:w16cex="http://schemas.microsoft.com/office/word/2018/wordml/cex" xmlns:w16cid="http://schemas.microsoft.com/office/word/2016/wordml/cid" xmlns:w16="http://schemas.microsoft.com/office/word/2018/wordml" xmlns:w16se="http://schemas.microsoft.com/office/word/2015/wordml/symex" mc:Ignorable="w14 w15 w16se w16cid w16 w16cex">
+<w:styles xmlns:mc="http://schemas.openxmlformats.org/markup-compatibility/2006" xmlns:r="http://schemas.openxmlformats.org/officeDocument/2006/relationships" xmlns:w="http://schemas.openxmlformats.org/wordprocessingml/2006/main" xmlns:w14="http://schemas.microsoft.com/office/word/2010/wordml" xmlns:w15="http://schemas.microsoft.com/office/word/2012/wordml" xmlns:w16cid="http://schemas.microsoft.com/office/word/2016/wordml/cid" xmlns:w16se="http://schemas.microsoft.com/office/word/2015/wordml/symex" mc:Ignorable="w14 w15 w16se w16cid">
   <w:docDefaults>
     <w:rPrDefault>
       <w:rPr>
@@ -7455,6 +9217,7 @@
     <w:lsdException w:name="HTML Sample" w:semiHidden="1" w:unhideWhenUsed="1"/>
     <w:lsdException w:name="HTML Typewriter" w:semiHidden="1" w:unhideWhenUsed="1"/>
     <w:lsdException w:name="HTML Variable" w:semiHidden="1" w:unhideWhenUsed="1"/>
+    <w:lsdException w:name="Normal Table" w:semiHidden="1" w:unhideWhenUsed="1"/>
     <w:lsdException w:name="annotation subject" w:semiHidden="1" w:unhideWhenUsed="1"/>
     <w:lsdException w:name="No List" w:semiHidden="1" w:unhideWhenUsed="1"/>
     <w:lsdException w:name="Outline List 1" w:semiHidden="1" w:unhideWhenUsed="1"/>
@@ -7497,8 +9260,11 @@
     <w:lsdException w:name="Table Contemporary" w:semiHidden="1" w:unhideWhenUsed="1"/>
     <w:lsdException w:name="Table Elegant" w:semiHidden="1" w:unhideWhenUsed="1"/>
     <w:lsdException w:name="Table Professional" w:semiHidden="1" w:unhideWhenUsed="1"/>
+    <w:lsdException w:name="Table Subtle 1" w:semiHidden="1" w:unhideWhenUsed="1"/>
     <w:lsdException w:name="Table Subtle 2" w:semiHidden="1" w:unhideWhenUsed="1"/>
     <w:lsdException w:name="Table Web 1" w:semiHidden="1" w:unhideWhenUsed="1"/>
+    <w:lsdException w:name="Table Web 2" w:semiHidden="1" w:unhideWhenUsed="1"/>
+    <w:lsdException w:name="Table Web 3" w:semiHidden="1" w:unhideWhenUsed="1"/>
     <w:lsdException w:name="Balloon Text" w:semiHidden="1" w:unhideWhenUsed="1"/>
     <w:lsdException w:name="Table Grid" w:uiPriority="39"/>
     <w:lsdException w:name="Table Theme" w:semiHidden="1" w:unhideWhenUsed="1"/>
@@ -7908,7 +9674,7 @@
 </file>
 
 <file path=word/glossary/webSettings.xml><?xml version="1.0" encoding="utf-8"?>
-<w:webSettings xmlns:mc="http://schemas.openxmlformats.org/markup-compatibility/2006" xmlns:r="http://schemas.openxmlformats.org/officeDocument/2006/relationships" xmlns:w="http://schemas.openxmlformats.org/wordprocessingml/2006/main" xmlns:w14="http://schemas.microsoft.com/office/word/2010/wordml" xmlns:w15="http://schemas.microsoft.com/office/word/2012/wordml" xmlns:w16cex="http://schemas.microsoft.com/office/word/2018/wordml/cex" xmlns:w16cid="http://schemas.microsoft.com/office/word/2016/wordml/cid" xmlns:w16="http://schemas.microsoft.com/office/word/2018/wordml" xmlns:w16se="http://schemas.microsoft.com/office/word/2015/wordml/symex" mc:Ignorable="w14 w15 w16se w16cid w16 w16cex">
+<w:webSettings xmlns:mc="http://schemas.openxmlformats.org/markup-compatibility/2006" xmlns:r="http://schemas.openxmlformats.org/officeDocument/2006/relationships" xmlns:w="http://schemas.openxmlformats.org/wordprocessingml/2006/main" xmlns:w14="http://schemas.microsoft.com/office/word/2010/wordml" xmlns:w15="http://schemas.microsoft.com/office/word/2012/wordml" xmlns:w16cid="http://schemas.microsoft.com/office/word/2016/wordml/cid" xmlns:w16se="http://schemas.microsoft.com/office/word/2015/wordml/symex" mc:Ignorable="w14 w15 w16se w16cid">
   <w:optimizeForBrowser/>
   <w:allowPNG/>
 </w:webSettings>

</xml_diff>

<commit_message>
updating the report just minimal table and bonus need to be completed
</commit_message>
<xml_diff>
--- a/Compilers.docx
+++ b/Compilers.docx
@@ -38,24 +38,30 @@
         <w:rPr>
           <w:sz w:val="32"/>
           <w:szCs w:val="22"/>
+        </w:rPr>
+      </w:pPr>
+      <w:r>
+        <w:rPr>
+          <w:sz w:val="32"/>
+          <w:szCs w:val="22"/>
+        </w:rPr>
+        <w:t>28</w:t>
+      </w:r>
+      <w:r>
+        <w:rPr>
+          <w:sz w:val="32"/>
+          <w:szCs w:val="22"/>
+        </w:rPr>
+        <w:t>/3/2020</w:t>
+      </w:r>
+    </w:p>
+    <w:p/>
+    <w:p>
+      <w:pPr>
+        <w:rPr>
           <w:rtl/>
-          <w:lang w:bidi="ar-EG"/>
-        </w:rPr>
-      </w:pPr>
-      <w:r>
-        <w:rPr>
-          <w:sz w:val="32"/>
-          <w:szCs w:val="22"/>
-        </w:rPr>
-        <w:t>28</w:t>
-      </w:r>
-      <w:r>
-        <w:rPr>
-          <w:sz w:val="32"/>
-          <w:szCs w:val="22"/>
-        </w:rPr>
-        <w:t>/3/2020</w:t>
-      </w:r>
+        </w:rPr>
+      </w:pPr>
     </w:p>
     <w:p>
       <w:pPr>
@@ -325,15 +331,13 @@
         </w:rPr>
         <w:t xml:space="preserve">Set of </w:t>
       </w:r>
-      <w:proofErr w:type="gramStart"/>
       <w:r>
         <w:rPr>
           <w:sz w:val="22"/>
           <w:szCs w:val="22"/>
         </w:rPr>
-        <w:t>pointer</w:t>
-      </w:r>
-      <w:proofErr w:type="gramEnd"/>
+        <w:t>pointers</w:t>
+      </w:r>
       <w:r>
         <w:rPr>
           <w:sz w:val="22"/>
@@ -344,6 +348,62 @@
     </w:p>
     <w:p>
       <w:pPr>
+        <w:pStyle w:val="ListBullet"/>
+        <w:numPr>
+          <w:ilvl w:val="0"/>
+          <w:numId w:val="0"/>
+        </w:numPr>
+        <w:ind w:left="432" w:hanging="288"/>
+        <w:rPr>
+          <w:sz w:val="22"/>
+          <w:szCs w:val="22"/>
+        </w:rPr>
+      </w:pPr>
+    </w:p>
+    <w:p>
+      <w:pPr>
+        <w:pStyle w:val="ListBullet"/>
+        <w:numPr>
+          <w:ilvl w:val="0"/>
+          <w:numId w:val="0"/>
+        </w:numPr>
+        <w:ind w:left="432" w:hanging="288"/>
+        <w:rPr>
+          <w:sz w:val="22"/>
+          <w:szCs w:val="22"/>
+        </w:rPr>
+      </w:pPr>
+    </w:p>
+    <w:p>
+      <w:pPr>
+        <w:pStyle w:val="ListBullet"/>
+        <w:numPr>
+          <w:ilvl w:val="0"/>
+          <w:numId w:val="0"/>
+        </w:numPr>
+        <w:ind w:left="432" w:hanging="288"/>
+        <w:rPr>
+          <w:sz w:val="22"/>
+          <w:szCs w:val="22"/>
+        </w:rPr>
+      </w:pPr>
+    </w:p>
+    <w:p>
+      <w:pPr>
+        <w:pStyle w:val="ListBullet"/>
+        <w:numPr>
+          <w:ilvl w:val="0"/>
+          <w:numId w:val="0"/>
+        </w:numPr>
+        <w:ind w:left="432" w:hanging="288"/>
+        <w:rPr>
+          <w:sz w:val="22"/>
+          <w:szCs w:val="22"/>
+        </w:rPr>
+      </w:pPr>
+    </w:p>
+    <w:p>
+      <w:pPr>
         <w:pStyle w:val="Heading2"/>
         <w:rPr>
           <w:sz w:val="32"/>
@@ -355,6 +415,7 @@
           <w:sz w:val="32"/>
           <w:szCs w:val="22"/>
         </w:rPr>
+        <w:lastRenderedPageBreak/>
         <w:t>DFA</w:t>
       </w:r>
     </w:p>
@@ -405,7 +466,6 @@
           <w:sz w:val="22"/>
           <w:szCs w:val="22"/>
         </w:rPr>
-        <w:lastRenderedPageBreak/>
         <w:t>A map its key is pointer on the DFA state and its value is another map, this map of key character “the input symbol” and the value is a pointer to a node “2</w:t>
       </w:r>
       <w:r>
@@ -451,23 +511,7 @@
           <w:sz w:val="32"/>
           <w:szCs w:val="22"/>
         </w:rPr>
-        <w:t xml:space="preserve">We defined the following helping </w:t>
-      </w:r>
-      <w:proofErr w:type="spellStart"/>
-      <w:r>
-        <w:rPr>
-          <w:sz w:val="32"/>
-          <w:szCs w:val="22"/>
-        </w:rPr>
-        <w:t>enums</w:t>
-      </w:r>
-      <w:proofErr w:type="spellEnd"/>
-      <w:r>
-        <w:rPr>
-          <w:sz w:val="32"/>
-          <w:szCs w:val="22"/>
-        </w:rPr>
-        <w:t>:</w:t>
+        <w:t>We defined the following helping enums:</w:t>
       </w:r>
     </w:p>
     <w:p>
@@ -506,7 +550,6 @@
           <w:lang w:eastAsia="en-US"/>
         </w:rPr>
       </w:pPr>
-      <w:proofErr w:type="spellStart"/>
       <w:r>
         <w:rPr>
           <w:rFonts w:ascii="Consolas" w:eastAsia="Times New Roman" w:hAnsi="Consolas" w:cs="Courier New"/>
@@ -517,7 +560,6 @@
         </w:rPr>
         <w:t>LexicalType</w:t>
       </w:r>
-      <w:proofErr w:type="spellEnd"/>
       <w:r>
         <w:rPr>
           <w:rFonts w:ascii="Consolas" w:eastAsia="Times New Roman" w:hAnsi="Consolas" w:cs="Courier New"/>
@@ -528,7 +570,6 @@
         </w:rPr>
         <w:t xml:space="preserve">: </w:t>
       </w:r>
-      <w:proofErr w:type="spellStart"/>
       <w:r>
         <w:rPr>
           <w:rFonts w:ascii="Consolas" w:eastAsia="Times New Roman" w:hAnsi="Consolas" w:cs="Courier New"/>
@@ -543,7 +584,6 @@
         </w:rPr>
         <w:t>RegularExpression</w:t>
       </w:r>
-      <w:proofErr w:type="spellEnd"/>
       <w:r>
         <w:rPr>
           <w:rFonts w:ascii="Consolas" w:eastAsia="Times New Roman" w:hAnsi="Consolas" w:cs="Courier New"/>
@@ -578,7 +618,6 @@
         </w:rPr>
         <w:t xml:space="preserve">, </w:t>
       </w:r>
-      <w:proofErr w:type="gramStart"/>
       <w:r>
         <w:rPr>
           <w:rFonts w:ascii="Consolas" w:eastAsia="Times New Roman" w:hAnsi="Consolas" w:cs="Courier New"/>
@@ -591,7 +630,7 @@
           <w:szCs w:val="20"/>
           <w:lang w:eastAsia="en-US"/>
         </w:rPr>
-        <w:t xml:space="preserve">Punctuation </w:t>
+        <w:t>Punctuation,</w:t>
       </w:r>
       <w:r>
         <w:rPr>
@@ -601,20 +640,8 @@
           <w:szCs w:val="20"/>
           <w:lang w:eastAsia="en-US"/>
         </w:rPr>
-        <w:t>,</w:t>
-      </w:r>
-      <w:proofErr w:type="gramEnd"/>
-      <w:r>
-        <w:rPr>
-          <w:rFonts w:ascii="Consolas" w:eastAsia="Times New Roman" w:hAnsi="Consolas" w:cs="Courier New"/>
-          <w:color w:val="000000"/>
-          <w:sz w:val="20"/>
-          <w:szCs w:val="20"/>
-          <w:lang w:eastAsia="en-US"/>
-        </w:rPr>
         <w:t xml:space="preserve"> </w:t>
       </w:r>
-      <w:proofErr w:type="spellStart"/>
       <w:r>
         <w:rPr>
           <w:rFonts w:ascii="Consolas" w:eastAsia="Times New Roman" w:hAnsi="Consolas" w:cs="Courier New"/>
@@ -629,7 +656,6 @@
         </w:rPr>
         <w:t>RegularDefinition</w:t>
       </w:r>
-      <w:proofErr w:type="spellEnd"/>
       <w:r>
         <w:rPr>
           <w:rFonts w:ascii="Consolas" w:eastAsia="Times New Roman" w:hAnsi="Consolas" w:cs="Courier New"/>
@@ -677,7 +703,6 @@
           <w:lang w:eastAsia="en-US"/>
         </w:rPr>
       </w:pPr>
-      <w:proofErr w:type="spellStart"/>
       <w:r>
         <w:rPr>
           <w:rFonts w:ascii="Consolas" w:eastAsia="Times New Roman" w:hAnsi="Consolas" w:cs="Courier New"/>
@@ -688,7 +713,6 @@
         </w:rPr>
         <w:t>LexicalTermType</w:t>
       </w:r>
-      <w:proofErr w:type="spellEnd"/>
       <w:r>
         <w:rPr>
           <w:rFonts w:ascii="Consolas" w:eastAsia="Times New Roman" w:hAnsi="Consolas" w:cs="Courier New"/>
@@ -723,7 +747,6 @@
         </w:rPr>
         <w:t xml:space="preserve">, </w:t>
       </w:r>
-      <w:proofErr w:type="spellStart"/>
       <w:r>
         <w:rPr>
           <w:rFonts w:ascii="Consolas" w:eastAsia="Times New Roman" w:hAnsi="Consolas" w:cs="Courier New"/>
@@ -738,7 +761,6 @@
         </w:rPr>
         <w:t>CharGroup</w:t>
       </w:r>
-      <w:proofErr w:type="spellEnd"/>
       <w:r>
         <w:rPr>
           <w:rFonts w:ascii="Consolas" w:eastAsia="Times New Roman" w:hAnsi="Consolas" w:cs="Courier New"/>
@@ -1508,7 +1530,6 @@
               </w:rPr>
               <w:t xml:space="preserve">Read the Lexical Rules from the file and parsing them using </w:t>
             </w:r>
-            <w:proofErr w:type="spellStart"/>
             <w:r>
               <w:rPr>
                 <w:b/>
@@ -1520,7 +1541,6 @@
               </w:rPr>
               <w:t>ReadLexicalRulesFile</w:t>
             </w:r>
-            <w:proofErr w:type="spellEnd"/>
             <w:r>
               <w:rPr>
                 <w:b/>
@@ -1577,7 +1597,6 @@
               </w:rPr>
               <w:t xml:space="preserve"> using </w:t>
             </w:r>
-            <w:proofErr w:type="spellStart"/>
             <w:r>
               <w:rPr>
                 <w:b/>
@@ -1598,33 +1617,14 @@
                 <w:szCs w:val="32"/>
                 <w:u w:val="single"/>
               </w:rPr>
-              <w:t>r</w:t>
-            </w:r>
-            <w:proofErr w:type="spellEnd"/>
-            <w:r>
-              <w:rPr>
-                <w:b/>
-                <w:bCs/>
-                <w:color w:val="7030A0"/>
-                <w:sz w:val="22"/>
-                <w:szCs w:val="32"/>
-                <w:u w:val="single"/>
-              </w:rPr>
-              <w:t xml:space="preserve"> </w:t>
-            </w:r>
-            <w:r>
-              <w:rPr>
-                <w:sz w:val="20"/>
-                <w:szCs w:val="22"/>
-              </w:rPr>
-              <w:t>class</w:t>
-            </w:r>
-            <w:r>
-              <w:rPr>
-                <w:sz w:val="20"/>
-                <w:szCs w:val="22"/>
-              </w:rPr>
-              <w:t>.</w:t>
+              <w:t xml:space="preserve">r </w:t>
+            </w:r>
+            <w:r>
+              <w:rPr>
+                <w:sz w:val="20"/>
+                <w:szCs w:val="22"/>
+              </w:rPr>
+              <w:t>class.</w:t>
             </w:r>
           </w:p>
           <w:p>
@@ -1649,21 +1649,7 @@
                 <w:sz w:val="20"/>
                 <w:szCs w:val="22"/>
               </w:rPr>
-              <w:t xml:space="preserve">Build the NFA for each Postfix </w:t>
-            </w:r>
-            <w:r>
-              <w:rPr>
-                <w:sz w:val="20"/>
-                <w:szCs w:val="22"/>
-              </w:rPr>
-              <w:t>Lexical Rule</w:t>
-            </w:r>
-            <w:r>
-              <w:rPr>
-                <w:sz w:val="20"/>
-                <w:szCs w:val="22"/>
-              </w:rPr>
-              <w:t xml:space="preserve"> using </w:t>
+              <w:t xml:space="preserve">Build the NFA for each Postfix Lexical Rule using </w:t>
             </w:r>
             <w:r>
               <w:rPr>
@@ -1717,21 +1703,7 @@
                 <w:sz w:val="20"/>
                 <w:szCs w:val="22"/>
               </w:rPr>
-              <w:t xml:space="preserve">This class applies the </w:t>
-            </w:r>
-            <w:r>
-              <w:rPr>
-                <w:sz w:val="20"/>
-                <w:szCs w:val="22"/>
-              </w:rPr>
-              <w:t>Thompson’s construction algorithm</w:t>
-            </w:r>
-            <w:r>
-              <w:rPr>
-                <w:sz w:val="20"/>
-                <w:szCs w:val="22"/>
-              </w:rPr>
-              <w:t xml:space="preserve"> Rules such as</w:t>
+              <w:t>This class applies the Thompson’s construction algorithm Rules such as</w:t>
             </w:r>
           </w:p>
           <w:p>
@@ -1752,6 +1724,7 @@
               <w:rPr>
                 <w:b/>
                 <w:bCs/>
+                <w:noProof/>
                 <w:color w:val="7030A0"/>
                 <w:sz w:val="22"/>
                 <w:szCs w:val="32"/>
@@ -1794,28 +1767,9 @@
               </w:drawing>
             </w:r>
           </w:p>
-          <w:p>
-            <w:pPr>
-              <w:pStyle w:val="TipText"/>
-              <w:ind w:left="720"/>
-              <w:cnfStyle w:val="000000000000" w:firstRow="0" w:lastRow="0" w:firstColumn="0" w:lastColumn="0" w:oddVBand="0" w:evenVBand="0" w:oddHBand="0" w:evenHBand="0" w:firstRowFirstColumn="0" w:firstRowLastColumn="0" w:lastRowFirstColumn="0" w:lastRowLastColumn="0"/>
-              <w:rPr>
-                <w:sz w:val="20"/>
-                <w:szCs w:val="22"/>
-              </w:rPr>
-            </w:pPr>
-          </w:p>
         </w:tc>
       </w:tr>
     </w:tbl>
-    <w:p>
-      <w:pPr>
-        <w:rPr>
-          <w:sz w:val="22"/>
-          <w:szCs w:val="22"/>
-        </w:rPr>
-      </w:pPr>
-    </w:p>
     <w:p>
       <w:pPr>
         <w:rPr>
@@ -2718,15 +2672,7 @@
                 <w:szCs w:val="22"/>
               </w:rPr>
               <w:br/>
-              <w:t xml:space="preserve">        </w:t>
-            </w:r>
-            <w:proofErr w:type="spellStart"/>
-            <w:r>
-              <w:rPr>
-                <w:sz w:val="20"/>
-                <w:szCs w:val="22"/>
-              </w:rPr>
-              <w:t>D</w:t>
+              <w:t xml:space="preserve">        D</w:t>
             </w:r>
             <w:r>
               <w:rPr>
@@ -2747,15 +2693,7 @@
                 <w:sz w:val="20"/>
                 <w:szCs w:val="22"/>
               </w:rPr>
-              <w:t>able</w:t>
-            </w:r>
-            <w:proofErr w:type="spellEnd"/>
-            <w:r>
-              <w:rPr>
-                <w:sz w:val="20"/>
-                <w:szCs w:val="22"/>
-              </w:rPr>
-              <w:t>[DFA state, c] = u;</w:t>
+              <w:t>able[DFA state, c] = u;</w:t>
             </w:r>
             <w:r>
               <w:rPr>
@@ -2858,23 +2796,7 @@
                 <w:szCs w:val="22"/>
               </w:rPr>
               <w:br/>
-              <w:t xml:space="preserve">So while building </w:t>
-            </w:r>
-            <w:proofErr w:type="spellStart"/>
-            <w:r>
-              <w:rPr>
-                <w:sz w:val="20"/>
-                <w:szCs w:val="22"/>
-              </w:rPr>
-              <w:t>D_table</w:t>
-            </w:r>
-            <w:proofErr w:type="spellEnd"/>
-            <w:r>
-              <w:rPr>
-                <w:sz w:val="20"/>
-                <w:szCs w:val="22"/>
-              </w:rPr>
-              <w:t>, DFA graph is being built to.</w:t>
+              <w:t>So while building D_table, DFA graph is being built to.</w:t>
             </w:r>
             <w:r>
               <w:rPr>
@@ -2919,17 +2841,17 @@
         <w:tblDescription w:val="Layout table"/>
       </w:tblPr>
       <w:tblGrid>
-        <w:gridCol w:w="213"/>
-        <w:gridCol w:w="9147"/>
+        <w:gridCol w:w="577"/>
+        <w:gridCol w:w="8783"/>
       </w:tblGrid>
       <w:tr>
         <w:tc>
           <w:tcPr>
-            <w:cnfStyle w:val="001000000000" w:firstRow="0" w:lastRow="0" w:firstColumn="1" w:lastColumn="0" w:oddVBand="0" w:evenVBand="0" w:oddHBand="0" w:evenHBand="0" w:firstRowFirstColumn="0" w:firstRowLastColumn="0" w:lastRowFirstColumn="0" w:lastRowLastColumn="0"/>
             <w:tcW w:w="308" w:type="pct"/>
           </w:tcPr>
           <w:p>
             <w:pPr>
+              <w:cnfStyle w:val="001000000000" w:firstRow="0" w:lastRow="0" w:firstColumn="1" w:lastColumn="0" w:oddVBand="0" w:evenVBand="0" w:oddHBand="0" w:evenHBand="0" w:firstRowFirstColumn="0" w:firstRowLastColumn="0" w:lastRowFirstColumn="0" w:lastRowLastColumn="0"/>
               <w:rPr>
                 <w:sz w:val="22"/>
                 <w:szCs w:val="22"/>
@@ -3461,7 +3383,6 @@
           <w:p>
             <w:pPr>
               <w:pStyle w:val="TipText"/>
-              <w:cnfStyle w:val="000000000000" w:firstRow="0" w:lastRow="0" w:firstColumn="0" w:lastColumn="0" w:oddVBand="0" w:evenVBand="0" w:oddHBand="0" w:evenHBand="0" w:firstRowFirstColumn="0" w:firstRowLastColumn="0" w:lastRowFirstColumn="0" w:lastRowLastColumn="0"/>
               <w:rPr>
                 <w:sz w:val="20"/>
                 <w:szCs w:val="22"/>
@@ -3478,7 +3399,6 @@
           <w:p>
             <w:pPr>
               <w:pStyle w:val="TipText"/>
-              <w:cnfStyle w:val="000000000000" w:firstRow="0" w:lastRow="0" w:firstColumn="0" w:lastColumn="0" w:oddVBand="0" w:evenVBand="0" w:oddHBand="0" w:evenHBand="0" w:firstRowFirstColumn="0" w:firstRowLastColumn="0" w:lastRowFirstColumn="0" w:lastRowLastColumn="0"/>
               <w:rPr>
                 <w:sz w:val="20"/>
                 <w:szCs w:val="22"/>
@@ -3499,36 +3419,17 @@
                 <w:ilvl w:val="0"/>
                 <w:numId w:val="20"/>
               </w:numPr>
-              <w:cnfStyle w:val="000000000000" w:firstRow="0" w:lastRow="0" w:firstColumn="0" w:lastColumn="0" w:oddVBand="0" w:evenVBand="0" w:oddHBand="0" w:evenHBand="0" w:firstRowFirstColumn="0" w:firstRowLastColumn="0" w:lastRowFirstColumn="0" w:lastRowLastColumn="0"/>
               <w:rPr>
                 <w:sz w:val="20"/>
                 <w:szCs w:val="22"/>
               </w:rPr>
             </w:pPr>
-            <w:proofErr w:type="spellStart"/>
-            <w:proofErr w:type="gramStart"/>
-            <w:r>
-              <w:rPr>
-                <w:sz w:val="20"/>
-                <w:szCs w:val="22"/>
-              </w:rPr>
-              <w:t>DFAMinimize</w:t>
-            </w:r>
-            <w:proofErr w:type="spellEnd"/>
-            <w:r>
-              <w:rPr>
-                <w:sz w:val="20"/>
-                <w:szCs w:val="22"/>
-              </w:rPr>
-              <w:t>(</w:t>
-            </w:r>
-            <w:proofErr w:type="gramEnd"/>
-            <w:r>
-              <w:rPr>
-                <w:sz w:val="20"/>
-                <w:szCs w:val="22"/>
-              </w:rPr>
-              <w:t xml:space="preserve">): </w:t>
+            <w:r>
+              <w:rPr>
+                <w:sz w:val="20"/>
+                <w:szCs w:val="22"/>
+              </w:rPr>
+              <w:t xml:space="preserve">DFAMinimize(): </w:t>
             </w:r>
           </w:p>
           <w:p>
@@ -3539,7 +3440,6 @@
                 <w:numId w:val="23"/>
               </w:numPr>
               <w:ind w:left="2220"/>
-              <w:cnfStyle w:val="000000000000" w:firstRow="0" w:lastRow="0" w:firstColumn="0" w:lastColumn="0" w:oddVBand="0" w:evenVBand="0" w:oddHBand="0" w:evenHBand="0" w:firstRowFirstColumn="0" w:firstRowLastColumn="0" w:lastRowFirstColumn="0" w:lastRowLastColumn="0"/>
               <w:rPr>
                 <w:sz w:val="20"/>
                 <w:szCs w:val="22"/>
@@ -3561,7 +3461,6 @@
                 <w:numId w:val="23"/>
               </w:numPr>
               <w:ind w:left="2220"/>
-              <w:cnfStyle w:val="000000000000" w:firstRow="0" w:lastRow="0" w:firstColumn="0" w:lastColumn="0" w:oddVBand="0" w:evenVBand="0" w:oddHBand="0" w:evenHBand="0" w:firstRowFirstColumn="0" w:firstRowLastColumn="0" w:lastRowFirstColumn="0" w:lastRowLastColumn="0"/>
               <w:rPr>
                 <w:sz w:val="20"/>
                 <w:szCs w:val="22"/>
@@ -3583,7 +3482,6 @@
                 <w:numId w:val="23"/>
               </w:numPr>
               <w:ind w:left="2220"/>
-              <w:cnfStyle w:val="000000000000" w:firstRow="0" w:lastRow="0" w:firstColumn="0" w:lastColumn="0" w:oddVBand="0" w:evenVBand="0" w:oddHBand="0" w:evenHBand="0" w:firstRowFirstColumn="0" w:firstRowLastColumn="0" w:lastRowFirstColumn="0" w:lastRowLastColumn="0"/>
               <w:rPr>
                 <w:sz w:val="20"/>
                 <w:szCs w:val="22"/>
@@ -3591,47 +3489,22 @@
             </w:pPr>
             <w:r>
               <w:rPr>
-                <w:sz w:val="20"/>
-                <w:szCs w:val="22"/>
-              </w:rPr>
-              <w:t>Put the final and non-final into vector of vectors of nodes</w:t>
-            </w:r>
-            <w:r>
-              <w:rPr>
-                <w:sz w:val="20"/>
-                <w:szCs w:val="22"/>
-              </w:rPr>
-              <w:t xml:space="preserve"> (partitions) </w:t>
-            </w:r>
-            <w:r>
-              <w:rPr>
-                <w:sz w:val="20"/>
-                <w:szCs w:val="22"/>
-              </w:rPr>
-              <w:t>then send them to Minimize function.</w:t>
-            </w:r>
-          </w:p>
-          <w:p>
-            <w:pPr>
-              <w:pStyle w:val="TipText"/>
-              <w:jc w:val="center"/>
-              <w:cnfStyle w:val="000000000000" w:firstRow="0" w:lastRow="0" w:firstColumn="0" w:lastColumn="0" w:oddVBand="0" w:evenVBand="0" w:oddHBand="0" w:evenHBand="0" w:firstRowFirstColumn="0" w:firstRowLastColumn="0" w:lastRowFirstColumn="0" w:lastRowLastColumn="0"/>
-              <w:rPr>
-                <w:sz w:val="20"/>
-                <w:szCs w:val="22"/>
-              </w:rPr>
-            </w:pPr>
-            <w:r>
-              <w:rPr>
                 <w:noProof/>
                 <w:sz w:val="20"/>
                 <w:szCs w:val="22"/>
               </w:rPr>
-              <w:lastRenderedPageBreak/>
               <w:drawing>
-                <wp:inline distT="0" distB="0" distL="0" distR="0" wp14:anchorId="34050578" wp14:editId="3D646EFF">
-                  <wp:extent cx="3886200" cy="3998518"/>
-                  <wp:effectExtent l="0" t="0" r="0" b="2540"/>
+                <wp:anchor distT="0" distB="0" distL="114300" distR="114300" simplePos="0" relativeHeight="251661312" behindDoc="0" locked="0" layoutInCell="1" allowOverlap="1" wp14:anchorId="34050578" wp14:editId="4E7F7599">
+                  <wp:simplePos x="0" y="0"/>
+                  <wp:positionH relativeFrom="column">
+                    <wp:posOffset>440055</wp:posOffset>
+                  </wp:positionH>
+                  <wp:positionV relativeFrom="paragraph">
+                    <wp:posOffset>393065</wp:posOffset>
+                  </wp:positionV>
+                  <wp:extent cx="4842510" cy="3879215"/>
+                  <wp:effectExtent l="0" t="0" r="0" b="6985"/>
+                  <wp:wrapSquare wrapText="bothSides"/>
                   <wp:docPr id="3" name="Picture 3"/>
                   <wp:cNvGraphicFramePr>
                     <a:graphicFrameLocks xmlns:a="http://schemas.openxmlformats.org/drawingml/2006/main" noChangeAspect="1"/>
@@ -3644,7 +3517,13 @@
                           <pic:cNvPicPr/>
                         </pic:nvPicPr>
                         <pic:blipFill>
-                          <a:blip r:embed="rId10"/>
+                          <a:blip r:embed="rId10">
+                            <a:extLst>
+                              <a:ext uri="{28A0092B-C50C-407E-A947-70E740481C1C}">
+                                <a14:useLocalDpi xmlns:a14="http://schemas.microsoft.com/office/drawing/2010/main" val="0"/>
+                              </a:ext>
+                            </a:extLst>
+                          </a:blip>
                           <a:stretch>
                             <a:fillRect/>
                           </a:stretch>
@@ -3652,7 +3531,7 @@
                         <pic:spPr>
                           <a:xfrm>
                             <a:off x="0" y="0"/>
-                            <a:ext cx="3910071" cy="4023078"/>
+                            <a:ext cx="4842510" cy="3879215"/>
                           </a:xfrm>
                           <a:prstGeom prst="rect">
                             <a:avLst/>
@@ -3661,9 +3540,46 @@
                       </pic:pic>
                     </a:graphicData>
                   </a:graphic>
-                </wp:inline>
+                  <wp14:sizeRelH relativeFrom="margin">
+                    <wp14:pctWidth>0</wp14:pctWidth>
+                  </wp14:sizeRelH>
+                  <wp14:sizeRelV relativeFrom="margin">
+                    <wp14:pctHeight>0</wp14:pctHeight>
+                  </wp14:sizeRelV>
+                </wp:anchor>
               </w:drawing>
             </w:r>
+            <w:r>
+              <w:rPr>
+                <w:sz w:val="20"/>
+                <w:szCs w:val="22"/>
+              </w:rPr>
+              <w:t>Put the final and non-final into vector of vectors of nodes</w:t>
+            </w:r>
+            <w:r>
+              <w:rPr>
+                <w:sz w:val="20"/>
+                <w:szCs w:val="22"/>
+              </w:rPr>
+              <w:t xml:space="preserve"> (partitions) </w:t>
+            </w:r>
+            <w:r>
+              <w:rPr>
+                <w:sz w:val="20"/>
+                <w:szCs w:val="22"/>
+              </w:rPr>
+              <w:t>then send them to Minimize function.</w:t>
+            </w:r>
+          </w:p>
+          <w:p>
+            <w:pPr>
+              <w:pStyle w:val="TipText"/>
+              <w:jc w:val="center"/>
+              <w:rPr>
+                <w:sz w:val="20"/>
+                <w:szCs w:val="22"/>
+              </w:rPr>
+            </w:pPr>
           </w:p>
           <w:p>
             <w:pPr>
@@ -3672,27 +3588,18 @@
                 <w:ilvl w:val="0"/>
                 <w:numId w:val="20"/>
               </w:numPr>
-              <w:cnfStyle w:val="000000000000" w:firstRow="0" w:lastRow="0" w:firstColumn="0" w:lastColumn="0" w:oddVBand="0" w:evenVBand="0" w:oddHBand="0" w:evenHBand="0" w:firstRowFirstColumn="0" w:firstRowLastColumn="0" w:lastRowFirstColumn="0" w:lastRowLastColumn="0"/>
               <w:rPr>
                 <w:sz w:val="20"/>
                 <w:szCs w:val="22"/>
               </w:rPr>
             </w:pPr>
-            <w:proofErr w:type="gramStart"/>
-            <w:r>
-              <w:rPr>
-                <w:sz w:val="20"/>
-                <w:szCs w:val="22"/>
-              </w:rPr>
-              <w:t>Minimize(</w:t>
-            </w:r>
-            <w:proofErr w:type="gramEnd"/>
-            <w:r>
-              <w:rPr>
-                <w:sz w:val="20"/>
-                <w:szCs w:val="22"/>
-              </w:rPr>
-              <w:t xml:space="preserve">): </w:t>
+            <w:r>
+              <w:rPr>
+                <w:sz w:val="20"/>
+                <w:szCs w:val="22"/>
+              </w:rPr>
+              <w:lastRenderedPageBreak/>
+              <w:t xml:space="preserve">Minimize(): </w:t>
             </w:r>
           </w:p>
           <w:p>
@@ -3703,7 +3610,6 @@
                 <w:numId w:val="22"/>
               </w:numPr>
               <w:ind w:left="1950"/>
-              <w:cnfStyle w:val="000000000000" w:firstRow="0" w:lastRow="0" w:firstColumn="0" w:lastColumn="0" w:oddVBand="0" w:evenVBand="0" w:oddHBand="0" w:evenHBand="0" w:firstRowFirstColumn="0" w:firstRowLastColumn="0" w:lastRowFirstColumn="0" w:lastRowLastColumn="0"/>
               <w:rPr>
                 <w:sz w:val="20"/>
                 <w:szCs w:val="22"/>
@@ -3725,7 +3631,6 @@
                 <w:numId w:val="22"/>
               </w:numPr>
               <w:ind w:left="1950"/>
-              <w:cnfStyle w:val="000000000000" w:firstRow="0" w:lastRow="0" w:firstColumn="0" w:lastColumn="0" w:oddVBand="0" w:evenVBand="0" w:oddHBand="0" w:evenHBand="0" w:firstRowFirstColumn="0" w:firstRowLastColumn="0" w:lastRowFirstColumn="0" w:lastRowLastColumn="0"/>
               <w:rPr>
                 <w:sz w:val="20"/>
                 <w:szCs w:val="22"/>
@@ -3736,55 +3641,7 @@
                 <w:sz w:val="20"/>
                 <w:szCs w:val="22"/>
               </w:rPr>
-              <w:t>Uses three sub functions (</w:t>
-            </w:r>
-            <w:proofErr w:type="spellStart"/>
-            <w:r>
-              <w:rPr>
-                <w:sz w:val="20"/>
-                <w:szCs w:val="22"/>
-              </w:rPr>
-              <w:t>containState</w:t>
-            </w:r>
-            <w:proofErr w:type="spellEnd"/>
-            <w:r>
-              <w:rPr>
-                <w:sz w:val="20"/>
-                <w:szCs w:val="22"/>
-              </w:rPr>
-              <w:t xml:space="preserve">, </w:t>
-            </w:r>
-            <w:proofErr w:type="spellStart"/>
-            <w:r>
-              <w:rPr>
-                <w:sz w:val="20"/>
-                <w:szCs w:val="22"/>
-              </w:rPr>
-              <w:t>areStatesUnique</w:t>
-            </w:r>
-            <w:proofErr w:type="spellEnd"/>
-            <w:r>
-              <w:rPr>
-                <w:sz w:val="20"/>
-                <w:szCs w:val="22"/>
-              </w:rPr>
-              <w:t xml:space="preserve">, and </w:t>
-            </w:r>
-            <w:proofErr w:type="spellStart"/>
-            <w:r>
-              <w:rPr>
-                <w:sz w:val="20"/>
-                <w:szCs w:val="22"/>
-              </w:rPr>
-              <w:t>updateTable</w:t>
-            </w:r>
-            <w:proofErr w:type="spellEnd"/>
-            <w:r>
-              <w:rPr>
-                <w:sz w:val="20"/>
-                <w:szCs w:val="22"/>
-              </w:rPr>
-              <w:t>).</w:t>
+              <w:t>Uses three sub functions (containState, areStatesUnique, and updateTable).</w:t>
             </w:r>
           </w:p>
           <w:p>
@@ -3795,7 +3652,6 @@
                 <w:numId w:val="22"/>
               </w:numPr>
               <w:ind w:left="1950"/>
-              <w:cnfStyle w:val="000000000000" w:firstRow="0" w:lastRow="0" w:firstColumn="0" w:lastColumn="0" w:oddVBand="0" w:evenVBand="0" w:oddHBand="0" w:evenHBand="0" w:firstRowFirstColumn="0" w:firstRowLastColumn="0" w:lastRowFirstColumn="0" w:lastRowLastColumn="0"/>
               <w:rPr>
                 <w:sz w:val="20"/>
                 <w:szCs w:val="22"/>
@@ -3817,7 +3673,6 @@
                 <w:numId w:val="22"/>
               </w:numPr>
               <w:ind w:left="1950"/>
-              <w:cnfStyle w:val="000000000000" w:firstRow="0" w:lastRow="0" w:firstColumn="0" w:lastColumn="0" w:oddVBand="0" w:evenVBand="0" w:oddHBand="0" w:evenHBand="0" w:firstRowFirstColumn="0" w:firstRowLastColumn="0" w:lastRowFirstColumn="0" w:lastRowLastColumn="0"/>
               <w:rPr>
                 <w:sz w:val="20"/>
                 <w:szCs w:val="22"/>
@@ -3828,23 +3683,7 @@
                 <w:sz w:val="20"/>
                 <w:szCs w:val="22"/>
               </w:rPr>
-              <w:t xml:space="preserve">Else, add thus state to the temporary then compares with the other states if they are unique. If they are unique, then add the second state to the temporary and after ending the loop send the temporary to subfunction </w:t>
-            </w:r>
-            <w:proofErr w:type="spellStart"/>
-            <w:r>
-              <w:rPr>
-                <w:sz w:val="20"/>
-                <w:szCs w:val="22"/>
-              </w:rPr>
-              <w:t>updateTable</w:t>
-            </w:r>
-            <w:proofErr w:type="spellEnd"/>
-            <w:r>
-              <w:rPr>
-                <w:sz w:val="20"/>
-                <w:szCs w:val="22"/>
-              </w:rPr>
-              <w:t>. If they are not unique, check again if they have the same next state under the same inputs.</w:t>
+              <w:t>Else, add thus state to the temporary then compares with the other states if they are unique. If they are unique, then add the second state to the temporary and after ending the loop send the temporary to subfunction updateTable. If they are not unique, check again if they have the same next state under the same inputs.</w:t>
             </w:r>
           </w:p>
           <w:p>
@@ -3855,7 +3694,6 @@
                 <w:numId w:val="22"/>
               </w:numPr>
               <w:ind w:left="1950"/>
-              <w:cnfStyle w:val="000000000000" w:firstRow="0" w:lastRow="0" w:firstColumn="0" w:lastColumn="0" w:oddVBand="0" w:evenVBand="0" w:oddHBand="0" w:evenHBand="0" w:firstRowFirstColumn="0" w:firstRowLastColumn="0" w:lastRowFirstColumn="0" w:lastRowLastColumn="0"/>
               <w:rPr>
                 <w:sz w:val="20"/>
                 <w:szCs w:val="22"/>
@@ -3863,40 +3701,22 @@
             </w:pPr>
             <w:r>
               <w:rPr>
-                <w:sz w:val="20"/>
-                <w:szCs w:val="22"/>
-              </w:rPr>
-              <w:t>Check if the partitions from the resulted updated table equal the partitions before updating</w:t>
-            </w:r>
-            <w:r>
-              <w:rPr>
-                <w:sz w:val="20"/>
-                <w:szCs w:val="22"/>
-              </w:rPr>
-              <w:t>. If yes, then return the result. Else, do recursion.</w:t>
-            </w:r>
-          </w:p>
-          <w:p>
-            <w:pPr>
-              <w:pStyle w:val="TipText"/>
-              <w:jc w:val="center"/>
-              <w:cnfStyle w:val="000000000000" w:firstRow="0" w:lastRow="0" w:firstColumn="0" w:lastColumn="0" w:oddVBand="0" w:evenVBand="0" w:oddHBand="0" w:evenHBand="0" w:firstRowFirstColumn="0" w:firstRowLastColumn="0" w:lastRowFirstColumn="0" w:lastRowLastColumn="0"/>
-              <w:rPr>
-                <w:sz w:val="20"/>
-                <w:szCs w:val="22"/>
-              </w:rPr>
-            </w:pPr>
-            <w:r>
-              <w:rPr>
                 <w:noProof/>
                 <w:sz w:val="20"/>
                 <w:szCs w:val="22"/>
               </w:rPr>
-              <w:lastRenderedPageBreak/>
               <w:drawing>
-                <wp:inline distT="0" distB="0" distL="0" distR="0" wp14:anchorId="011D907E" wp14:editId="16CAEB03">
-                  <wp:extent cx="5010150" cy="2545715"/>
-                  <wp:effectExtent l="0" t="0" r="0" b="6985"/>
+                <wp:anchor distT="0" distB="0" distL="114300" distR="114300" simplePos="0" relativeHeight="251662336" behindDoc="0" locked="0" layoutInCell="1" allowOverlap="1" wp14:anchorId="011D907E" wp14:editId="0B53ABA3">
+                  <wp:simplePos x="0" y="0"/>
+                  <wp:positionH relativeFrom="column">
+                    <wp:posOffset>208915</wp:posOffset>
+                  </wp:positionH>
+                  <wp:positionV relativeFrom="paragraph">
+                    <wp:posOffset>664633</wp:posOffset>
+                  </wp:positionV>
+                  <wp:extent cx="5181600" cy="3919855"/>
+                  <wp:effectExtent l="0" t="0" r="0" b="4445"/>
+                  <wp:wrapSquare wrapText="bothSides"/>
                   <wp:docPr id="4" name="Picture 4"/>
                   <wp:cNvGraphicFramePr>
                     <a:graphicFrameLocks xmlns:a="http://schemas.openxmlformats.org/drawingml/2006/main" noChangeAspect="1"/>
@@ -3909,14 +3729,20 @@
                           <pic:cNvPicPr/>
                         </pic:nvPicPr>
                         <pic:blipFill rotWithShape="1">
-                          <a:blip r:embed="rId11"/>
+                          <a:blip r:embed="rId11">
+                            <a:extLst>
+                              <a:ext uri="{28A0092B-C50C-407E-A947-70E740481C1C}">
+                                <a14:useLocalDpi xmlns:a14="http://schemas.microsoft.com/office/drawing/2010/main" val="0"/>
+                              </a:ext>
+                            </a:extLst>
+                          </a:blip>
                           <a:srcRect r="15705"/>
                           <a:stretch/>
                         </pic:blipFill>
                         <pic:spPr bwMode="auto">
                           <a:xfrm>
                             <a:off x="0" y="0"/>
-                            <a:ext cx="5010150" cy="2545715"/>
+                            <a:ext cx="5181600" cy="3919855"/>
                           </a:xfrm>
                           <a:prstGeom prst="rect">
                             <a:avLst/>
@@ -3933,29 +3759,67 @@
                       </pic:pic>
                     </a:graphicData>
                   </a:graphic>
-                </wp:inline>
+                  <wp14:sizeRelH relativeFrom="margin">
+                    <wp14:pctWidth>0</wp14:pctWidth>
+                  </wp14:sizeRelH>
+                  <wp14:sizeRelV relativeFrom="margin">
+                    <wp14:pctHeight>0</wp14:pctHeight>
+                  </wp14:sizeRelV>
+                </wp:anchor>
               </w:drawing>
+            </w:r>
+            <w:r>
+              <w:rPr>
+                <w:sz w:val="20"/>
+                <w:szCs w:val="22"/>
+              </w:rPr>
+              <w:t>Check if the partitions from the resulted updated table equal the partitions before updating</w:t>
+            </w:r>
+            <w:r>
+              <w:rPr>
+                <w:sz w:val="20"/>
+                <w:szCs w:val="22"/>
+              </w:rPr>
+              <w:t>. If yes, then return the result. Else, do recursion.</w:t>
             </w:r>
           </w:p>
           <w:p>
             <w:pPr>
               <w:pStyle w:val="TipText"/>
-              <w:cnfStyle w:val="000000000000" w:firstRow="0" w:lastRow="0" w:firstColumn="0" w:lastColumn="0" w:oddVBand="0" w:evenVBand="0" w:oddHBand="0" w:evenHBand="0" w:firstRowFirstColumn="0" w:firstRowLastColumn="0" w:lastRowFirstColumn="0" w:lastRowLastColumn="0"/>
+              <w:jc w:val="center"/>
               <w:rPr>
                 <w:sz w:val="20"/>
                 <w:szCs w:val="22"/>
               </w:rPr>
             </w:pPr>
+          </w:p>
+          <w:p>
+            <w:pPr>
+              <w:pStyle w:val="TipText"/>
+              <w:rPr>
+                <w:sz w:val="20"/>
+                <w:szCs w:val="22"/>
+              </w:rPr>
+            </w:pPr>
             <w:r>
               <w:rPr>
                 <w:noProof/>
                 <w:sz w:val="20"/>
                 <w:szCs w:val="22"/>
               </w:rPr>
+              <w:lastRenderedPageBreak/>
               <w:drawing>
-                <wp:inline distT="0" distB="0" distL="0" distR="0" wp14:anchorId="69F2DCAB" wp14:editId="0882CDE2">
-                  <wp:extent cx="5715000" cy="2943592"/>
-                  <wp:effectExtent l="0" t="0" r="0" b="9525"/>
+                <wp:anchor distT="0" distB="0" distL="114300" distR="114300" simplePos="0" relativeHeight="251663360" behindDoc="0" locked="0" layoutInCell="1" allowOverlap="1" wp14:anchorId="69F2DCAB" wp14:editId="25F7B049">
+                  <wp:simplePos x="0" y="0"/>
+                  <wp:positionH relativeFrom="column">
+                    <wp:posOffset>0</wp:posOffset>
+                  </wp:positionH>
+                  <wp:positionV relativeFrom="paragraph">
+                    <wp:posOffset>60325</wp:posOffset>
+                  </wp:positionV>
+                  <wp:extent cx="5410200" cy="5062220"/>
+                  <wp:effectExtent l="0" t="0" r="0" b="5080"/>
+                  <wp:wrapSquare wrapText="bothSides"/>
                   <wp:docPr id="5" name="Picture 5"/>
                   <wp:cNvGraphicFramePr>
                     <a:graphicFrameLocks xmlns:a="http://schemas.openxmlformats.org/drawingml/2006/main" noChangeAspect="1"/>
@@ -3968,7 +3832,13 @@
                           <pic:cNvPicPr/>
                         </pic:nvPicPr>
                         <pic:blipFill>
-                          <a:blip r:embed="rId12"/>
+                          <a:blip r:embed="rId12">
+                            <a:extLst>
+                              <a:ext uri="{28A0092B-C50C-407E-A947-70E740481C1C}">
+                                <a14:useLocalDpi xmlns:a14="http://schemas.microsoft.com/office/drawing/2010/main" val="0"/>
+                              </a:ext>
+                            </a:extLst>
+                          </a:blip>
                           <a:stretch>
                             <a:fillRect/>
                           </a:stretch>
@@ -3976,7 +3846,7 @@
                         <pic:spPr>
                           <a:xfrm>
                             <a:off x="0" y="0"/>
-                            <a:ext cx="5740082" cy="2956511"/>
+                            <a:ext cx="5410200" cy="5062220"/>
                           </a:xfrm>
                           <a:prstGeom prst="rect">
                             <a:avLst/>
@@ -3985,7 +3855,13 @@
                       </pic:pic>
                     </a:graphicData>
                   </a:graphic>
-                </wp:inline>
+                  <wp14:sizeRelH relativeFrom="margin">
+                    <wp14:pctWidth>0</wp14:pctWidth>
+                  </wp14:sizeRelH>
+                  <wp14:sizeRelV relativeFrom="margin">
+                    <wp14:pctHeight>0</wp14:pctHeight>
+                  </wp14:sizeRelV>
+                </wp:anchor>
               </w:drawing>
             </w:r>
           </w:p>
@@ -3996,36 +3872,17 @@
                 <w:ilvl w:val="0"/>
                 <w:numId w:val="20"/>
               </w:numPr>
-              <w:cnfStyle w:val="000000000000" w:firstRow="0" w:lastRow="0" w:firstColumn="0" w:lastColumn="0" w:oddVBand="0" w:evenVBand="0" w:oddHBand="0" w:evenHBand="0" w:firstRowFirstColumn="0" w:firstRowLastColumn="0" w:lastRowFirstColumn="0" w:lastRowLastColumn="0"/>
               <w:rPr>
                 <w:sz w:val="20"/>
                 <w:szCs w:val="22"/>
               </w:rPr>
             </w:pPr>
-            <w:proofErr w:type="spellStart"/>
-            <w:proofErr w:type="gramStart"/>
-            <w:r>
-              <w:rPr>
-                <w:sz w:val="20"/>
-                <w:szCs w:val="22"/>
-              </w:rPr>
-              <w:t>containState</w:t>
-            </w:r>
-            <w:proofErr w:type="spellEnd"/>
-            <w:r>
-              <w:rPr>
-                <w:sz w:val="20"/>
-                <w:szCs w:val="22"/>
-              </w:rPr>
-              <w:t>(</w:t>
-            </w:r>
-            <w:proofErr w:type="gramEnd"/>
-            <w:r>
-              <w:rPr>
-                <w:sz w:val="20"/>
-                <w:szCs w:val="22"/>
-              </w:rPr>
-              <w:t xml:space="preserve">): </w:t>
+            <w:r>
+              <w:rPr>
+                <w:sz w:val="20"/>
+                <w:szCs w:val="22"/>
+              </w:rPr>
+              <w:t xml:space="preserve">containState(): </w:t>
             </w:r>
           </w:p>
           <w:p>
@@ -4036,7 +3893,6 @@
                 <w:numId w:val="22"/>
               </w:numPr>
               <w:ind w:left="1950"/>
-              <w:cnfStyle w:val="000000000000" w:firstRow="0" w:lastRow="0" w:firstColumn="0" w:lastColumn="0" w:oddVBand="0" w:evenVBand="0" w:oddHBand="0" w:evenHBand="0" w:firstRowFirstColumn="0" w:firstRowLastColumn="0" w:lastRowFirstColumn="0" w:lastRowLastColumn="0"/>
               <w:rPr>
                 <w:sz w:val="20"/>
                 <w:szCs w:val="22"/>
@@ -4058,7 +3914,6 @@
                 <w:numId w:val="22"/>
               </w:numPr>
               <w:ind w:left="1950"/>
-              <w:cnfStyle w:val="000000000000" w:firstRow="0" w:lastRow="0" w:firstColumn="0" w:lastColumn="0" w:oddVBand="0" w:evenVBand="0" w:oddHBand="0" w:evenHBand="0" w:firstRowFirstColumn="0" w:firstRowLastColumn="0" w:lastRowFirstColumn="0" w:lastRowLastColumn="0"/>
               <w:rPr>
                 <w:sz w:val="20"/>
                 <w:szCs w:val="22"/>
@@ -4066,32 +3921,22 @@
             </w:pPr>
             <w:r>
               <w:rPr>
-                <w:sz w:val="20"/>
-                <w:szCs w:val="22"/>
-              </w:rPr>
-              <w:t>Check if partitions contain this Node.</w:t>
-            </w:r>
-          </w:p>
-          <w:p>
-            <w:pPr>
-              <w:pStyle w:val="TipText"/>
-              <w:jc w:val="center"/>
-              <w:cnfStyle w:val="000000000000" w:firstRow="0" w:lastRow="0" w:firstColumn="0" w:lastColumn="0" w:oddVBand="0" w:evenVBand="0" w:oddHBand="0" w:evenHBand="0" w:firstRowFirstColumn="0" w:firstRowLastColumn="0" w:lastRowFirstColumn="0" w:lastRowLastColumn="0"/>
-              <w:rPr>
-                <w:sz w:val="20"/>
-                <w:szCs w:val="22"/>
-              </w:rPr>
-            </w:pPr>
-            <w:r>
-              <w:rPr>
                 <w:noProof/>
                 <w:sz w:val="20"/>
                 <w:szCs w:val="22"/>
               </w:rPr>
               <w:drawing>
-                <wp:inline distT="0" distB="0" distL="0" distR="0" wp14:anchorId="6C918BDC" wp14:editId="124D70AC">
-                  <wp:extent cx="3086100" cy="1445402"/>
-                  <wp:effectExtent l="0" t="0" r="0" b="2540"/>
+                <wp:anchor distT="0" distB="0" distL="114300" distR="114300" simplePos="0" relativeHeight="251664384" behindDoc="0" locked="0" layoutInCell="1" allowOverlap="1" wp14:anchorId="6C918BDC" wp14:editId="4F210A65">
+                  <wp:simplePos x="0" y="0"/>
+                  <wp:positionH relativeFrom="column">
+                    <wp:posOffset>50800</wp:posOffset>
+                  </wp:positionH>
+                  <wp:positionV relativeFrom="paragraph">
+                    <wp:posOffset>259080</wp:posOffset>
+                  </wp:positionV>
+                  <wp:extent cx="5570855" cy="1896110"/>
+                  <wp:effectExtent l="0" t="0" r="0" b="8890"/>
+                  <wp:wrapSquare wrapText="bothSides"/>
                   <wp:docPr id="6" name="Picture 6"/>
                   <wp:cNvGraphicFramePr>
                     <a:graphicFrameLocks xmlns:a="http://schemas.openxmlformats.org/drawingml/2006/main" noChangeAspect="1"/>
@@ -4104,14 +3949,20 @@
                           <pic:cNvPicPr/>
                         </pic:nvPicPr>
                         <pic:blipFill rotWithShape="1">
-                          <a:blip r:embed="rId13"/>
+                          <a:blip r:embed="rId13">
+                            <a:extLst>
+                              <a:ext uri="{28A0092B-C50C-407E-A947-70E740481C1C}">
+                                <a14:useLocalDpi xmlns:a14="http://schemas.microsoft.com/office/drawing/2010/main" val="0"/>
+                              </a:ext>
+                            </a:extLst>
+                          </a:blip>
                           <a:srcRect r="5289"/>
                           <a:stretch/>
                         </pic:blipFill>
                         <pic:spPr bwMode="auto">
                           <a:xfrm>
                             <a:off x="0" y="0"/>
-                            <a:ext cx="3153119" cy="1476791"/>
+                            <a:ext cx="5570855" cy="1896110"/>
                           </a:xfrm>
                           <a:prstGeom prst="rect">
                             <a:avLst/>
@@ -4128,14 +3979,36 @@
                       </pic:pic>
                     </a:graphicData>
                   </a:graphic>
-                </wp:inline>
+                  <wp14:sizeRelH relativeFrom="margin">
+                    <wp14:pctWidth>0</wp14:pctWidth>
+                  </wp14:sizeRelH>
+                  <wp14:sizeRelV relativeFrom="margin">
+                    <wp14:pctHeight>0</wp14:pctHeight>
+                  </wp14:sizeRelV>
+                </wp:anchor>
               </w:drawing>
+            </w:r>
+            <w:r>
+              <w:rPr>
+                <w:sz w:val="20"/>
+                <w:szCs w:val="22"/>
+              </w:rPr>
+              <w:t>Check if partitions contain this Node.</w:t>
             </w:r>
           </w:p>
           <w:p>
             <w:pPr>
               <w:pStyle w:val="TipText"/>
-              <w:cnfStyle w:val="000000000000" w:firstRow="0" w:lastRow="0" w:firstColumn="0" w:lastColumn="0" w:oddVBand="0" w:evenVBand="0" w:oddHBand="0" w:evenHBand="0" w:firstRowFirstColumn="0" w:firstRowLastColumn="0" w:lastRowFirstColumn="0" w:lastRowLastColumn="0"/>
+              <w:jc w:val="center"/>
+              <w:rPr>
+                <w:sz w:val="20"/>
+                <w:szCs w:val="22"/>
+              </w:rPr>
+            </w:pPr>
+          </w:p>
+          <w:p>
+            <w:pPr>
+              <w:pStyle w:val="TipText"/>
               <w:rPr>
                 <w:sz w:val="20"/>
                 <w:szCs w:val="22"/>
@@ -4149,52 +4022,17 @@
                 <w:ilvl w:val="0"/>
                 <w:numId w:val="20"/>
               </w:numPr>
-              <w:cnfStyle w:val="000000000000" w:firstRow="0" w:lastRow="0" w:firstColumn="0" w:lastColumn="0" w:oddVBand="0" w:evenVBand="0" w:oddHBand="0" w:evenHBand="0" w:firstRowFirstColumn="0" w:firstRowLastColumn="0" w:lastRowFirstColumn="0" w:lastRowLastColumn="0"/>
               <w:rPr>
                 <w:sz w:val="20"/>
                 <w:szCs w:val="22"/>
               </w:rPr>
             </w:pPr>
-            <w:proofErr w:type="spellStart"/>
-            <w:proofErr w:type="gramStart"/>
-            <w:r>
-              <w:rPr>
-                <w:sz w:val="20"/>
-                <w:szCs w:val="22"/>
-              </w:rPr>
-              <w:t>areStatesUnique</w:t>
-            </w:r>
-            <w:proofErr w:type="spellEnd"/>
-            <w:r>
-              <w:rPr>
-                <w:sz w:val="20"/>
-                <w:szCs w:val="22"/>
-              </w:rPr>
-              <w:t>(</w:t>
-            </w:r>
-            <w:proofErr w:type="gramEnd"/>
-            <w:r>
-              <w:rPr>
-                <w:sz w:val="20"/>
-                <w:szCs w:val="22"/>
-              </w:rPr>
-              <w:t xml:space="preserve">) &amp; </w:t>
-            </w:r>
-            <w:proofErr w:type="spellStart"/>
-            <w:r>
-              <w:rPr>
-                <w:sz w:val="20"/>
-                <w:szCs w:val="22"/>
-              </w:rPr>
-              <w:t>containedBySamePartition</w:t>
-            </w:r>
-            <w:proofErr w:type="spellEnd"/>
-            <w:r>
-              <w:rPr>
-                <w:sz w:val="20"/>
-                <w:szCs w:val="22"/>
-              </w:rPr>
-              <w:t xml:space="preserve">(): </w:t>
+            <w:r>
+              <w:rPr>
+                <w:sz w:val="20"/>
+                <w:szCs w:val="22"/>
+              </w:rPr>
+              <w:t xml:space="preserve">areStatesUnique() &amp; containedBySamePartition(): </w:t>
             </w:r>
           </w:p>
           <w:p>
@@ -4205,7 +4043,6 @@
                 <w:numId w:val="22"/>
               </w:numPr>
               <w:ind w:left="1950"/>
-              <w:cnfStyle w:val="000000000000" w:firstRow="0" w:lastRow="0" w:firstColumn="0" w:lastColumn="0" w:oddVBand="0" w:evenVBand="0" w:oddHBand="0" w:evenHBand="0" w:firstRowFirstColumn="0" w:firstRowLastColumn="0" w:lastRowFirstColumn="0" w:lastRowLastColumn="0"/>
               <w:rPr>
                 <w:sz w:val="20"/>
                 <w:szCs w:val="22"/>
@@ -4227,7 +4064,6 @@
                 <w:numId w:val="22"/>
               </w:numPr>
               <w:ind w:left="1950"/>
-              <w:cnfStyle w:val="000000000000" w:firstRow="0" w:lastRow="0" w:firstColumn="0" w:lastColumn="0" w:oddVBand="0" w:evenVBand="0" w:oddHBand="0" w:evenHBand="0" w:firstRowFirstColumn="0" w:firstRowLastColumn="0" w:lastRowFirstColumn="0" w:lastRowLastColumn="0"/>
               <w:rPr>
                 <w:sz w:val="20"/>
                 <w:szCs w:val="22"/>
@@ -4235,57 +4071,22 @@
             </w:pPr>
             <w:r>
               <w:rPr>
-                <w:sz w:val="20"/>
-                <w:szCs w:val="22"/>
-              </w:rPr>
-              <w:t xml:space="preserve">Check if they are in the same partition by sending these attributes to </w:t>
-            </w:r>
-            <w:proofErr w:type="spellStart"/>
-            <w:proofErr w:type="gramStart"/>
-            <w:r>
-              <w:rPr>
-                <w:sz w:val="20"/>
-                <w:szCs w:val="22"/>
-              </w:rPr>
-              <w:t>containedBySamePartition</w:t>
-            </w:r>
-            <w:proofErr w:type="spellEnd"/>
-            <w:r>
-              <w:rPr>
-                <w:sz w:val="20"/>
-                <w:szCs w:val="22"/>
-              </w:rPr>
-              <w:t>(</w:t>
-            </w:r>
-            <w:proofErr w:type="gramEnd"/>
-            <w:r>
-              <w:rPr>
-                <w:sz w:val="20"/>
-                <w:szCs w:val="22"/>
-              </w:rPr>
-              <w:t>).</w:t>
-            </w:r>
-          </w:p>
-          <w:p>
-            <w:pPr>
-              <w:pStyle w:val="TipText"/>
-              <w:jc w:val="center"/>
-              <w:cnfStyle w:val="000000000000" w:firstRow="0" w:lastRow="0" w:firstColumn="0" w:lastColumn="0" w:oddVBand="0" w:evenVBand="0" w:oddHBand="0" w:evenHBand="0" w:firstRowFirstColumn="0" w:firstRowLastColumn="0" w:lastRowFirstColumn="0" w:lastRowLastColumn="0"/>
-              <w:rPr>
-                <w:sz w:val="20"/>
-                <w:szCs w:val="22"/>
-              </w:rPr>
-            </w:pPr>
-            <w:r>
-              <w:rPr>
                 <w:noProof/>
                 <w:sz w:val="20"/>
                 <w:szCs w:val="22"/>
               </w:rPr>
               <w:drawing>
-                <wp:inline distT="0" distB="0" distL="0" distR="0" wp14:anchorId="0A5CB4A7" wp14:editId="19FA7819">
-                  <wp:extent cx="4591050" cy="2812999"/>
-                  <wp:effectExtent l="0" t="0" r="0" b="6985"/>
+                <wp:anchor distT="0" distB="0" distL="114300" distR="114300" simplePos="0" relativeHeight="251665408" behindDoc="0" locked="0" layoutInCell="1" allowOverlap="1" wp14:anchorId="0A5CB4A7" wp14:editId="533EB5F9">
+                  <wp:simplePos x="0" y="0"/>
+                  <wp:positionH relativeFrom="column">
+                    <wp:posOffset>208915</wp:posOffset>
+                  </wp:positionH>
+                  <wp:positionV relativeFrom="paragraph">
+                    <wp:posOffset>408940</wp:posOffset>
+                  </wp:positionV>
+                  <wp:extent cx="4944110" cy="2903855"/>
+                  <wp:effectExtent l="0" t="0" r="8890" b="0"/>
+                  <wp:wrapSquare wrapText="bothSides"/>
                   <wp:docPr id="7" name="Picture 7"/>
                   <wp:cNvGraphicFramePr>
                     <a:graphicFrameLocks xmlns:a="http://schemas.openxmlformats.org/drawingml/2006/main" noChangeAspect="1"/>
@@ -4298,7 +4099,13 @@
                           <pic:cNvPicPr/>
                         </pic:nvPicPr>
                         <pic:blipFill>
-                          <a:blip r:embed="rId14"/>
+                          <a:blip r:embed="rId14">
+                            <a:extLst>
+                              <a:ext uri="{28A0092B-C50C-407E-A947-70E740481C1C}">
+                                <a14:useLocalDpi xmlns:a14="http://schemas.microsoft.com/office/drawing/2010/main" val="0"/>
+                              </a:ext>
+                            </a:extLst>
+                          </a:blip>
                           <a:stretch>
                             <a:fillRect/>
                           </a:stretch>
@@ -4306,7 +4113,7 @@
                         <pic:spPr>
                           <a:xfrm>
                             <a:off x="0" y="0"/>
-                            <a:ext cx="4600082" cy="2818533"/>
+                            <a:ext cx="4944110" cy="2903855"/>
                           </a:xfrm>
                           <a:prstGeom prst="rect">
                             <a:avLst/>
@@ -4315,9 +4122,32 @@
                       </pic:pic>
                     </a:graphicData>
                   </a:graphic>
-                </wp:inline>
+                  <wp14:sizeRelH relativeFrom="margin">
+                    <wp14:pctWidth>0</wp14:pctWidth>
+                  </wp14:sizeRelH>
+                  <wp14:sizeRelV relativeFrom="margin">
+                    <wp14:pctHeight>0</wp14:pctHeight>
+                  </wp14:sizeRelV>
+                </wp:anchor>
               </w:drawing>
             </w:r>
+            <w:r>
+              <w:rPr>
+                <w:sz w:val="20"/>
+                <w:szCs w:val="22"/>
+              </w:rPr>
+              <w:t>Check if they are in the same partition by sending these attributes to containedBySamePartition().</w:t>
+            </w:r>
+          </w:p>
+          <w:p>
+            <w:pPr>
+              <w:pStyle w:val="TipText"/>
+              <w:jc w:val="center"/>
+              <w:rPr>
+                <w:sz w:val="20"/>
+                <w:szCs w:val="22"/>
+              </w:rPr>
+            </w:pPr>
           </w:p>
           <w:p>
             <w:pPr>
@@ -4326,36 +4156,17 @@
                 <w:ilvl w:val="0"/>
                 <w:numId w:val="20"/>
               </w:numPr>
-              <w:cnfStyle w:val="000000000000" w:firstRow="0" w:lastRow="0" w:firstColumn="0" w:lastColumn="0" w:oddVBand="0" w:evenVBand="0" w:oddHBand="0" w:evenHBand="0" w:firstRowFirstColumn="0" w:firstRowLastColumn="0" w:lastRowFirstColumn="0" w:lastRowLastColumn="0"/>
               <w:rPr>
                 <w:sz w:val="20"/>
                 <w:szCs w:val="22"/>
               </w:rPr>
             </w:pPr>
-            <w:proofErr w:type="spellStart"/>
-            <w:proofErr w:type="gramStart"/>
-            <w:r>
-              <w:rPr>
-                <w:sz w:val="20"/>
-                <w:szCs w:val="22"/>
-              </w:rPr>
-              <w:t>uddateTable</w:t>
-            </w:r>
-            <w:proofErr w:type="spellEnd"/>
-            <w:r>
-              <w:rPr>
-                <w:sz w:val="20"/>
-                <w:szCs w:val="22"/>
-              </w:rPr>
-              <w:t>(</w:t>
-            </w:r>
-            <w:proofErr w:type="gramEnd"/>
-            <w:r>
-              <w:rPr>
-                <w:sz w:val="20"/>
-                <w:szCs w:val="22"/>
-              </w:rPr>
-              <w:t>):</w:t>
+            <w:r>
+              <w:rPr>
+                <w:sz w:val="20"/>
+                <w:szCs w:val="22"/>
+              </w:rPr>
+              <w:t>uddateTable():</w:t>
             </w:r>
           </w:p>
           <w:p>
@@ -4366,30 +4177,12 @@
                 <w:numId w:val="22"/>
               </w:numPr>
               <w:ind w:left="1950"/>
-              <w:cnfStyle w:val="000000000000" w:firstRow="0" w:lastRow="0" w:firstColumn="0" w:lastColumn="0" w:oddVBand="0" w:evenVBand="0" w:oddHBand="0" w:evenHBand="0" w:firstRowFirstColumn="0" w:firstRowLastColumn="0" w:lastRowFirstColumn="0" w:lastRowLastColumn="0"/>
               <w:rPr>
                 <w:sz w:val="20"/>
                 <w:szCs w:val="22"/>
               </w:rPr>
             </w:pPr>
-            <w:r>
-              <w:rPr>
-                <w:sz w:val="20"/>
-                <w:szCs w:val="22"/>
-              </w:rPr>
-              <w:t>Takes temporary vector of nodes to remove the similar states in the same group and update the table to be minimized.</w:t>
-            </w:r>
-          </w:p>
-          <w:p>
-            <w:pPr>
-              <w:pStyle w:val="TipText"/>
-              <w:jc w:val="center"/>
-              <w:cnfStyle w:val="000000000000" w:firstRow="0" w:lastRow="0" w:firstColumn="0" w:lastColumn="0" w:oddVBand="0" w:evenVBand="0" w:oddHBand="0" w:evenHBand="0" w:firstRowFirstColumn="0" w:firstRowLastColumn="0" w:lastRowFirstColumn="0" w:lastRowLastColumn="0"/>
-              <w:rPr>
-                <w:sz w:val="20"/>
-                <w:szCs w:val="22"/>
-              </w:rPr>
-            </w:pPr>
+            <w:bookmarkStart w:id="0" w:name="_GoBack"/>
             <w:r>
               <w:rPr>
                 <w:noProof/>
@@ -4397,9 +4190,17 @@
                 <w:szCs w:val="22"/>
               </w:rPr>
               <w:drawing>
-                <wp:inline distT="0" distB="0" distL="0" distR="0" wp14:anchorId="36F9552E" wp14:editId="73FC5EBB">
-                  <wp:extent cx="2895600" cy="2366484"/>
-                  <wp:effectExtent l="0" t="0" r="0" b="0"/>
+                <wp:anchor distT="0" distB="0" distL="114300" distR="114300" simplePos="0" relativeHeight="251666432" behindDoc="0" locked="0" layoutInCell="1" allowOverlap="1" wp14:anchorId="36F9552E" wp14:editId="40164CD4">
+                  <wp:simplePos x="0" y="0"/>
+                  <wp:positionH relativeFrom="column">
+                    <wp:posOffset>175260</wp:posOffset>
+                  </wp:positionH>
+                  <wp:positionV relativeFrom="paragraph">
+                    <wp:posOffset>313690</wp:posOffset>
+                  </wp:positionV>
+                  <wp:extent cx="5020310" cy="2404110"/>
+                  <wp:effectExtent l="0" t="0" r="8890" b="0"/>
+                  <wp:wrapSquare wrapText="bothSides"/>
                   <wp:docPr id="8" name="Picture 8"/>
                   <wp:cNvGraphicFramePr>
                     <a:graphicFrameLocks xmlns:a="http://schemas.openxmlformats.org/drawingml/2006/main" noChangeAspect="1"/>
@@ -4412,7 +4213,13 @@
                           <pic:cNvPicPr/>
                         </pic:nvPicPr>
                         <pic:blipFill>
-                          <a:blip r:embed="rId15"/>
+                          <a:blip r:embed="rId15">
+                            <a:extLst>
+                              <a:ext uri="{28A0092B-C50C-407E-A947-70E740481C1C}">
+                                <a14:useLocalDpi xmlns:a14="http://schemas.microsoft.com/office/drawing/2010/main" val="0"/>
+                              </a:ext>
+                            </a:extLst>
+                          </a:blip>
                           <a:stretch>
                             <a:fillRect/>
                           </a:stretch>
@@ -4420,7 +4227,7 @@
                         <pic:spPr>
                           <a:xfrm>
                             <a:off x="0" y="0"/>
-                            <a:ext cx="2903013" cy="2372542"/>
+                            <a:ext cx="5020310" cy="2404110"/>
                           </a:xfrm>
                           <a:prstGeom prst="rect">
                             <a:avLst/>
@@ -4429,19 +4236,23 @@
                       </pic:pic>
                     </a:graphicData>
                   </a:graphic>
-                </wp:inline>
+                  <wp14:sizeRelH relativeFrom="margin">
+                    <wp14:pctWidth>0</wp14:pctWidth>
+                  </wp14:sizeRelH>
+                  <wp14:sizeRelV relativeFrom="margin">
+                    <wp14:pctHeight>0</wp14:pctHeight>
+                  </wp14:sizeRelV>
+                </wp:anchor>
               </w:drawing>
             </w:r>
-          </w:p>
-          <w:p>
-            <w:pPr>
-              <w:pStyle w:val="TipText"/>
-              <w:cnfStyle w:val="000000000000" w:firstRow="0" w:lastRow="0" w:firstColumn="0" w:lastColumn="0" w:oddVBand="0" w:evenVBand="0" w:oddHBand="0" w:evenHBand="0" w:firstRowFirstColumn="0" w:firstRowLastColumn="0" w:lastRowFirstColumn="0" w:lastRowLastColumn="0"/>
-              <w:rPr>
-                <w:sz w:val="20"/>
-                <w:szCs w:val="22"/>
-              </w:rPr>
-            </w:pPr>
+            <w:bookmarkEnd w:id="0"/>
+            <w:r>
+              <w:rPr>
+                <w:sz w:val="20"/>
+                <w:szCs w:val="22"/>
+              </w:rPr>
+              <w:t>Takes temporary vector of nodes to remove the similar states in the same group and update the table to be minimized.</w:t>
+            </w:r>
           </w:p>
         </w:tc>
       </w:tr>
@@ -4468,7 +4279,7 @@
           <w:szCs w:val="22"/>
         </w:rPr>
         <w:lastRenderedPageBreak/>
-        <w:t>Maximal Munch</w:t>
+        <w:t>Backtracking in Scanner</w:t>
       </w:r>
     </w:p>
     <w:tbl>
@@ -4479,8 +4290,8 @@
         <w:tblDescription w:val="Layout table"/>
       </w:tblPr>
       <w:tblGrid>
-        <w:gridCol w:w="577"/>
-        <w:gridCol w:w="8783"/>
+        <w:gridCol w:w="212"/>
+        <w:gridCol w:w="9148"/>
       </w:tblGrid>
       <w:tr>
         <w:tc>
@@ -5020,19 +4831,176 @@
           </w:tcPr>
           <w:p>
             <w:pPr>
+              <w:autoSpaceDE w:val="0"/>
+              <w:autoSpaceDN w:val="0"/>
+              <w:adjustRightInd w:val="0"/>
+              <w:cnfStyle w:val="000000000000" w:firstRow="0" w:lastRow="0" w:firstColumn="0" w:lastColumn="0" w:oddVBand="0" w:evenVBand="0" w:oddHBand="0" w:evenHBand="0" w:firstRowFirstColumn="0" w:firstRowLastColumn="0" w:lastRowFirstColumn="0" w:lastRowLastColumn="0"/>
+              <w:rPr>
+                <w:rFonts w:ascii="ProximaNova-Regular" w:hAnsi="ProximaNova-Regular" w:cs="ProximaNova-Regular"/>
+                <w:color w:val="353744"/>
+                <w:sz w:val="22"/>
+                <w:szCs w:val="22"/>
+              </w:rPr>
+            </w:pPr>
+            <w:r>
+              <w:rPr>
+                <w:rFonts w:ascii="ProximaNova-Regular" w:hAnsi="ProximaNova-Regular" w:cs="ProximaNova-Regular"/>
+                <w:color w:val="353744"/>
+                <w:sz w:val="22"/>
+                <w:szCs w:val="22"/>
+              </w:rPr>
+              <w:t xml:space="preserve">We used Backtracking technique in </w:t>
+            </w:r>
+            <w:bookmarkStart w:id="1" w:name="_Hlk36736330"/>
+            <w:r>
+              <w:rPr>
+                <w:rFonts w:ascii="ProximaNova-Regular" w:hAnsi="ProximaNova-Regular" w:cs="ProximaNova-Regular"/>
+                <w:color w:val="353744"/>
+                <w:sz w:val="22"/>
+                <w:szCs w:val="22"/>
+              </w:rPr>
+              <w:t>Scanner</w:t>
+            </w:r>
+            <w:r>
+              <w:rPr>
+                <w:rFonts w:ascii="ProximaNova-Regular" w:hAnsi="ProximaNova-Regular" w:cs="ProximaNova-Regular"/>
+                <w:color w:val="353744"/>
+                <w:sz w:val="22"/>
+                <w:szCs w:val="22"/>
+              </w:rPr>
+              <w:t xml:space="preserve"> </w:t>
+            </w:r>
+            <w:bookmarkEnd w:id="1"/>
+            <w:r>
+              <w:rPr>
+                <w:rFonts w:ascii="ProximaNova-Regular" w:hAnsi="ProximaNova-Regular" w:cs="ProximaNova-Regular"/>
+                <w:color w:val="353744"/>
+                <w:sz w:val="22"/>
+                <w:szCs w:val="22"/>
+              </w:rPr>
+              <w:t xml:space="preserve">that is the </w:t>
+            </w:r>
+            <w:r>
+              <w:rPr>
+                <w:rFonts w:ascii="ProximaNova-Regular" w:hAnsi="ProximaNova-Regular" w:cs="ProximaNova-Regular"/>
+                <w:color w:val="353744"/>
+                <w:sz w:val="22"/>
+                <w:szCs w:val="22"/>
+              </w:rPr>
+              <w:t>Scanner</w:t>
+            </w:r>
+            <w:r>
+              <w:rPr>
+                <w:rFonts w:ascii="ProximaNova-Regular" w:hAnsi="ProximaNova-Regular" w:cs="ProximaNova-Regular"/>
+                <w:color w:val="353744"/>
+                <w:sz w:val="22"/>
+                <w:szCs w:val="22"/>
+              </w:rPr>
+              <w:t xml:space="preserve"> </w:t>
+            </w:r>
+            <w:r>
+              <w:rPr>
+                <w:rFonts w:ascii="ProximaNova-Regular" w:hAnsi="ProximaNova-Regular" w:cs="ProximaNova-Regular"/>
+                <w:color w:val="353744"/>
+                <w:sz w:val="22"/>
+                <w:szCs w:val="22"/>
+              </w:rPr>
+              <w:t>starts moving with the</w:t>
+            </w:r>
+          </w:p>
+          <w:p>
+            <w:pPr>
+              <w:autoSpaceDE w:val="0"/>
+              <w:autoSpaceDN w:val="0"/>
+              <w:adjustRightInd w:val="0"/>
+              <w:cnfStyle w:val="000000000000" w:firstRow="0" w:lastRow="0" w:firstColumn="0" w:lastColumn="0" w:oddVBand="0" w:evenVBand="0" w:oddHBand="0" w:evenHBand="0" w:firstRowFirstColumn="0" w:firstRowLastColumn="0" w:lastRowFirstColumn="0" w:lastRowLastColumn="0"/>
+              <w:rPr>
+                <w:rFonts w:ascii="ProximaNova-Regular" w:hAnsi="ProximaNova-Regular" w:cs="ProximaNova-Regular"/>
+                <w:color w:val="353744"/>
+                <w:sz w:val="22"/>
+                <w:szCs w:val="22"/>
+              </w:rPr>
+            </w:pPr>
+            <w:r>
+              <w:rPr>
+                <w:rFonts w:ascii="ProximaNova-Regular" w:hAnsi="ProximaNova-Regular" w:cs="ProximaNova-Regular"/>
+                <w:color w:val="353744"/>
+                <w:sz w:val="22"/>
+                <w:szCs w:val="22"/>
+              </w:rPr>
+              <w:t>input in the graph until reaching an invalid state or the input ends then it backtracks until</w:t>
+            </w:r>
+          </w:p>
+          <w:p>
+            <w:pPr>
               <w:pStyle w:val="TipText"/>
               <w:cnfStyle w:val="000000000000" w:firstRow="0" w:lastRow="0" w:firstColumn="0" w:lastColumn="0" w:oddVBand="0" w:evenVBand="0" w:oddHBand="0" w:evenHBand="0" w:firstRowFirstColumn="0" w:firstRowLastColumn="0" w:lastRowFirstColumn="0" w:lastRowLastColumn="0"/>
               <w:rPr>
-                <w:sz w:val="20"/>
+                <w:rFonts w:ascii="ProximaNova-Regular" w:hAnsi="ProximaNova-Regular" w:cs="ProximaNova-Regular"/>
+                <w:color w:val="353744"/>
+                <w:sz w:val="22"/>
                 <w:szCs w:val="22"/>
               </w:rPr>
             </w:pPr>
             <w:r>
               <w:rPr>
-                <w:sz w:val="20"/>
-                <w:szCs w:val="22"/>
-              </w:rPr>
-              <w:t>Describe finding longest prefix.</w:t>
+                <w:rFonts w:ascii="ProximaNova-Regular" w:hAnsi="ProximaNova-Regular" w:cs="ProximaNova-Regular"/>
+                <w:color w:val="353744"/>
+                <w:sz w:val="22"/>
+                <w:szCs w:val="22"/>
+              </w:rPr>
+              <w:t>reaching the last acceptance state according to Maximal Munch.</w:t>
+            </w:r>
+          </w:p>
+          <w:p>
+            <w:pPr>
+              <w:pStyle w:val="TipText"/>
+              <w:cnfStyle w:val="000000000000" w:firstRow="0" w:lastRow="0" w:firstColumn="0" w:lastColumn="0" w:oddVBand="0" w:evenVBand="0" w:oddHBand="0" w:evenHBand="0" w:firstRowFirstColumn="0" w:firstRowLastColumn="0" w:lastRowFirstColumn="0" w:lastRowLastColumn="0"/>
+              <w:rPr>
+                <w:sz w:val="20"/>
+                <w:szCs w:val="22"/>
+              </w:rPr>
+            </w:pPr>
+            <w:r>
+              <w:rPr>
+                <w:sz w:val="20"/>
+                <w:szCs w:val="22"/>
+              </w:rPr>
+              <w:drawing>
+                <wp:inline distT="0" distB="0" distL="0" distR="0" wp14:anchorId="7F5CD683" wp14:editId="4D9CBF58">
+                  <wp:extent cx="5731933" cy="6620510"/>
+                  <wp:effectExtent l="0" t="0" r="2540" b="8890"/>
+                  <wp:docPr id="9" name="Picture 9"/>
+                  <wp:cNvGraphicFramePr>
+                    <a:graphicFrameLocks xmlns:a="http://schemas.openxmlformats.org/drawingml/2006/main" noChangeAspect="1"/>
+                  </wp:cNvGraphicFramePr>
+                  <a:graphic xmlns:a="http://schemas.openxmlformats.org/drawingml/2006/main">
+                    <a:graphicData uri="http://schemas.openxmlformats.org/drawingml/2006/picture">
+                      <pic:pic xmlns:pic="http://schemas.openxmlformats.org/drawingml/2006/picture">
+                        <pic:nvPicPr>
+                          <pic:cNvPr id="1" name=""/>
+                          <pic:cNvPicPr/>
+                        </pic:nvPicPr>
+                        <pic:blipFill>
+                          <a:blip r:embed="rId16"/>
+                          <a:stretch>
+                            <a:fillRect/>
+                          </a:stretch>
+                        </pic:blipFill>
+                        <pic:spPr>
+                          <a:xfrm>
+                            <a:off x="0" y="0"/>
+                            <a:ext cx="5737123" cy="6626505"/>
+                          </a:xfrm>
+                          <a:prstGeom prst="rect">
+                            <a:avLst/>
+                          </a:prstGeom>
+                        </pic:spPr>
+                      </pic:pic>
+                    </a:graphicData>
+                  </a:graphic>
+                </wp:inline>
+              </w:drawing>
             </w:r>
           </w:p>
         </w:tc>
@@ -5059,6 +5027,7 @@
           <w:sz w:val="36"/>
           <w:szCs w:val="22"/>
         </w:rPr>
+        <w:lastRenderedPageBreak/>
         <w:t>minimal dfa table</w:t>
       </w:r>
     </w:p>
@@ -5072,6 +5041,182 @@
     </w:p>
     <w:p>
       <w:pPr>
+        <w:rPr>
+          <w:sz w:val="22"/>
+          <w:szCs w:val="22"/>
+        </w:rPr>
+      </w:pPr>
+    </w:p>
+    <w:p>
+      <w:pPr>
+        <w:rPr>
+          <w:sz w:val="22"/>
+          <w:szCs w:val="22"/>
+        </w:rPr>
+      </w:pPr>
+    </w:p>
+    <w:p>
+      <w:pPr>
+        <w:rPr>
+          <w:sz w:val="22"/>
+          <w:szCs w:val="22"/>
+        </w:rPr>
+      </w:pPr>
+    </w:p>
+    <w:p>
+      <w:pPr>
+        <w:rPr>
+          <w:sz w:val="22"/>
+          <w:szCs w:val="22"/>
+        </w:rPr>
+      </w:pPr>
+    </w:p>
+    <w:p>
+      <w:pPr>
+        <w:rPr>
+          <w:sz w:val="22"/>
+          <w:szCs w:val="22"/>
+        </w:rPr>
+      </w:pPr>
+    </w:p>
+    <w:p>
+      <w:pPr>
+        <w:rPr>
+          <w:sz w:val="22"/>
+          <w:szCs w:val="22"/>
+        </w:rPr>
+      </w:pPr>
+    </w:p>
+    <w:p>
+      <w:pPr>
+        <w:rPr>
+          <w:sz w:val="22"/>
+          <w:szCs w:val="22"/>
+        </w:rPr>
+      </w:pPr>
+    </w:p>
+    <w:p>
+      <w:pPr>
+        <w:rPr>
+          <w:sz w:val="22"/>
+          <w:szCs w:val="22"/>
+        </w:rPr>
+      </w:pPr>
+    </w:p>
+    <w:p>
+      <w:pPr>
+        <w:rPr>
+          <w:sz w:val="22"/>
+          <w:szCs w:val="22"/>
+        </w:rPr>
+      </w:pPr>
+    </w:p>
+    <w:p>
+      <w:pPr>
+        <w:rPr>
+          <w:sz w:val="22"/>
+          <w:szCs w:val="22"/>
+        </w:rPr>
+      </w:pPr>
+    </w:p>
+    <w:p>
+      <w:pPr>
+        <w:rPr>
+          <w:sz w:val="22"/>
+          <w:szCs w:val="22"/>
+        </w:rPr>
+      </w:pPr>
+    </w:p>
+    <w:p>
+      <w:pPr>
+        <w:rPr>
+          <w:sz w:val="22"/>
+          <w:szCs w:val="22"/>
+        </w:rPr>
+      </w:pPr>
+    </w:p>
+    <w:p>
+      <w:pPr>
+        <w:rPr>
+          <w:sz w:val="22"/>
+          <w:szCs w:val="22"/>
+        </w:rPr>
+      </w:pPr>
+    </w:p>
+    <w:p>
+      <w:pPr>
+        <w:rPr>
+          <w:sz w:val="22"/>
+          <w:szCs w:val="22"/>
+        </w:rPr>
+      </w:pPr>
+    </w:p>
+    <w:p>
+      <w:pPr>
+        <w:rPr>
+          <w:sz w:val="22"/>
+          <w:szCs w:val="22"/>
+        </w:rPr>
+      </w:pPr>
+    </w:p>
+    <w:p>
+      <w:pPr>
+        <w:rPr>
+          <w:sz w:val="22"/>
+          <w:szCs w:val="22"/>
+        </w:rPr>
+      </w:pPr>
+    </w:p>
+    <w:p>
+      <w:pPr>
+        <w:rPr>
+          <w:sz w:val="22"/>
+          <w:szCs w:val="22"/>
+        </w:rPr>
+      </w:pPr>
+    </w:p>
+    <w:p>
+      <w:pPr>
+        <w:rPr>
+          <w:sz w:val="22"/>
+          <w:szCs w:val="22"/>
+        </w:rPr>
+      </w:pPr>
+    </w:p>
+    <w:p>
+      <w:pPr>
+        <w:rPr>
+          <w:sz w:val="22"/>
+          <w:szCs w:val="22"/>
+        </w:rPr>
+      </w:pPr>
+    </w:p>
+    <w:p>
+      <w:pPr>
+        <w:rPr>
+          <w:sz w:val="22"/>
+          <w:szCs w:val="22"/>
+        </w:rPr>
+      </w:pPr>
+    </w:p>
+    <w:p>
+      <w:pPr>
+        <w:rPr>
+          <w:sz w:val="22"/>
+          <w:szCs w:val="22"/>
+        </w:rPr>
+      </w:pPr>
+    </w:p>
+    <w:p>
+      <w:pPr>
+        <w:rPr>
+          <w:sz w:val="22"/>
+          <w:szCs w:val="22"/>
+        </w:rPr>
+      </w:pPr>
+    </w:p>
+    <w:p>
+      <w:pPr>
         <w:pStyle w:val="Heading1"/>
         <w:rPr>
           <w:sz w:val="36"/>
@@ -5080,6 +5225,129 @@
       </w:pPr>
       <w:r>
         <w:rPr>
+          <w:sz w:val="22"/>
+          <w:szCs w:val="22"/>
+        </w:rPr>
+        <w:lastRenderedPageBreak/>
+        <w:drawing>
+          <wp:anchor distT="0" distB="0" distL="114300" distR="114300" simplePos="0" relativeHeight="251659264" behindDoc="0" locked="0" layoutInCell="1" allowOverlap="1" wp14:anchorId="7D0C8A99" wp14:editId="36E59BF1">
+            <wp:simplePos x="0" y="0"/>
+            <wp:positionH relativeFrom="column">
+              <wp:posOffset>2827655</wp:posOffset>
+            </wp:positionH>
+            <wp:positionV relativeFrom="paragraph">
+              <wp:posOffset>381000</wp:posOffset>
+            </wp:positionV>
+            <wp:extent cx="3716020" cy="2895600"/>
+            <wp:effectExtent l="0" t="0" r="0" b="0"/>
+            <wp:wrapSquare wrapText="bothSides"/>
+            <wp:docPr id="12" name="Picture 12"/>
+            <wp:cNvGraphicFramePr>
+              <a:graphicFrameLocks xmlns:a="http://schemas.openxmlformats.org/drawingml/2006/main" noChangeAspect="1"/>
+            </wp:cNvGraphicFramePr>
+            <a:graphic xmlns:a="http://schemas.openxmlformats.org/drawingml/2006/main">
+              <a:graphicData uri="http://schemas.openxmlformats.org/drawingml/2006/picture">
+                <pic:pic xmlns:pic="http://schemas.openxmlformats.org/drawingml/2006/picture">
+                  <pic:nvPicPr>
+                    <pic:cNvPr id="1" name=""/>
+                    <pic:cNvPicPr/>
+                  </pic:nvPicPr>
+                  <pic:blipFill>
+                    <a:blip r:embed="rId17">
+                      <a:extLst>
+                        <a:ext uri="{28A0092B-C50C-407E-A947-70E740481C1C}">
+                          <a14:useLocalDpi xmlns:a14="http://schemas.microsoft.com/office/drawing/2010/main" val="0"/>
+                        </a:ext>
+                      </a:extLst>
+                    </a:blip>
+                    <a:stretch>
+                      <a:fillRect/>
+                    </a:stretch>
+                  </pic:blipFill>
+                  <pic:spPr>
+                    <a:xfrm>
+                      <a:off x="0" y="0"/>
+                      <a:ext cx="3716020" cy="2895600"/>
+                    </a:xfrm>
+                    <a:prstGeom prst="rect">
+                      <a:avLst/>
+                    </a:prstGeom>
+                  </pic:spPr>
+                </pic:pic>
+              </a:graphicData>
+            </a:graphic>
+            <wp14:sizeRelH relativeFrom="margin">
+              <wp14:pctWidth>0</wp14:pctWidth>
+            </wp14:sizeRelH>
+            <wp14:sizeRelV relativeFrom="margin">
+              <wp14:pctHeight>0</wp14:pctHeight>
+            </wp14:sizeRelV>
+          </wp:anchor>
+        </w:drawing>
+      </w:r>
+      <w:r>
+        <w:rPr>
+          <w:sz w:val="22"/>
+          <w:szCs w:val="22"/>
+        </w:rPr>
+        <w:drawing>
+          <wp:anchor distT="0" distB="0" distL="114300" distR="114300" simplePos="0" relativeHeight="251658240" behindDoc="0" locked="0" layoutInCell="1" allowOverlap="1" wp14:anchorId="24B63E01" wp14:editId="1D98FD47">
+            <wp:simplePos x="0" y="0"/>
+            <wp:positionH relativeFrom="margin">
+              <wp:posOffset>-618490</wp:posOffset>
+            </wp:positionH>
+            <wp:positionV relativeFrom="paragraph">
+              <wp:posOffset>414655</wp:posOffset>
+            </wp:positionV>
+            <wp:extent cx="3445510" cy="1845310"/>
+            <wp:effectExtent l="0" t="0" r="2540" b="2540"/>
+            <wp:wrapSquare wrapText="bothSides"/>
+            <wp:docPr id="11" name="Picture 11"/>
+            <wp:cNvGraphicFramePr>
+              <a:graphicFrameLocks xmlns:a="http://schemas.openxmlformats.org/drawingml/2006/main" noChangeAspect="1"/>
+            </wp:cNvGraphicFramePr>
+            <a:graphic xmlns:a="http://schemas.openxmlformats.org/drawingml/2006/main">
+              <a:graphicData uri="http://schemas.openxmlformats.org/drawingml/2006/picture">
+                <pic:pic xmlns:pic="http://schemas.openxmlformats.org/drawingml/2006/picture">
+                  <pic:nvPicPr>
+                    <pic:cNvPr id="1" name=""/>
+                    <pic:cNvPicPr/>
+                  </pic:nvPicPr>
+                  <pic:blipFill>
+                    <a:blip r:embed="rId18">
+                      <a:extLst>
+                        <a:ext uri="{28A0092B-C50C-407E-A947-70E740481C1C}">
+                          <a14:useLocalDpi xmlns:a14="http://schemas.microsoft.com/office/drawing/2010/main" val="0"/>
+                        </a:ext>
+                      </a:extLst>
+                    </a:blip>
+                    <a:stretch>
+                      <a:fillRect/>
+                    </a:stretch>
+                  </pic:blipFill>
+                  <pic:spPr>
+                    <a:xfrm>
+                      <a:off x="0" y="0"/>
+                      <a:ext cx="3445510" cy="1845310"/>
+                    </a:xfrm>
+                    <a:prstGeom prst="rect">
+                      <a:avLst/>
+                    </a:prstGeom>
+                  </pic:spPr>
+                </pic:pic>
+              </a:graphicData>
+            </a:graphic>
+            <wp14:sizeRelH relativeFrom="margin">
+              <wp14:pctWidth>0</wp14:pctWidth>
+            </wp14:sizeRelH>
+            <wp14:sizeRelV relativeFrom="margin">
+              <wp14:pctHeight>0</wp14:pctHeight>
+            </wp14:sizeRelV>
+          </wp:anchor>
+        </w:drawing>
+      </w:r>
+      <w:r>
+        <w:rPr>
           <w:sz w:val="36"/>
           <w:szCs w:val="22"/>
         </w:rPr>
@@ -5093,6 +5361,195 @@
           <w:szCs w:val="22"/>
         </w:rPr>
       </w:pPr>
+      <w:r>
+        <w:rPr>
+          <w:sz w:val="22"/>
+          <w:szCs w:val="22"/>
+        </w:rPr>
+        <w:drawing>
+          <wp:anchor distT="0" distB="0" distL="114300" distR="114300" simplePos="0" relativeHeight="251660288" behindDoc="0" locked="0" layoutInCell="1" allowOverlap="1" wp14:anchorId="1E145BB4" wp14:editId="289D5705">
+            <wp:simplePos x="0" y="0"/>
+            <wp:positionH relativeFrom="margin">
+              <wp:align>left</wp:align>
+            </wp:positionH>
+            <wp:positionV relativeFrom="paragraph">
+              <wp:posOffset>2048510</wp:posOffset>
+            </wp:positionV>
+            <wp:extent cx="2667000" cy="5755640"/>
+            <wp:effectExtent l="0" t="0" r="0" b="0"/>
+            <wp:wrapSquare wrapText="bothSides"/>
+            <wp:docPr id="13" name="Picture 13"/>
+            <wp:cNvGraphicFramePr>
+              <a:graphicFrameLocks xmlns:a="http://schemas.openxmlformats.org/drawingml/2006/main" noChangeAspect="1"/>
+            </wp:cNvGraphicFramePr>
+            <a:graphic xmlns:a="http://schemas.openxmlformats.org/drawingml/2006/main">
+              <a:graphicData uri="http://schemas.openxmlformats.org/drawingml/2006/picture">
+                <pic:pic xmlns:pic="http://schemas.openxmlformats.org/drawingml/2006/picture">
+                  <pic:nvPicPr>
+                    <pic:cNvPr id="1" name=""/>
+                    <pic:cNvPicPr/>
+                  </pic:nvPicPr>
+                  <pic:blipFill>
+                    <a:blip r:embed="rId19">
+                      <a:extLst>
+                        <a:ext uri="{28A0092B-C50C-407E-A947-70E740481C1C}">
+                          <a14:useLocalDpi xmlns:a14="http://schemas.microsoft.com/office/drawing/2010/main" val="0"/>
+                        </a:ext>
+                      </a:extLst>
+                    </a:blip>
+                    <a:stretch>
+                      <a:fillRect/>
+                    </a:stretch>
+                  </pic:blipFill>
+                  <pic:spPr>
+                    <a:xfrm>
+                      <a:off x="0" y="0"/>
+                      <a:ext cx="2667000" cy="5755640"/>
+                    </a:xfrm>
+                    <a:prstGeom prst="rect">
+                      <a:avLst/>
+                    </a:prstGeom>
+                  </pic:spPr>
+                </pic:pic>
+              </a:graphicData>
+            </a:graphic>
+            <wp14:sizeRelH relativeFrom="margin">
+              <wp14:pctWidth>0</wp14:pctWidth>
+            </wp14:sizeRelH>
+            <wp14:sizeRelV relativeFrom="margin">
+              <wp14:pctHeight>0</wp14:pctHeight>
+            </wp14:sizeRelV>
+          </wp:anchor>
+        </w:drawing>
+      </w:r>
+    </w:p>
+    <w:p>
+      <w:pPr>
+        <w:rPr>
+          <w:sz w:val="22"/>
+          <w:szCs w:val="22"/>
+        </w:rPr>
+      </w:pPr>
+    </w:p>
+    <w:p>
+      <w:pPr>
+        <w:rPr>
+          <w:sz w:val="22"/>
+          <w:szCs w:val="22"/>
+        </w:rPr>
+      </w:pPr>
+    </w:p>
+    <w:p>
+      <w:pPr>
+        <w:rPr>
+          <w:sz w:val="22"/>
+          <w:szCs w:val="22"/>
+        </w:rPr>
+      </w:pPr>
+    </w:p>
+    <w:p>
+      <w:pPr>
+        <w:rPr>
+          <w:sz w:val="22"/>
+          <w:szCs w:val="22"/>
+        </w:rPr>
+      </w:pPr>
+    </w:p>
+    <w:p>
+      <w:pPr>
+        <w:rPr>
+          <w:sz w:val="22"/>
+          <w:szCs w:val="22"/>
+        </w:rPr>
+      </w:pPr>
+    </w:p>
+    <w:p>
+      <w:pPr>
+        <w:rPr>
+          <w:sz w:val="22"/>
+          <w:szCs w:val="22"/>
+        </w:rPr>
+      </w:pPr>
+    </w:p>
+    <w:p>
+      <w:pPr>
+        <w:rPr>
+          <w:sz w:val="22"/>
+          <w:szCs w:val="22"/>
+        </w:rPr>
+      </w:pPr>
+    </w:p>
+    <w:p>
+      <w:pPr>
+        <w:rPr>
+          <w:sz w:val="22"/>
+          <w:szCs w:val="22"/>
+        </w:rPr>
+      </w:pPr>
+    </w:p>
+    <w:p>
+      <w:pPr>
+        <w:rPr>
+          <w:sz w:val="22"/>
+          <w:szCs w:val="22"/>
+        </w:rPr>
+      </w:pPr>
+    </w:p>
+    <w:p>
+      <w:pPr>
+        <w:rPr>
+          <w:sz w:val="22"/>
+          <w:szCs w:val="22"/>
+        </w:rPr>
+      </w:pPr>
+    </w:p>
+    <w:p>
+      <w:pPr>
+        <w:rPr>
+          <w:sz w:val="22"/>
+          <w:szCs w:val="22"/>
+        </w:rPr>
+      </w:pPr>
+    </w:p>
+    <w:p>
+      <w:pPr>
+        <w:rPr>
+          <w:sz w:val="22"/>
+          <w:szCs w:val="22"/>
+        </w:rPr>
+      </w:pPr>
+    </w:p>
+    <w:p>
+      <w:pPr>
+        <w:rPr>
+          <w:sz w:val="22"/>
+          <w:szCs w:val="22"/>
+        </w:rPr>
+      </w:pPr>
+    </w:p>
+    <w:p>
+      <w:pPr>
+        <w:rPr>
+          <w:sz w:val="22"/>
+          <w:szCs w:val="22"/>
+        </w:rPr>
+      </w:pPr>
+    </w:p>
+    <w:p>
+      <w:pPr>
+        <w:rPr>
+          <w:sz w:val="22"/>
+          <w:szCs w:val="22"/>
+        </w:rPr>
+      </w:pPr>
+    </w:p>
+    <w:p>
+      <w:pPr>
+        <w:rPr>
+          <w:sz w:val="22"/>
+          <w:szCs w:val="22"/>
+        </w:rPr>
+      </w:pPr>
     </w:p>
     <w:p>
       <w:pPr>
@@ -5107,6 +5564,7 @@
           <w:sz w:val="36"/>
           <w:szCs w:val="22"/>
         </w:rPr>
+        <w:lastRenderedPageBreak/>
         <w:t>assumptions</w:t>
       </w:r>
     </w:p>
@@ -5146,18 +5604,100 @@
         <w:rPr>
           <w:rFonts w:ascii="ProximaNova-Regular" w:hAnsi="ProximaNova-Regular" w:cs="ProximaNova-Regular"/>
           <w:color w:val="353744"/>
-          <w:sz w:val="22"/>
-          <w:szCs w:val="22"/>
+          <w:sz w:val="26"/>
+          <w:szCs w:val="26"/>
         </w:rPr>
       </w:pPr>
       <w:r>
         <w:rPr>
           <w:rFonts w:ascii="ProximaNova-Regular" w:hAnsi="ProximaNova-Regular" w:cs="ProximaNova-Regular"/>
           <w:color w:val="353744"/>
-          <w:sz w:val="22"/>
-          <w:szCs w:val="22"/>
+          <w:sz w:val="26"/>
+          <w:szCs w:val="26"/>
         </w:rPr>
         <w:t>We assumed that accepted states have the following priorities from high to low</w:t>
+      </w:r>
+      <w:r>
+        <w:rPr>
+          <w:rFonts w:ascii="ProximaNova-Regular" w:hAnsi="ProximaNova-Regular" w:cs="ProximaNova-Regular"/>
+          <w:color w:val="353744"/>
+          <w:sz w:val="26"/>
+          <w:szCs w:val="26"/>
+        </w:rPr>
+        <w:t xml:space="preserve"> </w:t>
+      </w:r>
+      <w:r>
+        <w:rPr>
+          <w:rFonts w:ascii="ProximaNova-Regular" w:hAnsi="ProximaNova-Regular" w:cs="ProximaNova-Regular"/>
+          <w:color w:val="353744"/>
+          <w:sz w:val="26"/>
+          <w:szCs w:val="26"/>
+        </w:rPr>
+        <w:t>(punctuation &gt;&gt; keywords &gt;&gt; regular expression) which is followed by most of the</w:t>
+      </w:r>
+      <w:r>
+        <w:rPr>
+          <w:rFonts w:ascii="ProximaNova-Regular" w:hAnsi="ProximaNova-Regular" w:cs="ProximaNova-Regular"/>
+          <w:color w:val="353744"/>
+          <w:sz w:val="26"/>
+          <w:szCs w:val="26"/>
+        </w:rPr>
+        <w:t xml:space="preserve"> </w:t>
+      </w:r>
+      <w:r>
+        <w:rPr>
+          <w:rFonts w:ascii="ProximaNova-Regular" w:hAnsi="ProximaNova-Regular" w:cs="ProximaNova-Regular"/>
+          <w:color w:val="353744"/>
+          <w:sz w:val="26"/>
+          <w:szCs w:val="26"/>
+        </w:rPr>
+        <w:t>popular</w:t>
+      </w:r>
+      <w:r>
+        <w:rPr>
+          <w:rFonts w:ascii="ProximaNova-Regular" w:hAnsi="ProximaNova-Regular" w:cs="ProximaNova-Regular"/>
+          <w:color w:val="353744"/>
+          <w:sz w:val="26"/>
+          <w:szCs w:val="26"/>
+        </w:rPr>
+        <w:t xml:space="preserve"> </w:t>
+      </w:r>
+      <w:r>
+        <w:rPr>
+          <w:rFonts w:ascii="ProximaNova-Regular" w:hAnsi="ProximaNova-Regular" w:cs="ProximaNova-Regular"/>
+          <w:color w:val="353744"/>
+          <w:sz w:val="26"/>
+          <w:szCs w:val="26"/>
+        </w:rPr>
+        <w:t xml:space="preserve">programming languages. </w:t>
+      </w:r>
+    </w:p>
+    <w:p/>
+    <w:p>
+      <w:pPr>
+        <w:pStyle w:val="Heading2"/>
+        <w:numPr>
+          <w:ilvl w:val="0"/>
+          <w:numId w:val="17"/>
+        </w:numPr>
+        <w:rPr>
+          <w:sz w:val="32"/>
+          <w:szCs w:val="22"/>
+        </w:rPr>
+      </w:pPr>
+      <w:r>
+        <w:rPr>
+          <w:sz w:val="32"/>
+          <w:szCs w:val="22"/>
+        </w:rPr>
+        <w:t>All Reserved character must be escaped</w:t>
+      </w:r>
+      <w:r>
+        <w:rPr>
+          <w:sz w:val="32"/>
+          <w:szCs w:val="22"/>
+        </w:rPr>
+        <w:t>:</w:t>
       </w:r>
     </w:p>
     <w:p>
@@ -5169,18 +5709,134 @@
         <w:rPr>
           <w:rFonts w:ascii="ProximaNova-Regular" w:hAnsi="ProximaNova-Regular" w:cs="ProximaNova-Regular"/>
           <w:color w:val="353744"/>
-          <w:sz w:val="22"/>
-          <w:szCs w:val="22"/>
+          <w:sz w:val="24"/>
+          <w:szCs w:val="24"/>
         </w:rPr>
       </w:pPr>
       <w:r>
         <w:rPr>
           <w:rFonts w:ascii="ProximaNova-Regular" w:hAnsi="ProximaNova-Regular" w:cs="ProximaNova-Regular"/>
           <w:color w:val="353744"/>
-          <w:sz w:val="22"/>
-          <w:szCs w:val="22"/>
-        </w:rPr>
-        <w:t>(punctuation &gt;&gt; keywords &gt;&gt; regular expression) which is followed by most of the popular</w:t>
+          <w:sz w:val="26"/>
+          <w:szCs w:val="26"/>
+        </w:rPr>
+        <w:t xml:space="preserve">Any reserved character should always be escaped before usage, otherwise it </w:t>
+      </w:r>
+      <w:r>
+        <w:rPr>
+          <w:rFonts w:ascii="ProximaNova-Regular" w:hAnsi="ProximaNova-Regular" w:cs="ProximaNova-Regular"/>
+          <w:color w:val="353744"/>
+          <w:sz w:val="26"/>
+          <w:szCs w:val="26"/>
+        </w:rPr>
+        <w:t>would</w:t>
+      </w:r>
+      <w:r>
+        <w:rPr>
+          <w:rFonts w:ascii="ProximaNova-Regular" w:hAnsi="ProximaNova-Regular" w:cs="ProximaNova-Regular"/>
+          <w:color w:val="353744"/>
+          <w:sz w:val="26"/>
+          <w:szCs w:val="26"/>
+        </w:rPr>
+        <w:t xml:space="preserve"> </w:t>
+      </w:r>
+      <w:r>
+        <w:rPr>
+          <w:rFonts w:ascii="ProximaNova-Regular" w:hAnsi="ProximaNova-Regular" w:cs="ProximaNova-Regular"/>
+          <w:color w:val="353744"/>
+          <w:sz w:val="26"/>
+          <w:szCs w:val="26"/>
+        </w:rPr>
+        <w:t>be considering</w:t>
+      </w:r>
+      <w:r>
+        <w:rPr>
+          <w:rFonts w:ascii="ProximaNova-Regular" w:hAnsi="ProximaNova-Regular" w:cs="ProximaNova-Regular"/>
+          <w:color w:val="353744"/>
+          <w:sz w:val="26"/>
+          <w:szCs w:val="26"/>
+        </w:rPr>
+        <w:t xml:space="preserve"> it as</w:t>
+      </w:r>
+      <w:r>
+        <w:rPr>
+          <w:rFonts w:ascii="ProximaNova-Regular" w:hAnsi="ProximaNova-Regular" w:cs="ProximaNova-Regular"/>
+          <w:color w:val="353744"/>
+          <w:sz w:val="26"/>
+          <w:szCs w:val="26"/>
+        </w:rPr>
+        <w:t xml:space="preserve"> </w:t>
+      </w:r>
+      <w:r>
+        <w:rPr>
+          <w:rFonts w:ascii="ProximaNova-Regular" w:hAnsi="ProximaNova-Regular" w:cs="ProximaNova-Regular"/>
+          <w:color w:val="353744"/>
+          <w:sz w:val="26"/>
+          <w:szCs w:val="26"/>
+        </w:rPr>
+        <w:t xml:space="preserve">an operation if </w:t>
+      </w:r>
+      <w:r>
+        <w:rPr>
+          <w:rFonts w:ascii="ProximaNova-Regular" w:hAnsi="ProximaNova-Regular" w:cs="ProximaNova-Regular"/>
+          <w:color w:val="353744"/>
+          <w:sz w:val="26"/>
+          <w:szCs w:val="26"/>
+        </w:rPr>
+        <w:t>suitable</w:t>
+      </w:r>
+      <w:r>
+        <w:rPr>
+          <w:rFonts w:ascii="ProximaNova-Regular" w:hAnsi="ProximaNova-Regular" w:cs="ProximaNova-Regular"/>
+          <w:color w:val="353744"/>
+          <w:sz w:val="24"/>
+          <w:szCs w:val="24"/>
+        </w:rPr>
+        <w:t>.</w:t>
+      </w:r>
+    </w:p>
+    <w:p>
+      <w:pPr>
+        <w:rPr>
+          <w:sz w:val="32"/>
+          <w:szCs w:val="32"/>
+        </w:rPr>
+      </w:pPr>
+      <w:r>
+        <w:rPr>
+          <w:rFonts w:ascii="ProximaNova-Regular" w:hAnsi="ProximaNova-Regular" w:cs="ProximaNova-Regular"/>
+          <w:color w:val="353744"/>
+          <w:sz w:val="32"/>
+          <w:szCs w:val="32"/>
+        </w:rPr>
+        <w:t>Reserved characters are {‘+’, ‘-’, ‘*’, ‘|’, ‘(‘, ‘)’}</w:t>
+      </w:r>
+    </w:p>
+    <w:p>
+      <w:pPr>
+        <w:pStyle w:val="Heading2"/>
+        <w:numPr>
+          <w:ilvl w:val="0"/>
+          <w:numId w:val="17"/>
+        </w:numPr>
+        <w:rPr>
+          <w:sz w:val="32"/>
+          <w:szCs w:val="22"/>
+        </w:rPr>
+      </w:pPr>
+      <w:r>
+        <w:rPr>
+          <w:sz w:val="32"/>
+          <w:szCs w:val="22"/>
+        </w:rPr>
+        <w:t>Grouping Characters</w:t>
+      </w:r>
+      <w:r>
+        <w:rPr>
+          <w:sz w:val="32"/>
+          <w:szCs w:val="22"/>
+        </w:rPr>
+        <w:t>:</w:t>
       </w:r>
     </w:p>
     <w:p>
@@ -5190,40 +5846,782 @@
         <w:adjustRightInd w:val="0"/>
         <w:spacing w:after="0" w:line="240" w:lineRule="auto"/>
         <w:rPr>
-          <w:rFonts w:ascii="ProximaNova-Bold" w:hAnsi="ProximaNova-Bold" w:cs="ProximaNova-Bold"/>
+          <w:rFonts w:ascii="ProximaNova-Regular" w:hAnsi="ProximaNova-Regular" w:cs="ProximaNova-Regular"/>
+          <w:color w:val="353744"/>
+          <w:sz w:val="26"/>
+          <w:szCs w:val="26"/>
+        </w:rPr>
+      </w:pPr>
+      <w:r>
+        <w:rPr>
+          <w:rFonts w:ascii="ProximaNova-Regular" w:hAnsi="ProximaNova-Regular" w:cs="ProximaNova-Regular"/>
+          <w:color w:val="353744"/>
+          <w:sz w:val="26"/>
+          <w:szCs w:val="26"/>
+        </w:rPr>
+        <w:t>Characters are grouped by their numerical values, so saying ‘a-z’, would lead to</w:t>
+      </w:r>
+      <w:r>
+        <w:rPr>
+          <w:rFonts w:ascii="ProximaNova-Regular" w:hAnsi="ProximaNova-Regular" w:cs="ProximaNova-Regular"/>
+          <w:color w:val="353744"/>
+          <w:sz w:val="26"/>
+          <w:szCs w:val="26"/>
+        </w:rPr>
+        <w:t xml:space="preserve"> </w:t>
+      </w:r>
+      <w:r>
+        <w:rPr>
+          <w:rFonts w:ascii="ProximaNova-Regular" w:hAnsi="ProximaNova-Regular" w:cs="ProximaNova-Regular"/>
+          <w:color w:val="353744"/>
+          <w:sz w:val="26"/>
+          <w:szCs w:val="26"/>
+        </w:rPr>
+        <w:t>considering any</w:t>
+      </w:r>
+      <w:r>
+        <w:rPr>
+          <w:rFonts w:ascii="ProximaNova-Regular" w:hAnsi="ProximaNova-Regular" w:cs="ProximaNova-Regular"/>
+          <w:color w:val="353744"/>
+          <w:sz w:val="26"/>
+          <w:szCs w:val="26"/>
+        </w:rPr>
+        <w:t xml:space="preserve"> </w:t>
+      </w:r>
+      <w:r>
+        <w:rPr>
+          <w:rFonts w:ascii="ProximaNova-Regular" w:hAnsi="ProximaNova-Regular" w:cs="ProximaNova-Regular"/>
+          <w:color w:val="353744"/>
+          <w:sz w:val="26"/>
+          <w:szCs w:val="26"/>
+        </w:rPr>
+        <w:t>character between the numeric values of a to z to be included. That would lead</w:t>
+      </w:r>
+      <w:r>
+        <w:rPr>
+          <w:rFonts w:ascii="ProximaNova-Regular" w:hAnsi="ProximaNova-Regular" w:cs="ProximaNova-Regular"/>
+          <w:color w:val="353744"/>
+          <w:sz w:val="26"/>
+          <w:szCs w:val="26"/>
+        </w:rPr>
+        <w:t xml:space="preserve"> </w:t>
+      </w:r>
+      <w:r>
+        <w:rPr>
+          <w:rFonts w:ascii="ProximaNova-Regular" w:hAnsi="ProximaNova-Regular" w:cs="ProximaNova-Regular"/>
+          <w:color w:val="353744"/>
+          <w:sz w:val="26"/>
+          <w:szCs w:val="26"/>
+        </w:rPr>
+        <w:t>to us rejecting</w:t>
+      </w:r>
+      <w:r>
+        <w:rPr>
+          <w:rFonts w:ascii="ProximaNova-Regular" w:hAnsi="ProximaNova-Regular" w:cs="ProximaNova-Regular"/>
+          <w:color w:val="353744"/>
+          <w:sz w:val="26"/>
+          <w:szCs w:val="26"/>
+        </w:rPr>
+        <w:t xml:space="preserve"> </w:t>
+      </w:r>
+      <w:r>
+        <w:rPr>
+          <w:rFonts w:ascii="ProximaNova-Regular" w:hAnsi="ProximaNova-Regular" w:cs="ProximaNova-Regular"/>
+          <w:color w:val="353744"/>
+          <w:sz w:val="26"/>
+          <w:szCs w:val="26"/>
+        </w:rPr>
+        <w:t>any character group where the ending character has a numeric value less than the</w:t>
+      </w:r>
+      <w:r>
+        <w:rPr>
+          <w:rFonts w:ascii="ProximaNova-Regular" w:hAnsi="ProximaNova-Regular" w:cs="ProximaNova-Regular"/>
+          <w:color w:val="353744"/>
+          <w:sz w:val="26"/>
+          <w:szCs w:val="26"/>
+        </w:rPr>
+        <w:t xml:space="preserve"> </w:t>
+      </w:r>
+      <w:r>
+        <w:rPr>
+          <w:rFonts w:ascii="ProximaNova-Regular" w:hAnsi="ProximaNova-Regular" w:cs="ProximaNova-Regular"/>
+          <w:color w:val="353744"/>
+          <w:sz w:val="26"/>
+          <w:szCs w:val="26"/>
+        </w:rPr>
+        <w:t>starting</w:t>
+      </w:r>
+      <w:r>
+        <w:rPr>
+          <w:rFonts w:ascii="ProximaNova-Regular" w:hAnsi="ProximaNova-Regular" w:cs="ProximaNova-Regular"/>
+          <w:color w:val="353744"/>
+          <w:sz w:val="26"/>
+          <w:szCs w:val="26"/>
+        </w:rPr>
+        <w:t xml:space="preserve"> </w:t>
+      </w:r>
+      <w:r>
+        <w:rPr>
+          <w:rFonts w:ascii="ProximaNova-Regular" w:hAnsi="ProximaNova-Regular" w:cs="ProximaNova-Regular"/>
+          <w:color w:val="353744"/>
+          <w:sz w:val="26"/>
+          <w:szCs w:val="26"/>
+        </w:rPr>
+        <w:t>character.</w:t>
+      </w:r>
+    </w:p>
+    <w:p>
+      <w:pPr>
+        <w:pStyle w:val="Heading2"/>
+        <w:numPr>
+          <w:ilvl w:val="0"/>
+          <w:numId w:val="17"/>
+        </w:numPr>
+        <w:rPr>
+          <w:sz w:val="32"/>
+          <w:szCs w:val="22"/>
+        </w:rPr>
+      </w:pPr>
+      <w:r>
+        <w:rPr>
+          <w:sz w:val="32"/>
+          <w:szCs w:val="22"/>
+        </w:rPr>
+        <w:t>Regular Expressions Definition</w:t>
+      </w:r>
+      <w:r>
+        <w:rPr>
+          <w:sz w:val="32"/>
+          <w:szCs w:val="22"/>
+        </w:rPr>
+        <w:t>:</w:t>
+      </w:r>
+    </w:p>
+    <w:p>
+      <w:pPr>
+        <w:autoSpaceDE w:val="0"/>
+        <w:autoSpaceDN w:val="0"/>
+        <w:adjustRightInd w:val="0"/>
+        <w:spacing w:after="0" w:line="240" w:lineRule="auto"/>
+        <w:rPr>
+          <w:rFonts w:ascii="ProximaNova-Regular" w:hAnsi="ProximaNova-Regular" w:cs="ProximaNova-Regular"/>
+          <w:color w:val="353744"/>
+          <w:sz w:val="26"/>
+          <w:szCs w:val="26"/>
+        </w:rPr>
+      </w:pPr>
+      <w:r>
+        <w:rPr>
+          <w:rFonts w:ascii="ProximaNova-Regular" w:hAnsi="ProximaNova-Regular" w:cs="ProximaNova-Regular"/>
+          <w:color w:val="353744"/>
+          <w:sz w:val="26"/>
+          <w:szCs w:val="26"/>
+        </w:rPr>
+        <w:t>Regular definitions can be used in multiple regular expressions or definitions, however</w:t>
+      </w:r>
+    </w:p>
+    <w:p>
+      <w:pPr>
+        <w:autoSpaceDE w:val="0"/>
+        <w:autoSpaceDN w:val="0"/>
+        <w:adjustRightInd w:val="0"/>
+        <w:spacing w:after="0" w:line="240" w:lineRule="auto"/>
+        <w:rPr>
+          <w:rFonts w:ascii="ProximaNova-Regular" w:hAnsi="ProximaNova-Regular" w:cs="ProximaNova-Regular"/>
+          <w:color w:val="353744"/>
+          <w:sz w:val="26"/>
+          <w:szCs w:val="26"/>
+        </w:rPr>
+      </w:pPr>
+      <w:r>
+        <w:rPr>
+          <w:rFonts w:ascii="ProximaNova-Regular" w:hAnsi="ProximaNova-Regular" w:cs="ProximaNova-Regular"/>
+          <w:color w:val="353744"/>
+          <w:sz w:val="26"/>
+          <w:szCs w:val="26"/>
+        </w:rPr>
+        <w:t>regular expressions can’t be reused to define another regular expression or definition. Also, a</w:t>
+      </w:r>
+      <w:r>
+        <w:rPr>
+          <w:rFonts w:ascii="ProximaNova-Regular" w:hAnsi="ProximaNova-Regular" w:cs="ProximaNova-Regular"/>
+          <w:color w:val="353744"/>
+          <w:sz w:val="26"/>
+          <w:szCs w:val="26"/>
+        </w:rPr>
+        <w:t xml:space="preserve"> </w:t>
+      </w:r>
+      <w:r>
+        <w:rPr>
+          <w:rFonts w:ascii="ProximaNova-Regular" w:hAnsi="ProximaNova-Regular" w:cs="ProximaNova-Regular"/>
+          <w:color w:val="353744"/>
+          <w:sz w:val="26"/>
+          <w:szCs w:val="26"/>
+        </w:rPr>
+        <w:t>regular definition will only be replaced if it was already defined before being</w:t>
+      </w:r>
+      <w:r>
+        <w:rPr>
+          <w:rFonts w:ascii="ProximaNova-Regular" w:hAnsi="ProximaNova-Regular" w:cs="ProximaNova-Regular"/>
+          <w:color w:val="353744"/>
+          <w:sz w:val="26"/>
+          <w:szCs w:val="26"/>
+        </w:rPr>
+        <w:t xml:space="preserve"> </w:t>
+      </w:r>
+      <w:r>
+        <w:rPr>
+          <w:rFonts w:ascii="ProximaNova-Regular" w:hAnsi="ProximaNova-Regular" w:cs="ProximaNova-Regular"/>
+          <w:color w:val="353744"/>
+          <w:sz w:val="26"/>
+          <w:szCs w:val="26"/>
+        </w:rPr>
+        <w:t>referenced, or it will</w:t>
+      </w:r>
+      <w:r>
+        <w:rPr>
+          <w:rFonts w:ascii="ProximaNova-Regular" w:hAnsi="ProximaNova-Regular" w:cs="ProximaNova-Regular"/>
+          <w:color w:val="353744"/>
+          <w:sz w:val="26"/>
+          <w:szCs w:val="26"/>
+        </w:rPr>
+        <w:t xml:space="preserve"> </w:t>
+      </w:r>
+      <w:r>
+        <w:rPr>
+          <w:rFonts w:ascii="ProximaNova-Regular" w:hAnsi="ProximaNova-Regular" w:cs="ProximaNova-Regular"/>
+          <w:color w:val="353744"/>
+          <w:sz w:val="26"/>
+          <w:szCs w:val="26"/>
+        </w:rPr>
+        <w:t>consider it a normal word.</w:t>
+      </w:r>
+    </w:p>
+    <w:p>
+      <w:pPr>
+        <w:autoSpaceDE w:val="0"/>
+        <w:autoSpaceDN w:val="0"/>
+        <w:adjustRightInd w:val="0"/>
+        <w:spacing w:after="0" w:line="240" w:lineRule="auto"/>
+        <w:rPr>
+          <w:rFonts w:ascii="ProximaNova-Regular" w:hAnsi="ProximaNova-Regular" w:cs="ProximaNova-Regular"/>
+          <w:color w:val="353744"/>
+          <w:sz w:val="26"/>
+          <w:szCs w:val="26"/>
+        </w:rPr>
+      </w:pPr>
+    </w:p>
+    <w:p>
+      <w:pPr>
+        <w:autoSpaceDE w:val="0"/>
+        <w:autoSpaceDN w:val="0"/>
+        <w:adjustRightInd w:val="0"/>
+        <w:spacing w:after="0" w:line="240" w:lineRule="auto"/>
+        <w:rPr>
+          <w:rFonts w:ascii="ProximaNova-Regular" w:hAnsi="ProximaNova-Regular" w:cs="ProximaNova-Regular"/>
+          <w:color w:val="353744"/>
+          <w:sz w:val="26"/>
+          <w:szCs w:val="26"/>
+        </w:rPr>
+      </w:pPr>
+    </w:p>
+    <w:p>
+      <w:pPr>
+        <w:autoSpaceDE w:val="0"/>
+        <w:autoSpaceDN w:val="0"/>
+        <w:adjustRightInd w:val="0"/>
+        <w:spacing w:after="0" w:line="240" w:lineRule="auto"/>
+        <w:rPr>
+          <w:rFonts w:ascii="ProximaNova-Regular" w:hAnsi="ProximaNova-Regular" w:cs="ProximaNova-Regular"/>
+          <w:color w:val="353744"/>
+          <w:sz w:val="26"/>
+          <w:szCs w:val="26"/>
+        </w:rPr>
+      </w:pPr>
+    </w:p>
+    <w:p>
+      <w:pPr>
+        <w:autoSpaceDE w:val="0"/>
+        <w:autoSpaceDN w:val="0"/>
+        <w:adjustRightInd w:val="0"/>
+        <w:spacing w:after="0" w:line="240" w:lineRule="auto"/>
+        <w:rPr>
+          <w:rFonts w:ascii="ProximaNova-Regular" w:hAnsi="ProximaNova-Regular" w:cs="ProximaNova-Regular"/>
+          <w:color w:val="353744"/>
+          <w:sz w:val="26"/>
+          <w:szCs w:val="26"/>
+        </w:rPr>
+      </w:pPr>
+    </w:p>
+    <w:p>
+      <w:pPr>
+        <w:autoSpaceDE w:val="0"/>
+        <w:autoSpaceDN w:val="0"/>
+        <w:adjustRightInd w:val="0"/>
+        <w:spacing w:after="0" w:line="240" w:lineRule="auto"/>
+        <w:rPr>
+          <w:rFonts w:ascii="ProximaNova-Regular" w:hAnsi="ProximaNova-Regular" w:cs="ProximaNova-Regular"/>
+          <w:color w:val="353744"/>
+          <w:sz w:val="26"/>
+          <w:szCs w:val="26"/>
+        </w:rPr>
+      </w:pPr>
+    </w:p>
+    <w:p>
+      <w:pPr>
+        <w:autoSpaceDE w:val="0"/>
+        <w:autoSpaceDN w:val="0"/>
+        <w:adjustRightInd w:val="0"/>
+        <w:spacing w:after="0" w:line="240" w:lineRule="auto"/>
+        <w:rPr>
+          <w:rFonts w:ascii="ProximaNova-Regular" w:hAnsi="ProximaNova-Regular" w:cs="ProximaNova-Regular"/>
+          <w:color w:val="353744"/>
+          <w:sz w:val="26"/>
+          <w:szCs w:val="26"/>
+        </w:rPr>
+      </w:pPr>
+    </w:p>
+    <w:p>
+      <w:pPr>
+        <w:autoSpaceDE w:val="0"/>
+        <w:autoSpaceDN w:val="0"/>
+        <w:adjustRightInd w:val="0"/>
+        <w:spacing w:after="0" w:line="240" w:lineRule="auto"/>
+        <w:rPr>
+          <w:rFonts w:ascii="ProximaNova-Regular" w:hAnsi="ProximaNova-Regular" w:cs="ProximaNova-Regular"/>
+          <w:color w:val="353744"/>
+          <w:sz w:val="26"/>
+          <w:szCs w:val="26"/>
+        </w:rPr>
+      </w:pPr>
+    </w:p>
+    <w:p>
+      <w:pPr>
+        <w:autoSpaceDE w:val="0"/>
+        <w:autoSpaceDN w:val="0"/>
+        <w:adjustRightInd w:val="0"/>
+        <w:spacing w:after="0" w:line="240" w:lineRule="auto"/>
+        <w:rPr>
+          <w:rFonts w:ascii="ProximaNova-Regular" w:hAnsi="ProximaNova-Regular" w:cs="ProximaNova-Regular"/>
+          <w:color w:val="353744"/>
+          <w:sz w:val="26"/>
+          <w:szCs w:val="26"/>
+        </w:rPr>
+      </w:pPr>
+    </w:p>
+    <w:p>
+      <w:pPr>
+        <w:autoSpaceDE w:val="0"/>
+        <w:autoSpaceDN w:val="0"/>
+        <w:adjustRightInd w:val="0"/>
+        <w:spacing w:after="0" w:line="240" w:lineRule="auto"/>
+        <w:rPr>
+          <w:rFonts w:ascii="ProximaNova-Regular" w:hAnsi="ProximaNova-Regular" w:cs="ProximaNova-Regular"/>
+          <w:color w:val="353744"/>
+          <w:sz w:val="26"/>
+          <w:szCs w:val="26"/>
+        </w:rPr>
+      </w:pPr>
+    </w:p>
+    <w:p>
+      <w:pPr>
+        <w:autoSpaceDE w:val="0"/>
+        <w:autoSpaceDN w:val="0"/>
+        <w:adjustRightInd w:val="0"/>
+        <w:spacing w:after="0" w:line="240" w:lineRule="auto"/>
+        <w:rPr>
+          <w:rFonts w:ascii="ProximaNova-Regular" w:hAnsi="ProximaNova-Regular" w:cs="ProximaNova-Regular"/>
+          <w:color w:val="353744"/>
+          <w:sz w:val="26"/>
+          <w:szCs w:val="26"/>
+        </w:rPr>
+      </w:pPr>
+    </w:p>
+    <w:p>
+      <w:pPr>
+        <w:autoSpaceDE w:val="0"/>
+        <w:autoSpaceDN w:val="0"/>
+        <w:adjustRightInd w:val="0"/>
+        <w:spacing w:after="0" w:line="240" w:lineRule="auto"/>
+        <w:rPr>
+          <w:rFonts w:ascii="ProximaNova-Regular" w:hAnsi="ProximaNova-Regular" w:cs="ProximaNova-Regular"/>
+          <w:color w:val="353744"/>
+          <w:sz w:val="26"/>
+          <w:szCs w:val="26"/>
+        </w:rPr>
+      </w:pPr>
+    </w:p>
+    <w:p>
+      <w:pPr>
+        <w:autoSpaceDE w:val="0"/>
+        <w:autoSpaceDN w:val="0"/>
+        <w:adjustRightInd w:val="0"/>
+        <w:spacing w:after="0" w:line="240" w:lineRule="auto"/>
+        <w:rPr>
+          <w:rFonts w:ascii="ProximaNova-Regular" w:hAnsi="ProximaNova-Regular" w:cs="ProximaNova-Regular"/>
+          <w:color w:val="353744"/>
+          <w:sz w:val="26"/>
+          <w:szCs w:val="26"/>
+        </w:rPr>
+      </w:pPr>
+    </w:p>
+    <w:p>
+      <w:pPr>
+        <w:autoSpaceDE w:val="0"/>
+        <w:autoSpaceDN w:val="0"/>
+        <w:adjustRightInd w:val="0"/>
+        <w:spacing w:after="0" w:line="240" w:lineRule="auto"/>
+        <w:rPr>
+          <w:rFonts w:ascii="ProximaNova-Regular" w:hAnsi="ProximaNova-Regular" w:cs="ProximaNova-Regular"/>
+          <w:color w:val="353744"/>
+          <w:sz w:val="26"/>
+          <w:szCs w:val="26"/>
+        </w:rPr>
+      </w:pPr>
+    </w:p>
+    <w:p>
+      <w:pPr>
+        <w:autoSpaceDE w:val="0"/>
+        <w:autoSpaceDN w:val="0"/>
+        <w:adjustRightInd w:val="0"/>
+        <w:spacing w:after="0" w:line="240" w:lineRule="auto"/>
+        <w:rPr>
           <w:b/>
           <w:bCs/>
-          <w:color w:val="00AC44"/>
-          <w:sz w:val="28"/>
-          <w:szCs w:val="28"/>
-        </w:rPr>
-      </w:pPr>
-      <w:r>
+          <w:caps/>
+          <w:color w:val="1F4E79" w:themeColor="accent1" w:themeShade="80"/>
+          <w:sz w:val="36"/>
+          <w:szCs w:val="22"/>
+        </w:rPr>
+      </w:pPr>
+      <w:r>
+        <w:rPr>
+          <w:b/>
+          <w:bCs/>
+          <w:caps/>
+          <w:color w:val="1F4E79" w:themeColor="accent1" w:themeShade="80"/>
+          <w:sz w:val="36"/>
+          <w:szCs w:val="22"/>
+        </w:rPr>
+        <w:lastRenderedPageBreak/>
+        <w:t>BONUS</w:t>
+      </w:r>
+    </w:p>
+    <w:p>
+      <w:pPr>
+        <w:autoSpaceDE w:val="0"/>
+        <w:autoSpaceDN w:val="0"/>
+        <w:adjustRightInd w:val="0"/>
+        <w:spacing w:after="0" w:line="240" w:lineRule="auto"/>
+        <w:rPr>
+          <w:b/>
+          <w:bCs/>
+          <w:caps/>
+          <w:color w:val="1F4E79" w:themeColor="accent1" w:themeShade="80"/>
+          <w:sz w:val="36"/>
+          <w:szCs w:val="22"/>
+        </w:rPr>
+      </w:pPr>
+    </w:p>
+    <w:p>
+      <w:pPr>
+        <w:autoSpaceDE w:val="0"/>
+        <w:autoSpaceDN w:val="0"/>
+        <w:adjustRightInd w:val="0"/>
+        <w:spacing w:after="0" w:line="240" w:lineRule="auto"/>
+        <w:rPr>
+          <w:b/>
+          <w:bCs/>
+          <w:caps/>
+          <w:color w:val="1F4E79" w:themeColor="accent1" w:themeShade="80"/>
+          <w:sz w:val="36"/>
+          <w:szCs w:val="22"/>
+        </w:rPr>
+      </w:pPr>
+    </w:p>
+    <w:p>
+      <w:pPr>
+        <w:autoSpaceDE w:val="0"/>
+        <w:autoSpaceDN w:val="0"/>
+        <w:adjustRightInd w:val="0"/>
+        <w:spacing w:after="0" w:line="240" w:lineRule="auto"/>
+        <w:rPr>
+          <w:b/>
+          <w:bCs/>
+          <w:caps/>
+          <w:color w:val="1F4E79" w:themeColor="accent1" w:themeShade="80"/>
+          <w:sz w:val="36"/>
+          <w:szCs w:val="22"/>
+        </w:rPr>
+      </w:pPr>
+    </w:p>
+    <w:p>
+      <w:pPr>
+        <w:autoSpaceDE w:val="0"/>
+        <w:autoSpaceDN w:val="0"/>
+        <w:adjustRightInd w:val="0"/>
+        <w:spacing w:after="0" w:line="240" w:lineRule="auto"/>
+        <w:rPr>
+          <w:b/>
+          <w:bCs/>
+          <w:caps/>
+          <w:color w:val="1F4E79" w:themeColor="accent1" w:themeShade="80"/>
+          <w:sz w:val="36"/>
+          <w:szCs w:val="22"/>
+        </w:rPr>
+      </w:pPr>
+    </w:p>
+    <w:p>
+      <w:pPr>
+        <w:autoSpaceDE w:val="0"/>
+        <w:autoSpaceDN w:val="0"/>
+        <w:adjustRightInd w:val="0"/>
+        <w:spacing w:after="0" w:line="240" w:lineRule="auto"/>
+        <w:rPr>
+          <w:b/>
+          <w:bCs/>
+          <w:caps/>
+          <w:color w:val="1F4E79" w:themeColor="accent1" w:themeShade="80"/>
+          <w:sz w:val="36"/>
+          <w:szCs w:val="22"/>
+        </w:rPr>
+      </w:pPr>
+    </w:p>
+    <w:p>
+      <w:pPr>
+        <w:autoSpaceDE w:val="0"/>
+        <w:autoSpaceDN w:val="0"/>
+        <w:adjustRightInd w:val="0"/>
+        <w:spacing w:after="0" w:line="240" w:lineRule="auto"/>
+        <w:rPr>
+          <w:b/>
+          <w:bCs/>
+          <w:caps/>
+          <w:color w:val="1F4E79" w:themeColor="accent1" w:themeShade="80"/>
+          <w:sz w:val="36"/>
+          <w:szCs w:val="22"/>
+        </w:rPr>
+      </w:pPr>
+    </w:p>
+    <w:p>
+      <w:pPr>
+        <w:autoSpaceDE w:val="0"/>
+        <w:autoSpaceDN w:val="0"/>
+        <w:adjustRightInd w:val="0"/>
+        <w:spacing w:after="0" w:line="240" w:lineRule="auto"/>
+        <w:rPr>
+          <w:b/>
+          <w:bCs/>
+          <w:caps/>
+          <w:color w:val="1F4E79" w:themeColor="accent1" w:themeShade="80"/>
+          <w:sz w:val="36"/>
+          <w:szCs w:val="22"/>
+        </w:rPr>
+      </w:pPr>
+    </w:p>
+    <w:p>
+      <w:pPr>
+        <w:autoSpaceDE w:val="0"/>
+        <w:autoSpaceDN w:val="0"/>
+        <w:adjustRightInd w:val="0"/>
+        <w:spacing w:after="0" w:line="240" w:lineRule="auto"/>
+        <w:rPr>
+          <w:b/>
+          <w:bCs/>
+          <w:caps/>
+          <w:color w:val="1F4E79" w:themeColor="accent1" w:themeShade="80"/>
+          <w:sz w:val="36"/>
+          <w:szCs w:val="22"/>
+        </w:rPr>
+      </w:pPr>
+    </w:p>
+    <w:p>
+      <w:pPr>
+        <w:autoSpaceDE w:val="0"/>
+        <w:autoSpaceDN w:val="0"/>
+        <w:adjustRightInd w:val="0"/>
+        <w:spacing w:after="0" w:line="240" w:lineRule="auto"/>
+        <w:rPr>
+          <w:b/>
+          <w:bCs/>
+          <w:caps/>
+          <w:color w:val="1F4E79" w:themeColor="accent1" w:themeShade="80"/>
+          <w:sz w:val="36"/>
+          <w:szCs w:val="22"/>
+        </w:rPr>
+      </w:pPr>
+    </w:p>
+    <w:p>
+      <w:pPr>
+        <w:autoSpaceDE w:val="0"/>
+        <w:autoSpaceDN w:val="0"/>
+        <w:adjustRightInd w:val="0"/>
+        <w:spacing w:after="0" w:line="240" w:lineRule="auto"/>
+        <w:rPr>
+          <w:b/>
+          <w:bCs/>
+          <w:caps/>
+          <w:color w:val="1F4E79" w:themeColor="accent1" w:themeShade="80"/>
+          <w:sz w:val="36"/>
+          <w:szCs w:val="22"/>
+        </w:rPr>
+      </w:pPr>
+    </w:p>
+    <w:p>
+      <w:pPr>
+        <w:autoSpaceDE w:val="0"/>
+        <w:autoSpaceDN w:val="0"/>
+        <w:adjustRightInd w:val="0"/>
+        <w:spacing w:after="0" w:line="240" w:lineRule="auto"/>
+        <w:rPr>
+          <w:b/>
+          <w:bCs/>
+          <w:caps/>
+          <w:color w:val="1F4E79" w:themeColor="accent1" w:themeShade="80"/>
+          <w:sz w:val="36"/>
+          <w:szCs w:val="22"/>
+        </w:rPr>
+      </w:pPr>
+    </w:p>
+    <w:p>
+      <w:pPr>
+        <w:autoSpaceDE w:val="0"/>
+        <w:autoSpaceDN w:val="0"/>
+        <w:adjustRightInd w:val="0"/>
+        <w:spacing w:after="0" w:line="240" w:lineRule="auto"/>
+        <w:rPr>
+          <w:b/>
+          <w:bCs/>
+          <w:caps/>
+          <w:color w:val="1F4E79" w:themeColor="accent1" w:themeShade="80"/>
+          <w:sz w:val="36"/>
+          <w:szCs w:val="22"/>
+        </w:rPr>
+      </w:pPr>
+    </w:p>
+    <w:p>
+      <w:pPr>
+        <w:autoSpaceDE w:val="0"/>
+        <w:autoSpaceDN w:val="0"/>
+        <w:adjustRightInd w:val="0"/>
+        <w:spacing w:after="0" w:line="240" w:lineRule="auto"/>
+        <w:rPr>
+          <w:b/>
+          <w:bCs/>
+          <w:caps/>
+          <w:color w:val="1F4E79" w:themeColor="accent1" w:themeShade="80"/>
+          <w:sz w:val="36"/>
+          <w:szCs w:val="22"/>
+        </w:rPr>
+      </w:pPr>
+    </w:p>
+    <w:p>
+      <w:pPr>
+        <w:autoSpaceDE w:val="0"/>
+        <w:autoSpaceDN w:val="0"/>
+        <w:adjustRightInd w:val="0"/>
+        <w:spacing w:after="0" w:line="240" w:lineRule="auto"/>
+        <w:rPr>
+          <w:b/>
+          <w:bCs/>
+          <w:caps/>
+          <w:color w:val="1F4E79" w:themeColor="accent1" w:themeShade="80"/>
+          <w:sz w:val="36"/>
+          <w:szCs w:val="22"/>
+        </w:rPr>
+      </w:pPr>
+    </w:p>
+    <w:p>
+      <w:pPr>
+        <w:autoSpaceDE w:val="0"/>
+        <w:autoSpaceDN w:val="0"/>
+        <w:adjustRightInd w:val="0"/>
+        <w:spacing w:after="0" w:line="240" w:lineRule="auto"/>
+        <w:rPr>
+          <w:b/>
+          <w:bCs/>
+          <w:caps/>
+          <w:color w:val="1F4E79" w:themeColor="accent1" w:themeShade="80"/>
+          <w:sz w:val="36"/>
+          <w:szCs w:val="22"/>
+        </w:rPr>
+      </w:pPr>
+    </w:p>
+    <w:p>
+      <w:pPr>
+        <w:autoSpaceDE w:val="0"/>
+        <w:autoSpaceDN w:val="0"/>
+        <w:adjustRightInd w:val="0"/>
+        <w:spacing w:after="0" w:line="240" w:lineRule="auto"/>
+        <w:rPr>
+          <w:b/>
+          <w:bCs/>
+          <w:caps/>
+          <w:color w:val="1F4E79" w:themeColor="accent1" w:themeShade="80"/>
+          <w:sz w:val="36"/>
+          <w:szCs w:val="22"/>
+        </w:rPr>
+      </w:pPr>
+    </w:p>
+    <w:p>
+      <w:pPr>
+        <w:autoSpaceDE w:val="0"/>
+        <w:autoSpaceDN w:val="0"/>
+        <w:adjustRightInd w:val="0"/>
+        <w:spacing w:after="0" w:line="240" w:lineRule="auto"/>
+        <w:rPr>
+          <w:b/>
+          <w:bCs/>
+          <w:caps/>
+          <w:color w:val="1F4E79" w:themeColor="accent1" w:themeShade="80"/>
+          <w:sz w:val="36"/>
+          <w:szCs w:val="22"/>
+        </w:rPr>
+      </w:pPr>
+    </w:p>
+    <w:p>
+      <w:pPr>
+        <w:autoSpaceDE w:val="0"/>
+        <w:autoSpaceDN w:val="0"/>
+        <w:adjustRightInd w:val="0"/>
+        <w:spacing w:after="0" w:line="240" w:lineRule="auto"/>
+        <w:rPr>
+          <w:b/>
+          <w:bCs/>
+          <w:caps/>
+          <w:color w:val="1F4E79" w:themeColor="accent1" w:themeShade="80"/>
+          <w:sz w:val="36"/>
+          <w:szCs w:val="22"/>
+        </w:rPr>
+      </w:pPr>
+    </w:p>
+    <w:p>
+      <w:pPr>
+        <w:autoSpaceDE w:val="0"/>
+        <w:autoSpaceDN w:val="0"/>
+        <w:adjustRightInd w:val="0"/>
+        <w:spacing w:after="0" w:line="240" w:lineRule="auto"/>
+        <w:rPr>
+          <w:b/>
+          <w:bCs/>
+          <w:caps/>
+          <w:color w:val="1F4E79" w:themeColor="accent1" w:themeShade="80"/>
+          <w:sz w:val="36"/>
+          <w:szCs w:val="22"/>
+        </w:rPr>
+      </w:pPr>
+    </w:p>
+    <w:p>
+      <w:pPr>
+        <w:autoSpaceDE w:val="0"/>
+        <w:autoSpaceDN w:val="0"/>
+        <w:adjustRightInd w:val="0"/>
+        <w:spacing w:after="0" w:line="240" w:lineRule="auto"/>
         <w:rPr>
           <w:rFonts w:ascii="ProximaNova-Regular" w:hAnsi="ProximaNova-Regular" w:cs="ProximaNova-Regular"/>
           <w:color w:val="353744"/>
-          <w:sz w:val="22"/>
-          <w:szCs w:val="22"/>
-        </w:rPr>
-        <w:t xml:space="preserve">programming languages. </w:t>
-      </w:r>
-    </w:p>
-    <w:p/>
-    <w:p>
-      <w:pPr>
-        <w:rPr>
-          <w:sz w:val="22"/>
-          <w:szCs w:val="22"/>
-        </w:rPr>
-      </w:pPr>
-      <w:bookmarkStart w:id="0" w:name="_GoBack"/>
-      <w:bookmarkEnd w:id="0"/>
-    </w:p>
-    <w:p>
-      <w:pPr>
-        <w:rPr>
-          <w:sz w:val="22"/>
-          <w:szCs w:val="22"/>
+          <w:sz w:val="26"/>
+          <w:szCs w:val="26"/>
         </w:rPr>
       </w:pPr>
     </w:p>
@@ -5335,21 +6733,12 @@
                 <w:szCs w:val="22"/>
               </w:rPr>
             </w:pPr>
-            <w:proofErr w:type="spellStart"/>
             <w:r>
               <w:rPr>
                 <w:sz w:val="22"/>
                 <w:szCs w:val="22"/>
               </w:rPr>
-              <w:t>Arsany</w:t>
-            </w:r>
-            <w:proofErr w:type="spellEnd"/>
-            <w:r>
-              <w:rPr>
-                <w:sz w:val="22"/>
-                <w:szCs w:val="22"/>
-              </w:rPr>
-              <w:t xml:space="preserve"> Atef</w:t>
+              <w:t>Arsany Atef</w:t>
             </w:r>
             <w:r>
               <w:rPr>
@@ -5396,7 +6785,6 @@
                 <w:szCs w:val="22"/>
               </w:rPr>
             </w:pPr>
-            <w:proofErr w:type="spellStart"/>
             <w:r>
               <w:rPr>
                 <w:sz w:val="22"/>
@@ -5416,15 +6804,7 @@
                 <w:sz w:val="22"/>
                 <w:szCs w:val="22"/>
               </w:rPr>
-              <w:t>los</w:t>
-            </w:r>
-            <w:proofErr w:type="spellEnd"/>
-            <w:r>
-              <w:rPr>
-                <w:sz w:val="22"/>
-                <w:szCs w:val="22"/>
-              </w:rPr>
-              <w:t xml:space="preserve"> Malak Habib</w:t>
+              <w:t>los Malak Habib</w:t>
             </w:r>
           </w:p>
         </w:tc>
@@ -5476,17 +6856,8 @@
                 <w:sz w:val="22"/>
                 <w:szCs w:val="22"/>
               </w:rPr>
-              <w:t xml:space="preserve"> </w:t>
-            </w:r>
-            <w:proofErr w:type="spellStart"/>
-            <w:r>
-              <w:rPr>
-                <w:sz w:val="22"/>
-                <w:szCs w:val="22"/>
-              </w:rPr>
-              <w:t>Beshara</w:t>
-            </w:r>
-            <w:proofErr w:type="spellEnd"/>
+              <w:t xml:space="preserve"> Beshara</w:t>
+            </w:r>
           </w:p>
         </w:tc>
         <w:tc>
@@ -5525,21 +6896,12 @@
                 <w:szCs w:val="22"/>
               </w:rPr>
             </w:pPr>
-            <w:proofErr w:type="spellStart"/>
             <w:r>
               <w:rPr>
                 <w:sz w:val="22"/>
                 <w:szCs w:val="22"/>
               </w:rPr>
-              <w:t>Yomna</w:t>
-            </w:r>
-            <w:proofErr w:type="spellEnd"/>
-            <w:r>
-              <w:rPr>
-                <w:sz w:val="22"/>
-                <w:szCs w:val="22"/>
-              </w:rPr>
-              <w:t xml:space="preserve"> Gamal El-Din Mahmoud</w:t>
+              <w:t>Yomna Gamal El-Din Mahmoud</w:t>
             </w:r>
           </w:p>
         </w:tc>
@@ -5573,16 +6935,8 @@
         </w:rPr>
       </w:pPr>
     </w:p>
-    <w:p>
-      <w:pPr>
-        <w:rPr>
-          <w:sz w:val="22"/>
-          <w:szCs w:val="22"/>
-        </w:rPr>
-      </w:pPr>
-    </w:p>
     <w:sectPr>
-      <w:footerReference w:type="default" r:id="rId16"/>
+      <w:footerReference w:type="default" r:id="rId20"/>
       <w:pgSz w:w="12240" w:h="15840" w:code="1"/>
       <w:pgMar w:top="1440" w:right="1440" w:bottom="1440" w:left="1440" w:header="720" w:footer="864" w:gutter="0"/>
       <w:cols w:space="720"/>
@@ -9025,15 +10379,6 @@
     <w:pitch w:val="default"/>
     <w:sig w:usb0="00000003" w:usb1="00000000" w:usb2="00000000" w:usb3="00000000" w:csb0="00000001" w:csb1="00000000"/>
   </w:font>
-  <w:font w:name="ProximaNova-Bold">
-    <w:altName w:val="Calibri"/>
-    <w:panose1 w:val="00000000000000000000"/>
-    <w:charset w:val="00"/>
-    <w:family w:val="auto"/>
-    <w:notTrueType/>
-    <w:pitch w:val="default"/>
-    <w:sig w:usb0="00000003" w:usb1="00000000" w:usb2="00000000" w:usb3="00000000" w:csb0="00000001" w:csb1="00000000"/>
-  </w:font>
   <w:font w:name="Calibri">
     <w:panose1 w:val="020F0502020204030204"/>
     <w:charset w:val="00"/>
@@ -9070,6 +10415,7 @@
     <w:rsid w:val="0004099F"/>
     <w:rsid w:val="00280F6B"/>
     <w:rsid w:val="00295908"/>
+    <w:rsid w:val="00743D1D"/>
     <w:rsid w:val="00A52045"/>
     <w:rsid w:val="00BD0340"/>
   </w:rsids>

</xml_diff>